<commit_message>
Hernieuwde opdracht factuur info
</commit_message>
<xml_diff>
--- a/Project documents/inception-phase/Hernieuwde opdracht.docx
+++ b/Project documents/inception-phase/Hernieuwde opdracht.docx
@@ -1,6 +1,6 @@
 
 <file path=word/document.xml><?xml version="1.0" encoding="utf-8"?>
-<w:document xmlns:wpc="http://schemas.microsoft.com/office/word/2010/wordprocessingCanvas" xmlns:mc="http://schemas.openxmlformats.org/markup-compatibility/2006" xmlns:o="urn:schemas-microsoft-com:office:office" xmlns:r="http://schemas.openxmlformats.org/officeDocument/2006/relationships" xmlns:m="http://schemas.openxmlformats.org/officeDocument/2006/math" xmlns:v="urn:schemas-microsoft-com:vml" xmlns:wp14="http://schemas.microsoft.com/office/word/2010/wordprocessingDrawing" xmlns:wp="http://schemas.openxmlformats.org/drawingml/2006/wordprocessingDrawing" xmlns:w10="urn:schemas-microsoft-com:office:word" xmlns:w="http://schemas.openxmlformats.org/wordprocessingml/2006/main" xmlns:w14="http://schemas.microsoft.com/office/word/2010/wordml" xmlns:w15="http://schemas.microsoft.com/office/word/2012/wordml" xmlns:wpg="http://schemas.microsoft.com/office/word/2010/wordprocessingGroup" xmlns:wpi="http://schemas.microsoft.com/office/word/2010/wordprocessingInk" xmlns:wne="http://schemas.microsoft.com/office/word/2006/wordml" xmlns:wps="http://schemas.microsoft.com/office/word/2010/wordprocessingShape" mc:Ignorable="w14 w15 wp14">
+<w:document xmlns:wpc="http://schemas.microsoft.com/office/word/2010/wordprocessingCanvas" xmlns:cx="http://schemas.microsoft.com/office/drawing/2014/chartex" xmlns:cx1="http://schemas.microsoft.com/office/drawing/2015/9/8/chartex" xmlns:cx2="http://schemas.microsoft.com/office/drawing/2015/10/21/chartex" xmlns:mc="http://schemas.openxmlformats.org/markup-compatibility/2006" xmlns:o="urn:schemas-microsoft-com:office:office" xmlns:r="http://schemas.openxmlformats.org/officeDocument/2006/relationships" xmlns:m="http://schemas.openxmlformats.org/officeDocument/2006/math" xmlns:v="urn:schemas-microsoft-com:vml" xmlns:wp14="http://schemas.microsoft.com/office/word/2010/wordprocessingDrawing" xmlns:wp="http://schemas.openxmlformats.org/drawingml/2006/wordprocessingDrawing" xmlns:w10="urn:schemas-microsoft-com:office:word" xmlns:w="http://schemas.openxmlformats.org/wordprocessingml/2006/main" xmlns:w14="http://schemas.microsoft.com/office/word/2010/wordml" xmlns:w15="http://schemas.microsoft.com/office/word/2012/wordml" xmlns:w16se="http://schemas.microsoft.com/office/word/2015/wordml/symex" xmlns:wpg="http://schemas.microsoft.com/office/word/2010/wordprocessingGroup" xmlns:wpi="http://schemas.microsoft.com/office/word/2010/wordprocessingInk" xmlns:wne="http://schemas.microsoft.com/office/word/2006/wordml" xmlns:wps="http://schemas.microsoft.com/office/word/2010/wordprocessingShape" mc:Ignorable="w14 w15 w16se wp14">
   <w:body>
     <w:p>
       <w:pPr>
@@ -208,7 +208,23 @@
           <w:szCs w:val="28"/>
           <w:lang w:val="en-US"/>
         </w:rPr>
-        <w:t>The sales department needs to keep in touch with the customer, and is the department that stands closest to the customers. The sales department sets a limit for that customer. If that customer is beneath their limit, they are sent to sales. This way the customer can debate with sales if they can be a potential customer. When sales has all the data they need, they contact finance to determine if the customer is credit worthy.</w:t>
+        <w:t>The sales department has to see if a customer is credit</w:t>
+      </w:r>
+      <w:r>
+        <w:rPr>
+          <w:sz w:val="24"/>
+          <w:szCs w:val="28"/>
+          <w:lang w:val="en-US"/>
+        </w:rPr>
+        <w:t xml:space="preserve"> </w:t>
+      </w:r>
+      <w:r>
+        <w:rPr>
+          <w:sz w:val="24"/>
+          <w:szCs w:val="28"/>
+          <w:lang w:val="en-US"/>
+        </w:rPr>
+        <w:t>worthy, and they want to see when a customer has a payment delay.</w:t>
       </w:r>
     </w:p>
     <w:p>
@@ -682,7 +698,6 @@
           <w:szCs w:val="28"/>
           <w:lang w:val="en-US"/>
         </w:rPr>
-        <w:lastRenderedPageBreak/>
         <w:t>Last contact date</w:t>
       </w:r>
     </w:p>
@@ -831,434 +846,6 @@
         </w:rPr>
         <w:t>needs to see if a customer is in debt, and needs the information below to test if a customer is credit worthy.</w:t>
       </w:r>
-      <w:r>
-        <w:rPr>
-          <w:sz w:val="24"/>
-          <w:szCs w:val="28"/>
-          <w:lang w:val="en-US"/>
-        </w:rPr>
-        <w:t xml:space="preserve"> When they are credit worthy, the customer is sent to development. If that’s however not the case, the customer will be sent back to sales.</w:t>
-      </w:r>
-      <w:r>
-        <w:rPr>
-          <w:sz w:val="24"/>
-          <w:szCs w:val="28"/>
-          <w:lang w:val="en-US"/>
-        </w:rPr>
-        <w:br/>
-      </w:r>
-    </w:p>
-    <w:p>
-      <w:pPr>
-        <w:pStyle w:val="Lijstalinea"/>
-        <w:rPr>
-          <w:sz w:val="24"/>
-          <w:szCs w:val="28"/>
-          <w:lang w:val="en-US"/>
-        </w:rPr>
-      </w:pPr>
-      <w:r>
-        <w:rPr>
-          <w:sz w:val="24"/>
-          <w:szCs w:val="28"/>
-          <w:lang w:val="en-US"/>
-        </w:rPr>
-        <w:t xml:space="preserve">They also want to be able to </w:t>
-      </w:r>
-      <w:r>
-        <w:rPr>
-          <w:sz w:val="24"/>
-          <w:szCs w:val="28"/>
-          <w:lang w:val="en-US"/>
-        </w:rPr>
-        <w:t xml:space="preserve">see and </w:t>
-      </w:r>
-      <w:r>
-        <w:rPr>
-          <w:sz w:val="24"/>
-          <w:szCs w:val="28"/>
-          <w:lang w:val="en-US"/>
-        </w:rPr>
-        <w:t>edit:</w:t>
-      </w:r>
-      <w:r>
-        <w:rPr>
-          <w:sz w:val="24"/>
-          <w:szCs w:val="28"/>
-          <w:lang w:val="en-US"/>
-        </w:rPr>
-        <w:t xml:space="preserve"> </w:t>
-      </w:r>
-    </w:p>
-    <w:p>
-      <w:pPr>
-        <w:pStyle w:val="Lijstalinea"/>
-        <w:numPr>
-          <w:ilvl w:val="0"/>
-          <w:numId w:val="2"/>
-        </w:numPr>
-        <w:rPr>
-          <w:sz w:val="24"/>
-          <w:szCs w:val="28"/>
-          <w:lang w:val="en-US"/>
-        </w:rPr>
-      </w:pPr>
-      <w:r>
-        <w:rPr>
-          <w:sz w:val="24"/>
-          <w:szCs w:val="28"/>
-          <w:lang w:val="en-US"/>
-        </w:rPr>
-        <w:t>Company name</w:t>
-      </w:r>
-    </w:p>
-    <w:p>
-      <w:pPr>
-        <w:pStyle w:val="Lijstalinea"/>
-        <w:numPr>
-          <w:ilvl w:val="0"/>
-          <w:numId w:val="2"/>
-        </w:numPr>
-        <w:rPr>
-          <w:sz w:val="24"/>
-          <w:szCs w:val="28"/>
-          <w:lang w:val="en-US"/>
-        </w:rPr>
-      </w:pPr>
-      <w:r>
-        <w:rPr>
-          <w:sz w:val="24"/>
-          <w:szCs w:val="28"/>
-          <w:lang w:val="en-US"/>
-        </w:rPr>
-        <w:t>Address</w:t>
-      </w:r>
-    </w:p>
-    <w:p>
-      <w:pPr>
-        <w:pStyle w:val="Lijstalinea"/>
-        <w:numPr>
-          <w:ilvl w:val="0"/>
-          <w:numId w:val="2"/>
-        </w:numPr>
-        <w:rPr>
-          <w:sz w:val="24"/>
-          <w:szCs w:val="28"/>
-          <w:lang w:val="en-US"/>
-        </w:rPr>
-      </w:pPr>
-      <w:r>
-        <w:rPr>
-          <w:sz w:val="24"/>
-          <w:szCs w:val="28"/>
-          <w:lang w:val="en-US"/>
-        </w:rPr>
-        <w:t>Zipcode</w:t>
-      </w:r>
-    </w:p>
-    <w:p>
-      <w:pPr>
-        <w:pStyle w:val="Lijstalinea"/>
-        <w:numPr>
-          <w:ilvl w:val="0"/>
-          <w:numId w:val="2"/>
-        </w:numPr>
-        <w:rPr>
-          <w:sz w:val="24"/>
-          <w:szCs w:val="28"/>
-          <w:lang w:val="en-US"/>
-        </w:rPr>
-      </w:pPr>
-      <w:r>
-        <w:rPr>
-          <w:sz w:val="24"/>
-          <w:szCs w:val="28"/>
-          <w:lang w:val="en-US"/>
-        </w:rPr>
-        <w:t>Place</w:t>
-      </w:r>
-    </w:p>
-    <w:p>
-      <w:pPr>
-        <w:pStyle w:val="Lijstalinea"/>
-        <w:numPr>
-          <w:ilvl w:val="0"/>
-          <w:numId w:val="2"/>
-        </w:numPr>
-        <w:rPr>
-          <w:sz w:val="24"/>
-          <w:szCs w:val="28"/>
-          <w:lang w:val="en-US"/>
-        </w:rPr>
-      </w:pPr>
-      <w:r>
-        <w:rPr>
-          <w:sz w:val="24"/>
-          <w:szCs w:val="28"/>
-          <w:lang w:val="en-US"/>
-        </w:rPr>
-        <w:t>Contact person</w:t>
-      </w:r>
-    </w:p>
-    <w:p>
-      <w:pPr>
-        <w:pStyle w:val="Lijstalinea"/>
-        <w:numPr>
-          <w:ilvl w:val="0"/>
-          <w:numId w:val="2"/>
-        </w:numPr>
-        <w:rPr>
-          <w:sz w:val="24"/>
-          <w:szCs w:val="28"/>
-          <w:lang w:val="en-US"/>
-        </w:rPr>
-      </w:pPr>
-      <w:r>
-        <w:rPr>
-          <w:sz w:val="24"/>
-          <w:szCs w:val="28"/>
-          <w:lang w:val="en-US"/>
-        </w:rPr>
-        <w:t>Initials</w:t>
-      </w:r>
-    </w:p>
-    <w:p>
-      <w:pPr>
-        <w:pStyle w:val="Lijstalinea"/>
-        <w:numPr>
-          <w:ilvl w:val="0"/>
-          <w:numId w:val="2"/>
-        </w:numPr>
-        <w:rPr>
-          <w:sz w:val="24"/>
-          <w:szCs w:val="28"/>
-          <w:lang w:val="en-US"/>
-        </w:rPr>
-      </w:pPr>
-      <w:r>
-        <w:rPr>
-          <w:sz w:val="24"/>
-          <w:szCs w:val="28"/>
-          <w:lang w:val="en-US"/>
-        </w:rPr>
-        <w:t>Phone number</w:t>
-      </w:r>
-    </w:p>
-    <w:p>
-      <w:pPr>
-        <w:pStyle w:val="Lijstalinea"/>
-        <w:numPr>
-          <w:ilvl w:val="0"/>
-          <w:numId w:val="2"/>
-        </w:numPr>
-        <w:rPr>
-          <w:sz w:val="24"/>
-          <w:szCs w:val="28"/>
-          <w:lang w:val="en-US"/>
-        </w:rPr>
-      </w:pPr>
-      <w:r>
-        <w:rPr>
-          <w:sz w:val="24"/>
-          <w:szCs w:val="28"/>
-          <w:lang w:val="en-US"/>
-        </w:rPr>
-        <w:t xml:space="preserve">Fax number </w:t>
-      </w:r>
-    </w:p>
-    <w:p>
-      <w:pPr>
-        <w:pStyle w:val="Lijstalinea"/>
-        <w:numPr>
-          <w:ilvl w:val="0"/>
-          <w:numId w:val="2"/>
-        </w:numPr>
-        <w:rPr>
-          <w:sz w:val="24"/>
-          <w:szCs w:val="28"/>
-          <w:lang w:val="en-US"/>
-        </w:rPr>
-      </w:pPr>
-      <w:r>
-        <w:rPr>
-          <w:sz w:val="24"/>
-          <w:szCs w:val="28"/>
-          <w:lang w:val="en-US"/>
-        </w:rPr>
-        <w:t>E-mail</w:t>
-      </w:r>
-    </w:p>
-    <w:p>
-      <w:pPr>
-        <w:ind w:left="360"/>
-        <w:rPr>
-          <w:sz w:val="24"/>
-          <w:szCs w:val="28"/>
-          <w:lang w:val="en-US"/>
-        </w:rPr>
-      </w:pPr>
-      <w:r>
-        <w:rPr>
-          <w:sz w:val="24"/>
-          <w:szCs w:val="28"/>
-          <w:lang w:val="en-US"/>
-        </w:rPr>
-        <w:t xml:space="preserve">They want to be able to see: </w:t>
-      </w:r>
-    </w:p>
-    <w:p>
-      <w:pPr>
-        <w:pStyle w:val="Lijstalinea"/>
-        <w:numPr>
-          <w:ilvl w:val="0"/>
-          <w:numId w:val="9"/>
-        </w:numPr>
-        <w:rPr>
-          <w:sz w:val="24"/>
-          <w:szCs w:val="28"/>
-          <w:lang w:val="en-US"/>
-        </w:rPr>
-      </w:pPr>
-      <w:r>
-        <w:rPr>
-          <w:sz w:val="24"/>
-          <w:szCs w:val="28"/>
-          <w:lang w:val="en-US"/>
-        </w:rPr>
-        <w:t>Bank account number</w:t>
-      </w:r>
-    </w:p>
-    <w:p>
-      <w:pPr>
-        <w:pStyle w:val="Lijstalinea"/>
-        <w:numPr>
-          <w:ilvl w:val="0"/>
-          <w:numId w:val="9"/>
-        </w:numPr>
-        <w:rPr>
-          <w:sz w:val="24"/>
-          <w:szCs w:val="28"/>
-          <w:lang w:val="en-US"/>
-        </w:rPr>
-      </w:pPr>
-      <w:r>
-        <w:rPr>
-          <w:sz w:val="24"/>
-          <w:szCs w:val="28"/>
-          <w:lang w:val="en-US"/>
-        </w:rPr>
-        <w:t>Credit balance</w:t>
-      </w:r>
-    </w:p>
-    <w:p>
-      <w:pPr>
-        <w:pStyle w:val="Lijstalinea"/>
-        <w:numPr>
-          <w:ilvl w:val="0"/>
-          <w:numId w:val="9"/>
-        </w:numPr>
-        <w:rPr>
-          <w:sz w:val="24"/>
-          <w:szCs w:val="28"/>
-          <w:lang w:val="en-US"/>
-        </w:rPr>
-      </w:pPr>
-      <w:r>
-        <w:rPr>
-          <w:sz w:val="24"/>
-          <w:szCs w:val="28"/>
-          <w:lang w:val="en-US"/>
-        </w:rPr>
-        <w:t>Number of invoices</w:t>
-      </w:r>
-    </w:p>
-    <w:p>
-      <w:pPr>
-        <w:pStyle w:val="Lijstalinea"/>
-        <w:numPr>
-          <w:ilvl w:val="0"/>
-          <w:numId w:val="9"/>
-        </w:numPr>
-        <w:rPr>
-          <w:sz w:val="24"/>
-          <w:szCs w:val="28"/>
-          <w:lang w:val="en-US"/>
-        </w:rPr>
-      </w:pPr>
-      <w:r>
-        <w:rPr>
-          <w:sz w:val="24"/>
-          <w:szCs w:val="28"/>
-          <w:lang w:val="en-US"/>
-        </w:rPr>
-        <w:t>Gross revenue</w:t>
-      </w:r>
-    </w:p>
-    <w:p>
-      <w:pPr>
-        <w:pStyle w:val="Lijstalinea"/>
-        <w:numPr>
-          <w:ilvl w:val="0"/>
-          <w:numId w:val="9"/>
-        </w:numPr>
-        <w:rPr>
-          <w:sz w:val="24"/>
-          <w:szCs w:val="28"/>
-          <w:lang w:val="en-US"/>
-        </w:rPr>
-      </w:pPr>
-      <w:r>
-        <w:rPr>
-          <w:sz w:val="24"/>
-          <w:szCs w:val="28"/>
-          <w:lang w:val="en-US"/>
-        </w:rPr>
-        <w:t>Limit</w:t>
-      </w:r>
-    </w:p>
-    <w:p>
-      <w:pPr>
-        <w:pStyle w:val="Lijstalinea"/>
-        <w:numPr>
-          <w:ilvl w:val="0"/>
-          <w:numId w:val="9"/>
-        </w:numPr>
-        <w:rPr>
-          <w:sz w:val="24"/>
-          <w:szCs w:val="28"/>
-          <w:lang w:val="en-US"/>
-        </w:rPr>
-      </w:pPr>
-      <w:r>
-        <w:rPr>
-          <w:sz w:val="24"/>
-          <w:szCs w:val="28"/>
-          <w:lang w:val="en-US"/>
-        </w:rPr>
-        <w:t>Ledger account number</w:t>
-      </w:r>
-    </w:p>
-    <w:p>
-      <w:pPr>
-        <w:pStyle w:val="Lijstalinea"/>
-        <w:numPr>
-          <w:ilvl w:val="0"/>
-          <w:numId w:val="9"/>
-        </w:numPr>
-        <w:rPr>
-          <w:sz w:val="24"/>
-          <w:szCs w:val="28"/>
-          <w:lang w:val="en-US"/>
-        </w:rPr>
-      </w:pPr>
-      <w:r>
-        <w:rPr>
-          <w:sz w:val="24"/>
-          <w:szCs w:val="28"/>
-          <w:lang w:val="en-US"/>
-        </w:rPr>
-        <w:t>Tax code</w:t>
-      </w:r>
     </w:p>
     <w:p>
       <w:pPr>
@@ -1289,802 +876,1329 @@
           <w:szCs w:val="28"/>
           <w:lang w:val="en-US"/>
         </w:rPr>
-        <w:t>The development</w:t>
-      </w:r>
-      <w:r>
-        <w:rPr>
-          <w:sz w:val="24"/>
-          <w:szCs w:val="28"/>
-          <w:lang w:val="en-US"/>
-        </w:rPr>
-        <w:t xml:space="preserve"> department</w:t>
-      </w:r>
-      <w:r>
-        <w:rPr>
-          <w:sz w:val="24"/>
-          <w:szCs w:val="28"/>
-          <w:lang w:val="en-US"/>
-        </w:rPr>
-        <w:t xml:space="preserve"> wants to have access to the maintenance of the application, and wants to see the status it is in.</w:t>
-      </w:r>
-      <w:r>
-        <w:rPr>
-          <w:sz w:val="24"/>
-          <w:szCs w:val="28"/>
-          <w:lang w:val="en-US"/>
-        </w:rPr>
-        <w:t xml:space="preserve"> The development department comes into play when the customer pays their invoices for the project, and is deactivated at the sales</w:t>
-      </w:r>
-      <w:r>
-        <w:rPr>
-          <w:sz w:val="24"/>
-          <w:szCs w:val="28"/>
-          <w:lang w:val="en-US"/>
-        </w:rPr>
-        <w:t xml:space="preserve"> and finance</w:t>
-      </w:r>
-      <w:r>
-        <w:rPr>
-          <w:sz w:val="24"/>
-          <w:szCs w:val="28"/>
-          <w:lang w:val="en-US"/>
-        </w:rPr>
-        <w:t xml:space="preserve"> department. If that is the case development can start the project.</w:t>
-      </w:r>
-      <w:r>
-        <w:rPr>
-          <w:sz w:val="24"/>
-          <w:szCs w:val="28"/>
-          <w:lang w:val="en-US"/>
-        </w:rPr>
-        <w:t xml:space="preserve"> When the customer isn’t able to keep up with the payments of the project,  the project will come to a stop until they can pay for it again. The customer will however never be deleted, only deactivated </w:t>
-      </w:r>
-      <w:r>
-        <w:rPr>
-          <w:sz w:val="24"/>
-          <w:szCs w:val="28"/>
-          <w:lang w:val="en-US"/>
-        </w:rPr>
-        <w:t>and sent to sales</w:t>
-      </w:r>
-      <w:r>
-        <w:rPr>
-          <w:sz w:val="24"/>
-          <w:szCs w:val="28"/>
-          <w:lang w:val="en-US"/>
-        </w:rPr>
-        <w:t>.</w:t>
-      </w:r>
-    </w:p>
-    <w:p>
-      <w:pPr>
-        <w:pStyle w:val="Lijstalinea"/>
-        <w:rPr>
-          <w:sz w:val="24"/>
-          <w:szCs w:val="28"/>
-          <w:lang w:val="en-US"/>
-        </w:rPr>
-      </w:pPr>
-    </w:p>
-    <w:p>
-      <w:pPr>
-        <w:ind w:firstLine="360"/>
-        <w:rPr>
-          <w:sz w:val="24"/>
-          <w:szCs w:val="28"/>
-          <w:lang w:val="en-US"/>
-        </w:rPr>
-      </w:pPr>
-      <w:r>
-        <w:rPr>
-          <w:sz w:val="24"/>
-          <w:szCs w:val="28"/>
-          <w:lang w:val="en-US"/>
-        </w:rPr>
-        <w:t>They also want to see</w:t>
-      </w:r>
-      <w:r>
-        <w:rPr>
-          <w:sz w:val="24"/>
-          <w:szCs w:val="28"/>
-          <w:lang w:val="en-US"/>
-        </w:rPr>
-        <w:t xml:space="preserve"> and edit</w:t>
-      </w:r>
-      <w:r>
-        <w:rPr>
-          <w:sz w:val="24"/>
-          <w:szCs w:val="28"/>
-          <w:lang w:val="en-US"/>
-        </w:rPr>
-        <w:t xml:space="preserve"> the following data in the database:</w:t>
-      </w:r>
-    </w:p>
-    <w:p>
-      <w:pPr>
-        <w:pStyle w:val="Lijstalinea"/>
-        <w:numPr>
-          <w:ilvl w:val="0"/>
-          <w:numId w:val="5"/>
-        </w:numPr>
-        <w:rPr>
-          <w:sz w:val="24"/>
-          <w:szCs w:val="28"/>
-          <w:lang w:val="en-US"/>
-        </w:rPr>
-      </w:pPr>
-      <w:r>
-        <w:rPr>
-          <w:sz w:val="24"/>
-          <w:szCs w:val="28"/>
-          <w:lang w:val="en-US"/>
-        </w:rPr>
-        <w:lastRenderedPageBreak/>
-        <w:t>Company name</w:t>
-      </w:r>
-    </w:p>
-    <w:p>
-      <w:pPr>
-        <w:pStyle w:val="Lijstalinea"/>
-        <w:numPr>
-          <w:ilvl w:val="0"/>
-          <w:numId w:val="5"/>
-        </w:numPr>
-        <w:rPr>
-          <w:sz w:val="24"/>
-          <w:szCs w:val="28"/>
-          <w:lang w:val="en-US"/>
-        </w:rPr>
-      </w:pPr>
-      <w:r>
-        <w:rPr>
-          <w:sz w:val="24"/>
-          <w:szCs w:val="28"/>
-          <w:lang w:val="en-US"/>
-        </w:rPr>
-        <w:t>Address</w:t>
-      </w:r>
-    </w:p>
-    <w:p>
-      <w:pPr>
-        <w:pStyle w:val="Lijstalinea"/>
-        <w:numPr>
-          <w:ilvl w:val="0"/>
-          <w:numId w:val="5"/>
-        </w:numPr>
-        <w:rPr>
-          <w:sz w:val="24"/>
-          <w:szCs w:val="28"/>
-          <w:lang w:val="en-US"/>
-        </w:rPr>
-      </w:pPr>
-      <w:r>
-        <w:rPr>
-          <w:sz w:val="24"/>
-          <w:szCs w:val="28"/>
-          <w:lang w:val="en-US"/>
-        </w:rPr>
-        <w:t>House number</w:t>
-      </w:r>
-    </w:p>
-    <w:p>
-      <w:pPr>
-        <w:pStyle w:val="Lijstalinea"/>
-        <w:numPr>
-          <w:ilvl w:val="0"/>
-          <w:numId w:val="5"/>
-        </w:numPr>
-        <w:rPr>
-          <w:sz w:val="24"/>
-          <w:szCs w:val="28"/>
-          <w:lang w:val="en-US"/>
-        </w:rPr>
-      </w:pPr>
-      <w:r>
-        <w:rPr>
-          <w:sz w:val="24"/>
-          <w:szCs w:val="28"/>
-          <w:lang w:val="en-US"/>
-        </w:rPr>
-        <w:t>Zip code</w:t>
-      </w:r>
-    </w:p>
-    <w:p>
-      <w:pPr>
-        <w:pStyle w:val="Lijstalinea"/>
-        <w:numPr>
-          <w:ilvl w:val="0"/>
-          <w:numId w:val="5"/>
-        </w:numPr>
-        <w:rPr>
-          <w:sz w:val="24"/>
-          <w:szCs w:val="28"/>
-          <w:lang w:val="en-US"/>
-        </w:rPr>
-      </w:pPr>
-      <w:r>
-        <w:rPr>
-          <w:sz w:val="24"/>
-          <w:szCs w:val="28"/>
-          <w:lang w:val="en-US"/>
-        </w:rPr>
-        <w:t>Residence</w:t>
-      </w:r>
-    </w:p>
-    <w:p>
-      <w:pPr>
-        <w:pStyle w:val="Lijstalinea"/>
-        <w:numPr>
-          <w:ilvl w:val="0"/>
-          <w:numId w:val="5"/>
-        </w:numPr>
-        <w:rPr>
-          <w:sz w:val="24"/>
-          <w:szCs w:val="28"/>
-          <w:lang w:val="en-US"/>
-        </w:rPr>
-      </w:pPr>
-      <w:r>
-        <w:rPr>
-          <w:sz w:val="24"/>
-          <w:szCs w:val="28"/>
-          <w:lang w:val="en-US"/>
-        </w:rPr>
-        <w:t>Contact person</w:t>
-      </w:r>
-    </w:p>
-    <w:p>
-      <w:pPr>
-        <w:pStyle w:val="Lijstalinea"/>
-        <w:numPr>
-          <w:ilvl w:val="0"/>
-          <w:numId w:val="5"/>
-        </w:numPr>
-        <w:rPr>
-          <w:sz w:val="24"/>
-          <w:szCs w:val="28"/>
-          <w:lang w:val="en-US"/>
-        </w:rPr>
-      </w:pPr>
-      <w:r>
-        <w:rPr>
-          <w:sz w:val="24"/>
-          <w:szCs w:val="28"/>
-          <w:lang w:val="en-US"/>
-        </w:rPr>
-        <w:t>Telephone number</w:t>
-      </w:r>
-    </w:p>
-    <w:p>
-      <w:pPr>
-        <w:pStyle w:val="Lijstalinea"/>
-        <w:numPr>
-          <w:ilvl w:val="0"/>
-          <w:numId w:val="5"/>
-        </w:numPr>
-        <w:rPr>
-          <w:sz w:val="24"/>
-          <w:szCs w:val="28"/>
-          <w:lang w:val="en-US"/>
-        </w:rPr>
-      </w:pPr>
-      <w:r>
-        <w:rPr>
-          <w:sz w:val="24"/>
-          <w:szCs w:val="28"/>
-          <w:lang w:val="en-US"/>
-        </w:rPr>
-        <w:t>Fax number</w:t>
-      </w:r>
-    </w:p>
-    <w:p>
-      <w:pPr>
-        <w:pStyle w:val="Lijstalinea"/>
-        <w:numPr>
-          <w:ilvl w:val="0"/>
-          <w:numId w:val="5"/>
-        </w:numPr>
-        <w:rPr>
-          <w:sz w:val="24"/>
-          <w:szCs w:val="28"/>
-          <w:lang w:val="en-US"/>
-        </w:rPr>
-      </w:pPr>
-      <w:r>
-        <w:rPr>
-          <w:sz w:val="24"/>
-          <w:szCs w:val="28"/>
-          <w:lang w:val="en-US"/>
-        </w:rPr>
-        <w:t>E-mail</w:t>
-      </w:r>
-    </w:p>
-    <w:p>
-      <w:pPr>
-        <w:ind w:left="720"/>
-        <w:rPr>
-          <w:sz w:val="24"/>
-          <w:szCs w:val="28"/>
-          <w:lang w:val="en-US"/>
-        </w:rPr>
-      </w:pPr>
-      <w:r>
-        <w:rPr>
-          <w:sz w:val="24"/>
-          <w:szCs w:val="28"/>
-          <w:lang w:val="en-US"/>
-        </w:rPr>
-        <w:t>The data they only want to see is:</w:t>
-      </w:r>
-    </w:p>
-    <w:p>
-      <w:pPr>
-        <w:pStyle w:val="Lijstalinea"/>
-        <w:numPr>
-          <w:ilvl w:val="0"/>
-          <w:numId w:val="8"/>
-        </w:numPr>
-        <w:rPr>
-          <w:sz w:val="24"/>
-          <w:szCs w:val="28"/>
-          <w:lang w:val="en-US"/>
-        </w:rPr>
-      </w:pPr>
-      <w:r>
-        <w:rPr>
-          <w:sz w:val="24"/>
-          <w:szCs w:val="28"/>
-          <w:lang w:val="en-US"/>
-        </w:rPr>
-        <w:t>Maintenance contract</w:t>
-      </w:r>
-    </w:p>
-    <w:p>
-      <w:pPr>
-        <w:pStyle w:val="Lijstalinea"/>
-        <w:numPr>
-          <w:ilvl w:val="0"/>
-          <w:numId w:val="8"/>
-        </w:numPr>
-        <w:rPr>
-          <w:sz w:val="24"/>
-          <w:szCs w:val="28"/>
-          <w:lang w:val="en-US"/>
-        </w:rPr>
-      </w:pPr>
-      <w:r>
-        <w:rPr>
-          <w:sz w:val="24"/>
-          <w:szCs w:val="28"/>
-          <w:lang w:val="en-US"/>
-        </w:rPr>
-        <w:t>Open projects</w:t>
-      </w:r>
-    </w:p>
-    <w:p>
-      <w:pPr>
-        <w:pStyle w:val="Lijstalinea"/>
-        <w:numPr>
-          <w:ilvl w:val="0"/>
-          <w:numId w:val="8"/>
-        </w:numPr>
-        <w:rPr>
-          <w:sz w:val="24"/>
-          <w:szCs w:val="28"/>
-          <w:lang w:val="en-US"/>
-        </w:rPr>
-      </w:pPr>
-      <w:r>
-        <w:rPr>
-          <w:sz w:val="24"/>
-          <w:szCs w:val="28"/>
-          <w:lang w:val="en-US"/>
-        </w:rPr>
-        <w:t>Applications</w:t>
-      </w:r>
-    </w:p>
-    <w:p>
-      <w:pPr>
-        <w:pStyle w:val="Lijstalinea"/>
-        <w:numPr>
-          <w:ilvl w:val="0"/>
-          <w:numId w:val="8"/>
-        </w:numPr>
-        <w:rPr>
-          <w:sz w:val="24"/>
-          <w:szCs w:val="28"/>
-          <w:lang w:val="en-US"/>
-        </w:rPr>
-      </w:pPr>
-      <w:r>
-        <w:rPr>
-          <w:sz w:val="24"/>
-          <w:szCs w:val="28"/>
-          <w:lang w:val="en-US"/>
-        </w:rPr>
-        <w:t>Hardware</w:t>
-      </w:r>
-    </w:p>
-    <w:p>
-      <w:pPr>
-        <w:pStyle w:val="Lijstalinea"/>
-        <w:numPr>
-          <w:ilvl w:val="0"/>
-          <w:numId w:val="8"/>
-        </w:numPr>
-        <w:rPr>
-          <w:sz w:val="24"/>
-          <w:szCs w:val="28"/>
-          <w:lang w:val="en-US"/>
-        </w:rPr>
-      </w:pPr>
-      <w:r>
-        <w:rPr>
-          <w:sz w:val="24"/>
-          <w:szCs w:val="28"/>
-          <w:lang w:val="en-US"/>
-        </w:rPr>
-        <w:t>Operating system</w:t>
-      </w:r>
-    </w:p>
-    <w:p>
-      <w:pPr>
-        <w:pStyle w:val="Lijstalinea"/>
-        <w:numPr>
-          <w:ilvl w:val="0"/>
-          <w:numId w:val="8"/>
-        </w:numPr>
-        <w:rPr>
-          <w:sz w:val="24"/>
-          <w:szCs w:val="28"/>
-          <w:lang w:val="en-US"/>
-        </w:rPr>
-      </w:pPr>
-      <w:r>
-        <w:rPr>
-          <w:sz w:val="24"/>
-          <w:szCs w:val="28"/>
-          <w:lang w:val="en-US"/>
-        </w:rPr>
-        <w:t>Appointments</w:t>
-      </w:r>
-    </w:p>
-    <w:p>
-      <w:pPr>
-        <w:pStyle w:val="Lijstalinea"/>
-        <w:numPr>
-          <w:ilvl w:val="0"/>
-          <w:numId w:val="8"/>
-        </w:numPr>
-        <w:rPr>
-          <w:sz w:val="24"/>
-          <w:szCs w:val="28"/>
-          <w:lang w:val="en-US"/>
-        </w:rPr>
-      </w:pPr>
-      <w:r>
-        <w:rPr>
-          <w:sz w:val="24"/>
-          <w:szCs w:val="28"/>
-          <w:lang w:val="en-US"/>
-        </w:rPr>
-        <w:t>Internal contact person</w:t>
-      </w:r>
-    </w:p>
-    <w:p>
-      <w:pPr>
-        <w:rPr>
-          <w:sz w:val="24"/>
-          <w:szCs w:val="28"/>
-          <w:lang w:val="en-US"/>
-        </w:rPr>
-      </w:pPr>
-    </w:p>
-    <w:p>
-      <w:pPr>
-        <w:rPr>
-          <w:sz w:val="24"/>
-          <w:szCs w:val="28"/>
-          <w:lang w:val="en-US"/>
-        </w:rPr>
-      </w:pPr>
-    </w:p>
-    <w:p>
-      <w:pPr>
-        <w:rPr>
-          <w:sz w:val="24"/>
-          <w:szCs w:val="28"/>
-          <w:lang w:val="en-US"/>
-        </w:rPr>
-      </w:pPr>
-      <w:r>
-        <w:rPr>
-          <w:sz w:val="24"/>
-          <w:szCs w:val="28"/>
-          <w:lang w:val="en-US"/>
-        </w:rPr>
-        <w:t>The application’s layout needs to follow Barroc-IT’s own style that is displayed on their website. The application itself can just have a simple compact layout, because it would probably be more clear to understand it like that.</w:t>
-      </w:r>
-    </w:p>
-    <w:p>
-      <w:pPr>
-        <w:rPr>
-          <w:sz w:val="24"/>
-          <w:szCs w:val="28"/>
-          <w:lang w:val="en-US"/>
-        </w:rPr>
-      </w:pPr>
-    </w:p>
-    <w:p>
-      <w:pPr>
-        <w:rPr>
-          <w:b/>
-          <w:sz w:val="24"/>
-          <w:szCs w:val="28"/>
-          <w:lang w:val="en-US"/>
-        </w:rPr>
-      </w:pPr>
-      <w:r>
-        <w:rPr>
-          <w:b/>
-          <w:sz w:val="24"/>
-          <w:szCs w:val="28"/>
-          <w:lang w:val="en-US"/>
-        </w:rPr>
-        <w:t>There are also a few requirements for the system:</w:t>
-      </w:r>
-    </w:p>
-    <w:p>
-      <w:pPr>
-        <w:pStyle w:val="Lijstalinea"/>
-        <w:numPr>
-          <w:ilvl w:val="0"/>
-          <w:numId w:val="1"/>
-        </w:numPr>
-        <w:rPr>
-          <w:sz w:val="24"/>
-          <w:szCs w:val="28"/>
-          <w:lang w:val="en-US"/>
-        </w:rPr>
-      </w:pPr>
-      <w:r>
-        <w:rPr>
-          <w:sz w:val="24"/>
-          <w:szCs w:val="28"/>
-          <w:lang w:val="en-US"/>
-        </w:rPr>
-        <w:t>All departments need</w:t>
-      </w:r>
-      <w:r>
-        <w:rPr>
-          <w:sz w:val="24"/>
-          <w:szCs w:val="28"/>
-          <w:lang w:val="en-US"/>
-        </w:rPr>
-        <w:t xml:space="preserve"> to </w:t>
-      </w:r>
-      <w:r>
-        <w:rPr>
-          <w:sz w:val="24"/>
-          <w:szCs w:val="28"/>
-          <w:lang w:val="en-US"/>
-        </w:rPr>
-        <w:t xml:space="preserve">be able to </w:t>
-      </w:r>
-      <w:r>
-        <w:rPr>
-          <w:sz w:val="24"/>
-          <w:szCs w:val="28"/>
-          <w:lang w:val="en-US"/>
-        </w:rPr>
-        <w:t>choose a customer</w:t>
-      </w:r>
-    </w:p>
-    <w:p>
-      <w:pPr>
-        <w:pStyle w:val="Lijstalinea"/>
-        <w:rPr>
-          <w:sz w:val="24"/>
-          <w:szCs w:val="28"/>
-          <w:lang w:val="en-US"/>
-        </w:rPr>
-      </w:pPr>
-    </w:p>
-    <w:p>
-      <w:pPr>
-        <w:pStyle w:val="Lijstalinea"/>
-        <w:numPr>
-          <w:ilvl w:val="0"/>
-          <w:numId w:val="1"/>
-        </w:numPr>
-        <w:rPr>
-          <w:sz w:val="24"/>
-          <w:szCs w:val="28"/>
-          <w:lang w:val="en-US"/>
-        </w:rPr>
-      </w:pPr>
-      <w:r>
-        <w:rPr>
-          <w:sz w:val="24"/>
-          <w:szCs w:val="28"/>
-          <w:lang w:val="en-US"/>
-        </w:rPr>
-        <w:t>If a customer is not credit worthy or a project is done, the development and finance department need to be able to d</w:t>
-      </w:r>
-      <w:r>
-        <w:rPr>
-          <w:sz w:val="24"/>
-          <w:szCs w:val="28"/>
-          <w:lang w:val="en-US"/>
-        </w:rPr>
-        <w:t>eactivate customers(not deleting them)</w:t>
-      </w:r>
-    </w:p>
-    <w:p>
-      <w:pPr>
-        <w:pStyle w:val="Lijstalinea"/>
-        <w:rPr>
-          <w:sz w:val="24"/>
-          <w:szCs w:val="28"/>
-          <w:lang w:val="en-US"/>
-        </w:rPr>
-      </w:pPr>
-    </w:p>
-    <w:p>
-      <w:pPr>
-        <w:pStyle w:val="Lijstalinea"/>
-        <w:numPr>
-          <w:ilvl w:val="0"/>
-          <w:numId w:val="1"/>
-        </w:numPr>
-        <w:rPr>
-          <w:sz w:val="24"/>
-          <w:szCs w:val="28"/>
-          <w:lang w:val="en-US"/>
-        </w:rPr>
-      </w:pPr>
-      <w:r>
-        <w:rPr>
-          <w:sz w:val="24"/>
-          <w:szCs w:val="28"/>
-          <w:lang w:val="en-US"/>
-        </w:rPr>
-        <w:t>The system needs to calculate if a customer is over their limit</w:t>
-      </w:r>
-    </w:p>
-    <w:p>
-      <w:pPr>
-        <w:pStyle w:val="Lijstalinea"/>
-        <w:rPr>
-          <w:sz w:val="24"/>
-          <w:szCs w:val="28"/>
-          <w:lang w:val="en-US"/>
-        </w:rPr>
-      </w:pPr>
-    </w:p>
-    <w:p>
-      <w:pPr>
-        <w:pStyle w:val="Lijstalinea"/>
-        <w:numPr>
-          <w:ilvl w:val="0"/>
-          <w:numId w:val="1"/>
-        </w:numPr>
-        <w:rPr>
-          <w:sz w:val="24"/>
-          <w:szCs w:val="28"/>
-          <w:lang w:val="en-US"/>
-        </w:rPr>
-      </w:pPr>
-      <w:r>
-        <w:rPr>
-          <w:sz w:val="24"/>
-          <w:szCs w:val="28"/>
-          <w:lang w:val="en-US"/>
-        </w:rPr>
-        <w:t>The departments need to be able to log in, register and log out.</w:t>
-      </w:r>
-    </w:p>
-    <w:p>
-      <w:pPr>
-        <w:rPr>
-          <w:sz w:val="24"/>
-          <w:szCs w:val="28"/>
-          <w:lang w:val="en-US"/>
-        </w:rPr>
-      </w:pPr>
-    </w:p>
-    <w:p>
-      <w:pPr>
-        <w:rPr>
-          <w:b/>
-          <w:sz w:val="24"/>
-          <w:szCs w:val="28"/>
-          <w:lang w:val="en-US"/>
-        </w:rPr>
-      </w:pPr>
-      <w:r>
-        <w:rPr>
-          <w:b/>
-          <w:sz w:val="24"/>
-          <w:szCs w:val="28"/>
-          <w:lang w:val="en-US"/>
-        </w:rPr>
-        <w:t>There are also some could haves for the system:</w:t>
-      </w:r>
-    </w:p>
-    <w:p>
-      <w:pPr>
-        <w:pStyle w:val="Lijstalinea"/>
-        <w:numPr>
-          <w:ilvl w:val="0"/>
-          <w:numId w:val="4"/>
-        </w:numPr>
-        <w:rPr>
-          <w:b/>
-          <w:sz w:val="24"/>
-          <w:szCs w:val="28"/>
-          <w:lang w:val="en-US"/>
-        </w:rPr>
-      </w:pPr>
-      <w:r>
-        <w:rPr>
-          <w:sz w:val="24"/>
-          <w:szCs w:val="28"/>
-          <w:lang w:val="en-US"/>
-        </w:rPr>
-        <w:t>A search function</w:t>
-      </w:r>
-    </w:p>
-    <w:p>
-      <w:pPr>
-        <w:pStyle w:val="Lijstalinea"/>
-        <w:numPr>
-          <w:ilvl w:val="0"/>
-          <w:numId w:val="4"/>
-        </w:numPr>
-        <w:rPr>
-          <w:b/>
-          <w:sz w:val="24"/>
-          <w:szCs w:val="28"/>
-          <w:lang w:val="en-US"/>
-        </w:rPr>
-      </w:pPr>
-      <w:r>
-        <w:rPr>
-          <w:sz w:val="24"/>
-          <w:szCs w:val="28"/>
-          <w:lang w:val="en-US"/>
-        </w:rPr>
-        <w:t>A filter function</w:t>
-      </w:r>
-    </w:p>
-    <w:p>
-      <w:pPr>
-        <w:rPr>
-          <w:sz w:val="24"/>
-          <w:szCs w:val="28"/>
-          <w:lang w:val="en-US"/>
-        </w:rPr>
-      </w:pPr>
-      <w:r>
-        <w:rPr>
-          <w:b/>
-          <w:sz w:val="24"/>
-          <w:szCs w:val="28"/>
-          <w:lang w:val="en-US"/>
-        </w:rPr>
-        <w:br/>
-      </w:r>
-      <w:r>
-        <w:rPr>
-          <w:sz w:val="24"/>
-          <w:szCs w:val="28"/>
-          <w:lang w:val="en-US"/>
-        </w:rPr>
-        <w:t>The help function needs to explain what all the buttons do.</w:t>
+        <w:t>The finance department needs to make an invoice and send it to the customer so the customer can pay.</w:t>
+      </w:r>
+      <w:r>
+        <w:rPr>
+          <w:sz w:val="24"/>
+          <w:szCs w:val="28"/>
+          <w:lang w:val="en-US"/>
+        </w:rPr>
+        <w:t xml:space="preserve"> They want to do this in the application itself.</w:t>
       </w:r>
       <w:bookmarkStart w:id="0" w:name="_GoBack"/>
       <w:bookmarkEnd w:id="0"/>
+      <w:r>
+        <w:rPr>
+          <w:sz w:val="24"/>
+          <w:szCs w:val="28"/>
+          <w:lang w:val="en-US"/>
+        </w:rPr>
+        <w:br/>
+      </w:r>
+    </w:p>
+    <w:p>
+      <w:pPr>
+        <w:pStyle w:val="Lijstalinea"/>
+        <w:rPr>
+          <w:sz w:val="24"/>
+          <w:szCs w:val="28"/>
+          <w:lang w:val="en-US"/>
+        </w:rPr>
+      </w:pPr>
+      <w:r>
+        <w:rPr>
+          <w:sz w:val="24"/>
+          <w:szCs w:val="28"/>
+          <w:lang w:val="en-US"/>
+        </w:rPr>
+        <w:t xml:space="preserve">They also want to be able to </w:t>
+      </w:r>
+      <w:r>
+        <w:rPr>
+          <w:sz w:val="24"/>
+          <w:szCs w:val="28"/>
+          <w:lang w:val="en-US"/>
+        </w:rPr>
+        <w:t xml:space="preserve">see and </w:t>
+      </w:r>
+      <w:r>
+        <w:rPr>
+          <w:sz w:val="24"/>
+          <w:szCs w:val="28"/>
+          <w:lang w:val="en-US"/>
+        </w:rPr>
+        <w:t>edit:</w:t>
+      </w:r>
+      <w:r>
+        <w:rPr>
+          <w:sz w:val="24"/>
+          <w:szCs w:val="28"/>
+          <w:lang w:val="en-US"/>
+        </w:rPr>
+        <w:t xml:space="preserve"> </w:t>
+      </w:r>
+    </w:p>
+    <w:p>
+      <w:pPr>
+        <w:pStyle w:val="Lijstalinea"/>
+        <w:numPr>
+          <w:ilvl w:val="0"/>
+          <w:numId w:val="2"/>
+        </w:numPr>
+        <w:rPr>
+          <w:sz w:val="24"/>
+          <w:szCs w:val="28"/>
+          <w:lang w:val="en-US"/>
+        </w:rPr>
+      </w:pPr>
+      <w:r>
+        <w:rPr>
+          <w:sz w:val="24"/>
+          <w:szCs w:val="28"/>
+          <w:lang w:val="en-US"/>
+        </w:rPr>
+        <w:t>Company name</w:t>
+      </w:r>
+    </w:p>
+    <w:p>
+      <w:pPr>
+        <w:pStyle w:val="Lijstalinea"/>
+        <w:numPr>
+          <w:ilvl w:val="0"/>
+          <w:numId w:val="2"/>
+        </w:numPr>
+        <w:rPr>
+          <w:sz w:val="24"/>
+          <w:szCs w:val="28"/>
+          <w:lang w:val="en-US"/>
+        </w:rPr>
+      </w:pPr>
+      <w:r>
+        <w:rPr>
+          <w:sz w:val="24"/>
+          <w:szCs w:val="28"/>
+          <w:lang w:val="en-US"/>
+        </w:rPr>
+        <w:t>Address</w:t>
+      </w:r>
+    </w:p>
+    <w:p>
+      <w:pPr>
+        <w:pStyle w:val="Lijstalinea"/>
+        <w:numPr>
+          <w:ilvl w:val="0"/>
+          <w:numId w:val="2"/>
+        </w:numPr>
+        <w:rPr>
+          <w:sz w:val="24"/>
+          <w:szCs w:val="28"/>
+          <w:lang w:val="en-US"/>
+        </w:rPr>
+      </w:pPr>
+      <w:r>
+        <w:rPr>
+          <w:sz w:val="24"/>
+          <w:szCs w:val="28"/>
+          <w:lang w:val="en-US"/>
+        </w:rPr>
+        <w:t>Zipcode</w:t>
+      </w:r>
+    </w:p>
+    <w:p>
+      <w:pPr>
+        <w:pStyle w:val="Lijstalinea"/>
+        <w:numPr>
+          <w:ilvl w:val="0"/>
+          <w:numId w:val="2"/>
+        </w:numPr>
+        <w:rPr>
+          <w:sz w:val="24"/>
+          <w:szCs w:val="28"/>
+          <w:lang w:val="en-US"/>
+        </w:rPr>
+      </w:pPr>
+      <w:r>
+        <w:rPr>
+          <w:sz w:val="24"/>
+          <w:szCs w:val="28"/>
+          <w:lang w:val="en-US"/>
+        </w:rPr>
+        <w:t>Place</w:t>
+      </w:r>
+    </w:p>
+    <w:p>
+      <w:pPr>
+        <w:pStyle w:val="Lijstalinea"/>
+        <w:numPr>
+          <w:ilvl w:val="0"/>
+          <w:numId w:val="2"/>
+        </w:numPr>
+        <w:rPr>
+          <w:sz w:val="24"/>
+          <w:szCs w:val="28"/>
+          <w:lang w:val="en-US"/>
+        </w:rPr>
+      </w:pPr>
+      <w:r>
+        <w:rPr>
+          <w:sz w:val="24"/>
+          <w:szCs w:val="28"/>
+          <w:lang w:val="en-US"/>
+        </w:rPr>
+        <w:t>Contact person</w:t>
+      </w:r>
+    </w:p>
+    <w:p>
+      <w:pPr>
+        <w:pStyle w:val="Lijstalinea"/>
+        <w:numPr>
+          <w:ilvl w:val="0"/>
+          <w:numId w:val="2"/>
+        </w:numPr>
+        <w:rPr>
+          <w:sz w:val="24"/>
+          <w:szCs w:val="28"/>
+          <w:lang w:val="en-US"/>
+        </w:rPr>
+      </w:pPr>
+      <w:r>
+        <w:rPr>
+          <w:sz w:val="24"/>
+          <w:szCs w:val="28"/>
+          <w:lang w:val="en-US"/>
+        </w:rPr>
+        <w:t>Initials</w:t>
+      </w:r>
+    </w:p>
+    <w:p>
+      <w:pPr>
+        <w:pStyle w:val="Lijstalinea"/>
+        <w:numPr>
+          <w:ilvl w:val="0"/>
+          <w:numId w:val="2"/>
+        </w:numPr>
+        <w:rPr>
+          <w:sz w:val="24"/>
+          <w:szCs w:val="28"/>
+          <w:lang w:val="en-US"/>
+        </w:rPr>
+      </w:pPr>
+      <w:r>
+        <w:rPr>
+          <w:sz w:val="24"/>
+          <w:szCs w:val="28"/>
+          <w:lang w:val="en-US"/>
+        </w:rPr>
+        <w:t>Phone number</w:t>
+      </w:r>
+    </w:p>
+    <w:p>
+      <w:pPr>
+        <w:pStyle w:val="Lijstalinea"/>
+        <w:numPr>
+          <w:ilvl w:val="0"/>
+          <w:numId w:val="2"/>
+        </w:numPr>
+        <w:rPr>
+          <w:sz w:val="24"/>
+          <w:szCs w:val="28"/>
+          <w:lang w:val="en-US"/>
+        </w:rPr>
+      </w:pPr>
+      <w:r>
+        <w:rPr>
+          <w:sz w:val="24"/>
+          <w:szCs w:val="28"/>
+          <w:lang w:val="en-US"/>
+        </w:rPr>
+        <w:t xml:space="preserve">Fax number </w:t>
+      </w:r>
+    </w:p>
+    <w:p>
+      <w:pPr>
+        <w:pStyle w:val="Lijstalinea"/>
+        <w:numPr>
+          <w:ilvl w:val="0"/>
+          <w:numId w:val="2"/>
+        </w:numPr>
+        <w:rPr>
+          <w:sz w:val="24"/>
+          <w:szCs w:val="28"/>
+          <w:lang w:val="en-US"/>
+        </w:rPr>
+      </w:pPr>
+      <w:r>
+        <w:rPr>
+          <w:sz w:val="24"/>
+          <w:szCs w:val="28"/>
+          <w:lang w:val="en-US"/>
+        </w:rPr>
+        <w:t>E-mail</w:t>
+      </w:r>
+    </w:p>
+    <w:p>
+      <w:pPr>
+        <w:ind w:left="360"/>
+        <w:rPr>
+          <w:sz w:val="24"/>
+          <w:szCs w:val="28"/>
+          <w:lang w:val="en-US"/>
+        </w:rPr>
+      </w:pPr>
+      <w:r>
+        <w:rPr>
+          <w:sz w:val="24"/>
+          <w:szCs w:val="28"/>
+          <w:lang w:val="en-US"/>
+        </w:rPr>
+        <w:t xml:space="preserve">They want to be able to see: </w:t>
+      </w:r>
+    </w:p>
+    <w:p>
+      <w:pPr>
+        <w:pStyle w:val="Lijstalinea"/>
+        <w:numPr>
+          <w:ilvl w:val="0"/>
+          <w:numId w:val="9"/>
+        </w:numPr>
+        <w:rPr>
+          <w:sz w:val="24"/>
+          <w:szCs w:val="28"/>
+          <w:lang w:val="en-US"/>
+        </w:rPr>
+      </w:pPr>
+      <w:r>
+        <w:rPr>
+          <w:sz w:val="24"/>
+          <w:szCs w:val="28"/>
+          <w:lang w:val="en-US"/>
+        </w:rPr>
+        <w:t>Bank account number</w:t>
+      </w:r>
+    </w:p>
+    <w:p>
+      <w:pPr>
+        <w:pStyle w:val="Lijstalinea"/>
+        <w:numPr>
+          <w:ilvl w:val="0"/>
+          <w:numId w:val="9"/>
+        </w:numPr>
+        <w:rPr>
+          <w:sz w:val="24"/>
+          <w:szCs w:val="28"/>
+          <w:lang w:val="en-US"/>
+        </w:rPr>
+      </w:pPr>
+      <w:r>
+        <w:rPr>
+          <w:sz w:val="24"/>
+          <w:szCs w:val="28"/>
+          <w:lang w:val="en-US"/>
+        </w:rPr>
+        <w:t>Credit balance</w:t>
+      </w:r>
+    </w:p>
+    <w:p>
+      <w:pPr>
+        <w:pStyle w:val="Lijstalinea"/>
+        <w:numPr>
+          <w:ilvl w:val="0"/>
+          <w:numId w:val="9"/>
+        </w:numPr>
+        <w:rPr>
+          <w:sz w:val="24"/>
+          <w:szCs w:val="28"/>
+          <w:lang w:val="en-US"/>
+        </w:rPr>
+      </w:pPr>
+      <w:r>
+        <w:rPr>
+          <w:sz w:val="24"/>
+          <w:szCs w:val="28"/>
+          <w:lang w:val="en-US"/>
+        </w:rPr>
+        <w:t>Number of invoices</w:t>
+      </w:r>
+    </w:p>
+    <w:p>
+      <w:pPr>
+        <w:pStyle w:val="Lijstalinea"/>
+        <w:numPr>
+          <w:ilvl w:val="0"/>
+          <w:numId w:val="9"/>
+        </w:numPr>
+        <w:rPr>
+          <w:sz w:val="24"/>
+          <w:szCs w:val="28"/>
+          <w:lang w:val="en-US"/>
+        </w:rPr>
+      </w:pPr>
+      <w:r>
+        <w:rPr>
+          <w:sz w:val="24"/>
+          <w:szCs w:val="28"/>
+          <w:lang w:val="en-US"/>
+        </w:rPr>
+        <w:t>Gross revenue</w:t>
+      </w:r>
+    </w:p>
+    <w:p>
+      <w:pPr>
+        <w:pStyle w:val="Lijstalinea"/>
+        <w:numPr>
+          <w:ilvl w:val="0"/>
+          <w:numId w:val="9"/>
+        </w:numPr>
+        <w:rPr>
+          <w:sz w:val="24"/>
+          <w:szCs w:val="28"/>
+          <w:lang w:val="en-US"/>
+        </w:rPr>
+      </w:pPr>
+      <w:r>
+        <w:rPr>
+          <w:sz w:val="24"/>
+          <w:szCs w:val="28"/>
+          <w:lang w:val="en-US"/>
+        </w:rPr>
+        <w:t>Limit</w:t>
+      </w:r>
+    </w:p>
+    <w:p>
+      <w:pPr>
+        <w:pStyle w:val="Lijstalinea"/>
+        <w:numPr>
+          <w:ilvl w:val="0"/>
+          <w:numId w:val="9"/>
+        </w:numPr>
+        <w:rPr>
+          <w:sz w:val="24"/>
+          <w:szCs w:val="28"/>
+          <w:lang w:val="en-US"/>
+        </w:rPr>
+      </w:pPr>
+      <w:r>
+        <w:rPr>
+          <w:sz w:val="24"/>
+          <w:szCs w:val="28"/>
+          <w:lang w:val="en-US"/>
+        </w:rPr>
+        <w:t>Ledger account number</w:t>
+      </w:r>
+    </w:p>
+    <w:p>
+      <w:pPr>
+        <w:pStyle w:val="Lijstalinea"/>
+        <w:numPr>
+          <w:ilvl w:val="0"/>
+          <w:numId w:val="9"/>
+        </w:numPr>
+        <w:rPr>
+          <w:sz w:val="24"/>
+          <w:szCs w:val="28"/>
+          <w:lang w:val="en-US"/>
+        </w:rPr>
+      </w:pPr>
+      <w:r>
+        <w:rPr>
+          <w:sz w:val="24"/>
+          <w:szCs w:val="28"/>
+          <w:lang w:val="en-US"/>
+        </w:rPr>
+        <w:t>Tax code</w:t>
+      </w:r>
+    </w:p>
+    <w:p>
+      <w:pPr>
+        <w:pStyle w:val="Lijstalinea"/>
+        <w:rPr>
+          <w:sz w:val="24"/>
+          <w:szCs w:val="28"/>
+          <w:lang w:val="en-US"/>
+        </w:rPr>
+      </w:pPr>
+    </w:p>
+    <w:p>
+      <w:pPr>
+        <w:pStyle w:val="Lijstalinea"/>
+        <w:numPr>
+          <w:ilvl w:val="0"/>
+          <w:numId w:val="1"/>
+        </w:numPr>
+        <w:rPr>
+          <w:sz w:val="24"/>
+          <w:szCs w:val="28"/>
+          <w:lang w:val="en-US"/>
+        </w:rPr>
+      </w:pPr>
+      <w:r>
+        <w:rPr>
+          <w:sz w:val="24"/>
+          <w:szCs w:val="28"/>
+          <w:lang w:val="en-US"/>
+        </w:rPr>
+        <w:t>The development</w:t>
+      </w:r>
+      <w:r>
+        <w:rPr>
+          <w:sz w:val="24"/>
+          <w:szCs w:val="28"/>
+          <w:lang w:val="en-US"/>
+        </w:rPr>
+        <w:t xml:space="preserve"> department</w:t>
+      </w:r>
+      <w:r>
+        <w:rPr>
+          <w:sz w:val="24"/>
+          <w:szCs w:val="28"/>
+          <w:lang w:val="en-US"/>
+        </w:rPr>
+        <w:t xml:space="preserve"> wants to have access to the maintenance of the application, and wants to see the status it is in.</w:t>
+      </w:r>
+      <w:r>
+        <w:rPr>
+          <w:sz w:val="24"/>
+          <w:szCs w:val="28"/>
+          <w:lang w:val="en-US"/>
+        </w:rPr>
+        <w:t xml:space="preserve"> The development department comes into play when the customer pays their invoices for the project, and is deactivated at the sales department. If that is the case development can start the project.</w:t>
+      </w:r>
+    </w:p>
+    <w:p>
+      <w:pPr>
+        <w:pStyle w:val="Lijstalinea"/>
+        <w:rPr>
+          <w:sz w:val="24"/>
+          <w:szCs w:val="28"/>
+          <w:lang w:val="en-US"/>
+        </w:rPr>
+      </w:pPr>
+    </w:p>
+    <w:p>
+      <w:pPr>
+        <w:ind w:firstLine="360"/>
+        <w:rPr>
+          <w:sz w:val="24"/>
+          <w:szCs w:val="28"/>
+          <w:lang w:val="en-US"/>
+        </w:rPr>
+      </w:pPr>
+      <w:r>
+        <w:rPr>
+          <w:sz w:val="24"/>
+          <w:szCs w:val="28"/>
+          <w:lang w:val="en-US"/>
+        </w:rPr>
+        <w:t>They also want to see</w:t>
+      </w:r>
+      <w:r>
+        <w:rPr>
+          <w:sz w:val="24"/>
+          <w:szCs w:val="28"/>
+          <w:lang w:val="en-US"/>
+        </w:rPr>
+        <w:t xml:space="preserve"> and edit</w:t>
+      </w:r>
+      <w:r>
+        <w:rPr>
+          <w:sz w:val="24"/>
+          <w:szCs w:val="28"/>
+          <w:lang w:val="en-US"/>
+        </w:rPr>
+        <w:t xml:space="preserve"> the following data in the database:</w:t>
+      </w:r>
+    </w:p>
+    <w:p>
+      <w:pPr>
+        <w:pStyle w:val="Lijstalinea"/>
+        <w:numPr>
+          <w:ilvl w:val="0"/>
+          <w:numId w:val="5"/>
+        </w:numPr>
+        <w:rPr>
+          <w:sz w:val="24"/>
+          <w:szCs w:val="28"/>
+          <w:lang w:val="en-US"/>
+        </w:rPr>
+      </w:pPr>
+      <w:r>
+        <w:rPr>
+          <w:sz w:val="24"/>
+          <w:szCs w:val="28"/>
+          <w:lang w:val="en-US"/>
+        </w:rPr>
+        <w:t>Company name</w:t>
+      </w:r>
+    </w:p>
+    <w:p>
+      <w:pPr>
+        <w:pStyle w:val="Lijstalinea"/>
+        <w:numPr>
+          <w:ilvl w:val="0"/>
+          <w:numId w:val="5"/>
+        </w:numPr>
+        <w:rPr>
+          <w:sz w:val="24"/>
+          <w:szCs w:val="28"/>
+          <w:lang w:val="en-US"/>
+        </w:rPr>
+      </w:pPr>
+      <w:r>
+        <w:rPr>
+          <w:sz w:val="24"/>
+          <w:szCs w:val="28"/>
+          <w:lang w:val="en-US"/>
+        </w:rPr>
+        <w:t>Address</w:t>
+      </w:r>
+    </w:p>
+    <w:p>
+      <w:pPr>
+        <w:pStyle w:val="Lijstalinea"/>
+        <w:numPr>
+          <w:ilvl w:val="0"/>
+          <w:numId w:val="5"/>
+        </w:numPr>
+        <w:rPr>
+          <w:sz w:val="24"/>
+          <w:szCs w:val="28"/>
+          <w:lang w:val="en-US"/>
+        </w:rPr>
+      </w:pPr>
+      <w:r>
+        <w:rPr>
+          <w:sz w:val="24"/>
+          <w:szCs w:val="28"/>
+          <w:lang w:val="en-US"/>
+        </w:rPr>
+        <w:t>House number</w:t>
+      </w:r>
+    </w:p>
+    <w:p>
+      <w:pPr>
+        <w:pStyle w:val="Lijstalinea"/>
+        <w:numPr>
+          <w:ilvl w:val="0"/>
+          <w:numId w:val="5"/>
+        </w:numPr>
+        <w:rPr>
+          <w:sz w:val="24"/>
+          <w:szCs w:val="28"/>
+          <w:lang w:val="en-US"/>
+        </w:rPr>
+      </w:pPr>
+      <w:r>
+        <w:rPr>
+          <w:sz w:val="24"/>
+          <w:szCs w:val="28"/>
+          <w:lang w:val="en-US"/>
+        </w:rPr>
+        <w:t>Zip code</w:t>
+      </w:r>
+    </w:p>
+    <w:p>
+      <w:pPr>
+        <w:pStyle w:val="Lijstalinea"/>
+        <w:numPr>
+          <w:ilvl w:val="0"/>
+          <w:numId w:val="5"/>
+        </w:numPr>
+        <w:rPr>
+          <w:sz w:val="24"/>
+          <w:szCs w:val="28"/>
+          <w:lang w:val="en-US"/>
+        </w:rPr>
+      </w:pPr>
+      <w:r>
+        <w:rPr>
+          <w:sz w:val="24"/>
+          <w:szCs w:val="28"/>
+          <w:lang w:val="en-US"/>
+        </w:rPr>
+        <w:t>Residence</w:t>
+      </w:r>
+    </w:p>
+    <w:p>
+      <w:pPr>
+        <w:pStyle w:val="Lijstalinea"/>
+        <w:numPr>
+          <w:ilvl w:val="0"/>
+          <w:numId w:val="5"/>
+        </w:numPr>
+        <w:rPr>
+          <w:sz w:val="24"/>
+          <w:szCs w:val="28"/>
+          <w:lang w:val="en-US"/>
+        </w:rPr>
+      </w:pPr>
+      <w:r>
+        <w:rPr>
+          <w:sz w:val="24"/>
+          <w:szCs w:val="28"/>
+          <w:lang w:val="en-US"/>
+        </w:rPr>
+        <w:t>Contact person</w:t>
+      </w:r>
+    </w:p>
+    <w:p>
+      <w:pPr>
+        <w:pStyle w:val="Lijstalinea"/>
+        <w:numPr>
+          <w:ilvl w:val="0"/>
+          <w:numId w:val="5"/>
+        </w:numPr>
+        <w:rPr>
+          <w:sz w:val="24"/>
+          <w:szCs w:val="28"/>
+          <w:lang w:val="en-US"/>
+        </w:rPr>
+      </w:pPr>
+      <w:r>
+        <w:rPr>
+          <w:sz w:val="24"/>
+          <w:szCs w:val="28"/>
+          <w:lang w:val="en-US"/>
+        </w:rPr>
+        <w:lastRenderedPageBreak/>
+        <w:t>Telephone number</w:t>
+      </w:r>
+    </w:p>
+    <w:p>
+      <w:pPr>
+        <w:pStyle w:val="Lijstalinea"/>
+        <w:numPr>
+          <w:ilvl w:val="0"/>
+          <w:numId w:val="5"/>
+        </w:numPr>
+        <w:rPr>
+          <w:sz w:val="24"/>
+          <w:szCs w:val="28"/>
+          <w:lang w:val="en-US"/>
+        </w:rPr>
+      </w:pPr>
+      <w:r>
+        <w:rPr>
+          <w:sz w:val="24"/>
+          <w:szCs w:val="28"/>
+          <w:lang w:val="en-US"/>
+        </w:rPr>
+        <w:t>Fax number</w:t>
+      </w:r>
+    </w:p>
+    <w:p>
+      <w:pPr>
+        <w:pStyle w:val="Lijstalinea"/>
+        <w:numPr>
+          <w:ilvl w:val="0"/>
+          <w:numId w:val="5"/>
+        </w:numPr>
+        <w:rPr>
+          <w:sz w:val="24"/>
+          <w:szCs w:val="28"/>
+          <w:lang w:val="en-US"/>
+        </w:rPr>
+      </w:pPr>
+      <w:r>
+        <w:rPr>
+          <w:sz w:val="24"/>
+          <w:szCs w:val="28"/>
+          <w:lang w:val="en-US"/>
+        </w:rPr>
+        <w:t>E-mail</w:t>
+      </w:r>
+    </w:p>
+    <w:p>
+      <w:pPr>
+        <w:ind w:left="720"/>
+        <w:rPr>
+          <w:sz w:val="24"/>
+          <w:szCs w:val="28"/>
+          <w:lang w:val="en-US"/>
+        </w:rPr>
+      </w:pPr>
+      <w:r>
+        <w:rPr>
+          <w:sz w:val="24"/>
+          <w:szCs w:val="28"/>
+          <w:lang w:val="en-US"/>
+        </w:rPr>
+        <w:t>The data they only want to see is:</w:t>
+      </w:r>
+    </w:p>
+    <w:p>
+      <w:pPr>
+        <w:pStyle w:val="Lijstalinea"/>
+        <w:numPr>
+          <w:ilvl w:val="0"/>
+          <w:numId w:val="8"/>
+        </w:numPr>
+        <w:rPr>
+          <w:sz w:val="24"/>
+          <w:szCs w:val="28"/>
+          <w:lang w:val="en-US"/>
+        </w:rPr>
+      </w:pPr>
+      <w:r>
+        <w:rPr>
+          <w:sz w:val="24"/>
+          <w:szCs w:val="28"/>
+          <w:lang w:val="en-US"/>
+        </w:rPr>
+        <w:t>Maintenance contract</w:t>
+      </w:r>
+    </w:p>
+    <w:p>
+      <w:pPr>
+        <w:pStyle w:val="Lijstalinea"/>
+        <w:numPr>
+          <w:ilvl w:val="0"/>
+          <w:numId w:val="8"/>
+        </w:numPr>
+        <w:rPr>
+          <w:sz w:val="24"/>
+          <w:szCs w:val="28"/>
+          <w:lang w:val="en-US"/>
+        </w:rPr>
+      </w:pPr>
+      <w:r>
+        <w:rPr>
+          <w:sz w:val="24"/>
+          <w:szCs w:val="28"/>
+          <w:lang w:val="en-US"/>
+        </w:rPr>
+        <w:t>Open projects</w:t>
+      </w:r>
+    </w:p>
+    <w:p>
+      <w:pPr>
+        <w:pStyle w:val="Lijstalinea"/>
+        <w:numPr>
+          <w:ilvl w:val="0"/>
+          <w:numId w:val="8"/>
+        </w:numPr>
+        <w:rPr>
+          <w:sz w:val="24"/>
+          <w:szCs w:val="28"/>
+          <w:lang w:val="en-US"/>
+        </w:rPr>
+      </w:pPr>
+      <w:r>
+        <w:rPr>
+          <w:sz w:val="24"/>
+          <w:szCs w:val="28"/>
+          <w:lang w:val="en-US"/>
+        </w:rPr>
+        <w:t>Applications</w:t>
+      </w:r>
+    </w:p>
+    <w:p>
+      <w:pPr>
+        <w:pStyle w:val="Lijstalinea"/>
+        <w:numPr>
+          <w:ilvl w:val="0"/>
+          <w:numId w:val="8"/>
+        </w:numPr>
+        <w:rPr>
+          <w:sz w:val="24"/>
+          <w:szCs w:val="28"/>
+          <w:lang w:val="en-US"/>
+        </w:rPr>
+      </w:pPr>
+      <w:r>
+        <w:rPr>
+          <w:sz w:val="24"/>
+          <w:szCs w:val="28"/>
+          <w:lang w:val="en-US"/>
+        </w:rPr>
+        <w:t>Hardware</w:t>
+      </w:r>
+    </w:p>
+    <w:p>
+      <w:pPr>
+        <w:pStyle w:val="Lijstalinea"/>
+        <w:numPr>
+          <w:ilvl w:val="0"/>
+          <w:numId w:val="8"/>
+        </w:numPr>
+        <w:rPr>
+          <w:sz w:val="24"/>
+          <w:szCs w:val="28"/>
+          <w:lang w:val="en-US"/>
+        </w:rPr>
+      </w:pPr>
+      <w:r>
+        <w:rPr>
+          <w:sz w:val="24"/>
+          <w:szCs w:val="28"/>
+          <w:lang w:val="en-US"/>
+        </w:rPr>
+        <w:t>Operating system</w:t>
+      </w:r>
+    </w:p>
+    <w:p>
+      <w:pPr>
+        <w:pStyle w:val="Lijstalinea"/>
+        <w:numPr>
+          <w:ilvl w:val="0"/>
+          <w:numId w:val="8"/>
+        </w:numPr>
+        <w:rPr>
+          <w:sz w:val="24"/>
+          <w:szCs w:val="28"/>
+          <w:lang w:val="en-US"/>
+        </w:rPr>
+      </w:pPr>
+      <w:r>
+        <w:rPr>
+          <w:sz w:val="24"/>
+          <w:szCs w:val="28"/>
+          <w:lang w:val="en-US"/>
+        </w:rPr>
+        <w:t>Appointments</w:t>
+      </w:r>
+    </w:p>
+    <w:p>
+      <w:pPr>
+        <w:pStyle w:val="Lijstalinea"/>
+        <w:numPr>
+          <w:ilvl w:val="0"/>
+          <w:numId w:val="8"/>
+        </w:numPr>
+        <w:rPr>
+          <w:sz w:val="24"/>
+          <w:szCs w:val="28"/>
+          <w:lang w:val="en-US"/>
+        </w:rPr>
+      </w:pPr>
+      <w:r>
+        <w:rPr>
+          <w:sz w:val="24"/>
+          <w:szCs w:val="28"/>
+          <w:lang w:val="en-US"/>
+        </w:rPr>
+        <w:t>Internal contact person</w:t>
+      </w:r>
+    </w:p>
+    <w:p>
+      <w:pPr>
+        <w:rPr>
+          <w:sz w:val="24"/>
+          <w:szCs w:val="28"/>
+          <w:lang w:val="en-US"/>
+        </w:rPr>
+      </w:pPr>
+    </w:p>
+    <w:p>
+      <w:pPr>
+        <w:rPr>
+          <w:sz w:val="24"/>
+          <w:szCs w:val="28"/>
+          <w:lang w:val="en-US"/>
+        </w:rPr>
+      </w:pPr>
+    </w:p>
+    <w:p>
+      <w:pPr>
+        <w:rPr>
+          <w:sz w:val="24"/>
+          <w:szCs w:val="28"/>
+          <w:lang w:val="en-US"/>
+        </w:rPr>
+      </w:pPr>
+      <w:r>
+        <w:rPr>
+          <w:sz w:val="24"/>
+          <w:szCs w:val="28"/>
+          <w:lang w:val="en-US"/>
+        </w:rPr>
+        <w:t>The application’s layout needs to follow Barroc-IT’s own style that is displayed on their website. The application itself can just have a simple compact layout, because it would probably be more clear to understand it like that.</w:t>
+      </w:r>
+    </w:p>
+    <w:p>
+      <w:pPr>
+        <w:rPr>
+          <w:sz w:val="24"/>
+          <w:szCs w:val="28"/>
+          <w:lang w:val="en-US"/>
+        </w:rPr>
+      </w:pPr>
+    </w:p>
+    <w:p>
+      <w:pPr>
+        <w:rPr>
+          <w:b/>
+          <w:sz w:val="24"/>
+          <w:szCs w:val="28"/>
+          <w:lang w:val="en-US"/>
+        </w:rPr>
+      </w:pPr>
+      <w:r>
+        <w:rPr>
+          <w:b/>
+          <w:sz w:val="24"/>
+          <w:szCs w:val="28"/>
+          <w:lang w:val="en-US"/>
+        </w:rPr>
+        <w:t>There are also a few requirements for the system:</w:t>
+      </w:r>
+    </w:p>
+    <w:p>
+      <w:pPr>
+        <w:pStyle w:val="Lijstalinea"/>
+        <w:numPr>
+          <w:ilvl w:val="0"/>
+          <w:numId w:val="1"/>
+        </w:numPr>
+        <w:rPr>
+          <w:sz w:val="24"/>
+          <w:szCs w:val="28"/>
+          <w:lang w:val="en-US"/>
+        </w:rPr>
+      </w:pPr>
+      <w:r>
+        <w:rPr>
+          <w:sz w:val="24"/>
+          <w:szCs w:val="28"/>
+          <w:lang w:val="en-US"/>
+        </w:rPr>
+        <w:t>All departments need</w:t>
+      </w:r>
+      <w:r>
+        <w:rPr>
+          <w:sz w:val="24"/>
+          <w:szCs w:val="28"/>
+          <w:lang w:val="en-US"/>
+        </w:rPr>
+        <w:t xml:space="preserve"> to </w:t>
+      </w:r>
+      <w:r>
+        <w:rPr>
+          <w:sz w:val="24"/>
+          <w:szCs w:val="28"/>
+          <w:lang w:val="en-US"/>
+        </w:rPr>
+        <w:t xml:space="preserve">be able to </w:t>
+      </w:r>
+      <w:r>
+        <w:rPr>
+          <w:sz w:val="24"/>
+          <w:szCs w:val="28"/>
+          <w:lang w:val="en-US"/>
+        </w:rPr>
+        <w:t>choose a customer</w:t>
+      </w:r>
+    </w:p>
+    <w:p>
+      <w:pPr>
+        <w:pStyle w:val="Lijstalinea"/>
+        <w:numPr>
+          <w:ilvl w:val="0"/>
+          <w:numId w:val="1"/>
+        </w:numPr>
+        <w:rPr>
+          <w:sz w:val="24"/>
+          <w:szCs w:val="28"/>
+          <w:lang w:val="en-US"/>
+        </w:rPr>
+      </w:pPr>
+      <w:r>
+        <w:rPr>
+          <w:sz w:val="24"/>
+          <w:szCs w:val="28"/>
+          <w:lang w:val="en-US"/>
+        </w:rPr>
+        <w:t>The sales department needs to be able to add an invoice and</w:t>
+      </w:r>
+    </w:p>
+    <w:p>
+      <w:pPr>
+        <w:pStyle w:val="Lijstalinea"/>
+        <w:rPr>
+          <w:sz w:val="24"/>
+          <w:szCs w:val="28"/>
+          <w:lang w:val="en-US"/>
+        </w:rPr>
+      </w:pPr>
+      <w:r>
+        <w:rPr>
+          <w:sz w:val="24"/>
+          <w:szCs w:val="28"/>
+          <w:lang w:val="en-US"/>
+        </w:rPr>
+        <w:t>Select payed bills</w:t>
+      </w:r>
+    </w:p>
+    <w:p>
+      <w:pPr>
+        <w:pStyle w:val="Lijstalinea"/>
+        <w:rPr>
+          <w:sz w:val="24"/>
+          <w:szCs w:val="28"/>
+          <w:lang w:val="en-US"/>
+        </w:rPr>
+      </w:pPr>
+    </w:p>
+    <w:p>
+      <w:pPr>
+        <w:pStyle w:val="Lijstalinea"/>
+        <w:numPr>
+          <w:ilvl w:val="0"/>
+          <w:numId w:val="1"/>
+        </w:numPr>
+        <w:rPr>
+          <w:sz w:val="24"/>
+          <w:szCs w:val="28"/>
+          <w:lang w:val="en-US"/>
+        </w:rPr>
+      </w:pPr>
+      <w:r>
+        <w:rPr>
+          <w:sz w:val="24"/>
+          <w:szCs w:val="28"/>
+          <w:lang w:val="en-US"/>
+        </w:rPr>
+        <w:t>If a customer is not credit worthy or a project is done, the development and finance department need to be able to d</w:t>
+      </w:r>
+      <w:r>
+        <w:rPr>
+          <w:sz w:val="24"/>
+          <w:szCs w:val="28"/>
+          <w:lang w:val="en-US"/>
+        </w:rPr>
+        <w:t>eactivate customers(not deleting them)</w:t>
+      </w:r>
+    </w:p>
+    <w:p>
+      <w:pPr>
+        <w:pStyle w:val="Lijstalinea"/>
+        <w:rPr>
+          <w:sz w:val="24"/>
+          <w:szCs w:val="28"/>
+          <w:lang w:val="en-US"/>
+        </w:rPr>
+      </w:pPr>
+    </w:p>
+    <w:p>
+      <w:pPr>
+        <w:pStyle w:val="Lijstalinea"/>
+        <w:numPr>
+          <w:ilvl w:val="0"/>
+          <w:numId w:val="1"/>
+        </w:numPr>
+        <w:rPr>
+          <w:sz w:val="24"/>
+          <w:szCs w:val="28"/>
+          <w:lang w:val="en-US"/>
+        </w:rPr>
+      </w:pPr>
+      <w:r>
+        <w:rPr>
+          <w:sz w:val="24"/>
+          <w:szCs w:val="28"/>
+          <w:lang w:val="en-US"/>
+        </w:rPr>
+        <w:t>The system needs to calculate if a customer is over their limit</w:t>
+      </w:r>
+    </w:p>
+    <w:p>
+      <w:pPr>
+        <w:pStyle w:val="Lijstalinea"/>
+        <w:numPr>
+          <w:ilvl w:val="0"/>
+          <w:numId w:val="1"/>
+        </w:numPr>
+        <w:rPr>
+          <w:sz w:val="24"/>
+          <w:szCs w:val="28"/>
+          <w:lang w:val="en-US"/>
+        </w:rPr>
+      </w:pPr>
+      <w:r>
+        <w:rPr>
+          <w:sz w:val="24"/>
+          <w:szCs w:val="28"/>
+          <w:lang w:val="en-US"/>
+        </w:rPr>
+        <w:t>If the bill isn’t paid in time, the application needs to stop their current project</w:t>
+      </w:r>
+      <w:r>
+        <w:rPr>
+          <w:sz w:val="24"/>
+          <w:szCs w:val="28"/>
+          <w:lang w:val="en-US"/>
+        </w:rPr>
+        <w:t>. The project can be resumed if the bill is payed</w:t>
+      </w:r>
+    </w:p>
+    <w:p>
+      <w:pPr>
+        <w:pStyle w:val="Lijstalinea"/>
+        <w:rPr>
+          <w:sz w:val="24"/>
+          <w:szCs w:val="28"/>
+          <w:lang w:val="en-US"/>
+        </w:rPr>
+      </w:pPr>
+    </w:p>
+    <w:p>
+      <w:pPr>
+        <w:pStyle w:val="Lijstalinea"/>
+        <w:numPr>
+          <w:ilvl w:val="0"/>
+          <w:numId w:val="1"/>
+        </w:numPr>
+        <w:rPr>
+          <w:sz w:val="24"/>
+          <w:szCs w:val="28"/>
+          <w:lang w:val="en-US"/>
+        </w:rPr>
+      </w:pPr>
+      <w:r>
+        <w:rPr>
+          <w:sz w:val="24"/>
+          <w:szCs w:val="28"/>
+          <w:lang w:val="en-US"/>
+        </w:rPr>
+        <w:t>When the bill is paid, the customer gets deactivated at sales and activated at development.</w:t>
+      </w:r>
+    </w:p>
+    <w:p>
+      <w:pPr>
+        <w:pStyle w:val="Lijstalinea"/>
+        <w:rPr>
+          <w:sz w:val="24"/>
+          <w:szCs w:val="28"/>
+          <w:lang w:val="en-US"/>
+        </w:rPr>
+      </w:pPr>
+    </w:p>
+    <w:p>
+      <w:pPr>
+        <w:rPr>
+          <w:b/>
+          <w:sz w:val="24"/>
+          <w:szCs w:val="28"/>
+          <w:lang w:val="en-US"/>
+        </w:rPr>
+      </w:pPr>
+      <w:r>
+        <w:rPr>
+          <w:b/>
+          <w:sz w:val="24"/>
+          <w:szCs w:val="28"/>
+          <w:lang w:val="en-US"/>
+        </w:rPr>
+        <w:t>There are also some could haves for the system:</w:t>
+      </w:r>
+    </w:p>
+    <w:p>
+      <w:pPr>
+        <w:pStyle w:val="Lijstalinea"/>
+        <w:numPr>
+          <w:ilvl w:val="0"/>
+          <w:numId w:val="4"/>
+        </w:numPr>
+        <w:rPr>
+          <w:b/>
+          <w:sz w:val="24"/>
+          <w:szCs w:val="28"/>
+          <w:lang w:val="en-US"/>
+        </w:rPr>
+      </w:pPr>
+      <w:r>
+        <w:rPr>
+          <w:sz w:val="24"/>
+          <w:szCs w:val="28"/>
+          <w:lang w:val="en-US"/>
+        </w:rPr>
+        <w:t>A search function</w:t>
+      </w:r>
+    </w:p>
+    <w:p>
+      <w:pPr>
+        <w:pStyle w:val="Lijstalinea"/>
+        <w:numPr>
+          <w:ilvl w:val="0"/>
+          <w:numId w:val="4"/>
+        </w:numPr>
+        <w:rPr>
+          <w:b/>
+          <w:sz w:val="24"/>
+          <w:szCs w:val="28"/>
+          <w:lang w:val="en-US"/>
+        </w:rPr>
+      </w:pPr>
+      <w:r>
+        <w:rPr>
+          <w:sz w:val="24"/>
+          <w:szCs w:val="28"/>
+          <w:lang w:val="en-US"/>
+        </w:rPr>
+        <w:t>A filter function</w:t>
+      </w:r>
+    </w:p>
+    <w:p>
+      <w:pPr>
+        <w:rPr>
+          <w:sz w:val="24"/>
+          <w:szCs w:val="28"/>
+          <w:lang w:val="en-US"/>
+        </w:rPr>
+      </w:pPr>
+      <w:r>
+        <w:rPr>
+          <w:b/>
+          <w:sz w:val="24"/>
+          <w:szCs w:val="28"/>
+          <w:lang w:val="en-US"/>
+        </w:rPr>
+        <w:br/>
+      </w:r>
+      <w:r>
+        <w:rPr>
+          <w:sz w:val="24"/>
+          <w:szCs w:val="28"/>
+          <w:lang w:val="en-US"/>
+        </w:rPr>
+        <w:t>The help function needs to explain what all the buttons do.</w:t>
+      </w:r>
+    </w:p>
+    <w:p>
+      <w:pPr>
+        <w:pStyle w:val="Lijstalinea"/>
+        <w:rPr>
+          <w:sz w:val="24"/>
+          <w:szCs w:val="28"/>
+          <w:lang w:val="en-US"/>
+        </w:rPr>
+      </w:pPr>
+    </w:p>
+    <w:p>
+      <w:pPr>
+        <w:rPr>
+          <w:sz w:val="24"/>
+          <w:szCs w:val="28"/>
+          <w:lang w:val="en-US"/>
+        </w:rPr>
+      </w:pPr>
+    </w:p>
+    <w:p>
+      <w:pPr>
+        <w:rPr>
+          <w:sz w:val="24"/>
+          <w:szCs w:val="28"/>
+          <w:lang w:val="en-US"/>
+        </w:rPr>
+      </w:pPr>
+      <w:r>
+        <w:rPr>
+          <w:sz w:val="24"/>
+          <w:szCs w:val="28"/>
+          <w:lang w:val="en-US"/>
+        </w:rPr>
+        <w:t xml:space="preserve"> </w:t>
+      </w:r>
     </w:p>
     <w:sectPr>
       <w:pgSz w:w="11906" w:h="16838"/>
@@ -2097,7 +2211,7 @@
 </file>
 
 <file path=word/endnotes.xml><?xml version="1.0" encoding="utf-8"?>
-<w:endnotes xmlns:wpc="http://schemas.microsoft.com/office/word/2010/wordprocessingCanvas" xmlns:mc="http://schemas.openxmlformats.org/markup-compatibility/2006" xmlns:o="urn:schemas-microsoft-com:office:office" xmlns:r="http://schemas.openxmlformats.org/officeDocument/2006/relationships" xmlns:m="http://schemas.openxmlformats.org/officeDocument/2006/math" xmlns:v="urn:schemas-microsoft-com:vml" xmlns:wp14="http://schemas.microsoft.com/office/word/2010/wordprocessingDrawing" xmlns:wp="http://schemas.openxmlformats.org/drawingml/2006/wordprocessingDrawing" xmlns:w10="urn:schemas-microsoft-com:office:word" xmlns:w="http://schemas.openxmlformats.org/wordprocessingml/2006/main" xmlns:w14="http://schemas.microsoft.com/office/word/2010/wordml" xmlns:w15="http://schemas.microsoft.com/office/word/2012/wordml" xmlns:wpg="http://schemas.microsoft.com/office/word/2010/wordprocessingGroup" xmlns:wpi="http://schemas.microsoft.com/office/word/2010/wordprocessingInk" xmlns:wne="http://schemas.microsoft.com/office/word/2006/wordml" xmlns:wps="http://schemas.microsoft.com/office/word/2010/wordprocessingShape" mc:Ignorable="w14 w15 wp14">
+<w:endnotes xmlns:wpc="http://schemas.microsoft.com/office/word/2010/wordprocessingCanvas" xmlns:cx="http://schemas.microsoft.com/office/drawing/2014/chartex" xmlns:cx1="http://schemas.microsoft.com/office/drawing/2015/9/8/chartex" xmlns:cx2="http://schemas.microsoft.com/office/drawing/2015/10/21/chartex" xmlns:mc="http://schemas.openxmlformats.org/markup-compatibility/2006" xmlns:o="urn:schemas-microsoft-com:office:office" xmlns:r="http://schemas.openxmlformats.org/officeDocument/2006/relationships" xmlns:m="http://schemas.openxmlformats.org/officeDocument/2006/math" xmlns:v="urn:schemas-microsoft-com:vml" xmlns:wp14="http://schemas.microsoft.com/office/word/2010/wordprocessingDrawing" xmlns:wp="http://schemas.openxmlformats.org/drawingml/2006/wordprocessingDrawing" xmlns:w10="urn:schemas-microsoft-com:office:word" xmlns:w="http://schemas.openxmlformats.org/wordprocessingml/2006/main" xmlns:w14="http://schemas.microsoft.com/office/word/2010/wordml" xmlns:w15="http://schemas.microsoft.com/office/word/2012/wordml" xmlns:w16se="http://schemas.microsoft.com/office/word/2015/wordml/symex" xmlns:wpg="http://schemas.microsoft.com/office/word/2010/wordprocessingGroup" xmlns:wpi="http://schemas.microsoft.com/office/word/2010/wordprocessingInk" xmlns:wne="http://schemas.microsoft.com/office/word/2006/wordml" xmlns:wps="http://schemas.microsoft.com/office/word/2010/wordprocessingShape" mc:Ignorable="w14 w15 w16se wp14">
   <w:endnote w:type="separator" w:id="-1">
     <w:p>
       <w:pPr>
@@ -2122,7 +2236,7 @@
 </file>
 
 <file path=word/footnotes.xml><?xml version="1.0" encoding="utf-8"?>
-<w:footnotes xmlns:wpc="http://schemas.microsoft.com/office/word/2010/wordprocessingCanvas" xmlns:mc="http://schemas.openxmlformats.org/markup-compatibility/2006" xmlns:o="urn:schemas-microsoft-com:office:office" xmlns:r="http://schemas.openxmlformats.org/officeDocument/2006/relationships" xmlns:m="http://schemas.openxmlformats.org/officeDocument/2006/math" xmlns:v="urn:schemas-microsoft-com:vml" xmlns:wp14="http://schemas.microsoft.com/office/word/2010/wordprocessingDrawing" xmlns:wp="http://schemas.openxmlformats.org/drawingml/2006/wordprocessingDrawing" xmlns:w10="urn:schemas-microsoft-com:office:word" xmlns:w="http://schemas.openxmlformats.org/wordprocessingml/2006/main" xmlns:w14="http://schemas.microsoft.com/office/word/2010/wordml" xmlns:w15="http://schemas.microsoft.com/office/word/2012/wordml" xmlns:wpg="http://schemas.microsoft.com/office/word/2010/wordprocessingGroup" xmlns:wpi="http://schemas.microsoft.com/office/word/2010/wordprocessingInk" xmlns:wne="http://schemas.microsoft.com/office/word/2006/wordml" xmlns:wps="http://schemas.microsoft.com/office/word/2010/wordprocessingShape" mc:Ignorable="w14 w15 wp14">
+<w:footnotes xmlns:wpc="http://schemas.microsoft.com/office/word/2010/wordprocessingCanvas" xmlns:cx="http://schemas.microsoft.com/office/drawing/2014/chartex" xmlns:cx1="http://schemas.microsoft.com/office/drawing/2015/9/8/chartex" xmlns:cx2="http://schemas.microsoft.com/office/drawing/2015/10/21/chartex" xmlns:mc="http://schemas.openxmlformats.org/markup-compatibility/2006" xmlns:o="urn:schemas-microsoft-com:office:office" xmlns:r="http://schemas.openxmlformats.org/officeDocument/2006/relationships" xmlns:m="http://schemas.openxmlformats.org/officeDocument/2006/math" xmlns:v="urn:schemas-microsoft-com:vml" xmlns:wp14="http://schemas.microsoft.com/office/word/2010/wordprocessingDrawing" xmlns:wp="http://schemas.openxmlformats.org/drawingml/2006/wordprocessingDrawing" xmlns:w10="urn:schemas-microsoft-com:office:word" xmlns:w="http://schemas.openxmlformats.org/wordprocessingml/2006/main" xmlns:w14="http://schemas.microsoft.com/office/word/2010/wordml" xmlns:w15="http://schemas.microsoft.com/office/word/2012/wordml" xmlns:w16se="http://schemas.microsoft.com/office/word/2015/wordml/symex" xmlns:wpg="http://schemas.microsoft.com/office/word/2010/wordprocessingGroup" xmlns:wpi="http://schemas.microsoft.com/office/word/2010/wordprocessingInk" xmlns:wne="http://schemas.microsoft.com/office/word/2006/wordml" xmlns:wps="http://schemas.microsoft.com/office/word/2010/wordprocessingShape" mc:Ignorable="w14 w15 w16se wp14">
   <w:footnote w:type="separator" w:id="-1">
     <w:p>
       <w:pPr>
@@ -2147,7 +2261,7 @@
 </file>
 
 <file path=word/numbering.xml><?xml version="1.0" encoding="utf-8"?>
-<w:numbering xmlns:wpc="http://schemas.microsoft.com/office/word/2010/wordprocessingCanvas" xmlns:mc="http://schemas.openxmlformats.org/markup-compatibility/2006" xmlns:o="urn:schemas-microsoft-com:office:office" xmlns:r="http://schemas.openxmlformats.org/officeDocument/2006/relationships" xmlns:m="http://schemas.openxmlformats.org/officeDocument/2006/math" xmlns:v="urn:schemas-microsoft-com:vml" xmlns:wp14="http://schemas.microsoft.com/office/word/2010/wordprocessingDrawing" xmlns:wp="http://schemas.openxmlformats.org/drawingml/2006/wordprocessingDrawing" xmlns:w10="urn:schemas-microsoft-com:office:word" xmlns:w="http://schemas.openxmlformats.org/wordprocessingml/2006/main" xmlns:w14="http://schemas.microsoft.com/office/word/2010/wordml" xmlns:w15="http://schemas.microsoft.com/office/word/2012/wordml" xmlns:wpg="http://schemas.microsoft.com/office/word/2010/wordprocessingGroup" xmlns:wpi="http://schemas.microsoft.com/office/word/2010/wordprocessingInk" xmlns:wne="http://schemas.microsoft.com/office/word/2006/wordml" xmlns:wps="http://schemas.microsoft.com/office/word/2010/wordprocessingShape" mc:Ignorable="w14 w15 wp14">
+<w:numbering xmlns:wpc="http://schemas.microsoft.com/office/word/2010/wordprocessingCanvas" xmlns:cx="http://schemas.microsoft.com/office/drawing/2014/chartex" xmlns:cx1="http://schemas.microsoft.com/office/drawing/2015/9/8/chartex" xmlns:cx2="http://schemas.microsoft.com/office/drawing/2015/10/21/chartex" xmlns:mc="http://schemas.openxmlformats.org/markup-compatibility/2006" xmlns:o="urn:schemas-microsoft-com:office:office" xmlns:r="http://schemas.openxmlformats.org/officeDocument/2006/relationships" xmlns:m="http://schemas.openxmlformats.org/officeDocument/2006/math" xmlns:v="urn:schemas-microsoft-com:vml" xmlns:wp14="http://schemas.microsoft.com/office/word/2010/wordprocessingDrawing" xmlns:wp="http://schemas.openxmlformats.org/drawingml/2006/wordprocessingDrawing" xmlns:w10="urn:schemas-microsoft-com:office:word" xmlns:w="http://schemas.openxmlformats.org/wordprocessingml/2006/main" xmlns:w14="http://schemas.microsoft.com/office/word/2010/wordml" xmlns:w15="http://schemas.microsoft.com/office/word/2012/wordml" xmlns:w16se="http://schemas.microsoft.com/office/word/2015/wordml/symex" xmlns:wpg="http://schemas.microsoft.com/office/word/2010/wordprocessingGroup" xmlns:wpi="http://schemas.microsoft.com/office/word/2010/wordprocessingInk" xmlns:wne="http://schemas.microsoft.com/office/word/2006/wordml" xmlns:wps="http://schemas.microsoft.com/office/word/2010/wordprocessingShape" mc:Ignorable="w14 w15 w16se wp14">
   <w:numPicBullet w:numPicBulletId="0">
     <w:pict>
       <v:shapetype id="_x0000_t75" coordsize="21600,21600" o:spt="75" o:preferrelative="t" path="m@4@5l@4@11@9@11@9@5xe" filled="f" stroked="f">
@@ -2169,7 +2283,7 @@
         <v:path o:extrusionok="f" gradientshapeok="t" o:connecttype="rect"/>
         <o:lock v:ext="edit" aspectratio="t"/>
       </v:shapetype>
-      <v:shape id="_x0000_i1037" type="#_x0000_t75" style="width:11.4pt;height:11.4pt" o:bullet="t">
+      <v:shape id="_x0000_i1029" type="#_x0000_t75" style="width:11.25pt;height:11.25pt" o:bullet="t">
         <v:imagedata r:id="rId1" o:title="mso9006"/>
       </v:shape>
     </w:pict>
@@ -3060,7 +3174,7 @@
   <w:abstractNum w:abstractNumId="8" w15:restartNumberingAfterBreak="0">
     <w:nsid w:val="72E63D15"/>
     <w:multiLevelType w:val="hybridMultilevel"/>
-    <w:tmpl w:val="669831C6"/>
+    <w:tmpl w:val="FFB8C7AC"/>
     <w:lvl w:ilvl="0" w:tplc="04130001">
       <w:start w:val="1"/>
       <w:numFmt w:val="bullet"/>
@@ -3435,7 +3549,7 @@
 </file>
 
 <file path=word/styles.xml><?xml version="1.0" encoding="utf-8"?>
-<w:styles xmlns:mc="http://schemas.openxmlformats.org/markup-compatibility/2006" xmlns:r="http://schemas.openxmlformats.org/officeDocument/2006/relationships" xmlns:w="http://schemas.openxmlformats.org/wordprocessingml/2006/main" xmlns:w14="http://schemas.microsoft.com/office/word/2010/wordml" xmlns:w15="http://schemas.microsoft.com/office/word/2012/wordml" mc:Ignorable="w14 w15">
+<w:styles xmlns:mc="http://schemas.openxmlformats.org/markup-compatibility/2006" xmlns:r="http://schemas.openxmlformats.org/officeDocument/2006/relationships" xmlns:w="http://schemas.openxmlformats.org/wordprocessingml/2006/main" xmlns:w14="http://schemas.microsoft.com/office/word/2010/wordml" xmlns:w15="http://schemas.microsoft.com/office/word/2012/wordml" xmlns:w16se="http://schemas.microsoft.com/office/word/2015/wordml/symex" mc:Ignorable="w14 w15 w16se">
   <w:docDefaults>
     <w:rPrDefault>
       <w:rPr>
@@ -3451,7 +3565,7 @@
       </w:pPr>
     </w:pPrDefault>
   </w:docDefaults>
-  <w:latentStyles w:defLockedState="0" w:defUIPriority="99" w:defSemiHidden="0" w:defUnhideWhenUsed="0" w:defQFormat="0" w:count="371">
+  <w:latentStyles w:defLockedState="0" w:defUIPriority="99" w:defSemiHidden="0" w:defUnhideWhenUsed="0" w:defQFormat="0" w:count="372">
     <w:lsdException w:name="Normal" w:uiPriority="0" w:qFormat="1"/>
     <w:lsdException w:name="heading 1" w:uiPriority="9" w:qFormat="1"/>
     <w:lsdException w:name="heading 2" w:semiHidden="1" w:uiPriority="9" w:unhideWhenUsed="1" w:qFormat="1"/>
@@ -3557,7 +3671,6 @@
     <w:lsdException w:name="HTML Sample" w:semiHidden="1" w:unhideWhenUsed="1"/>
     <w:lsdException w:name="HTML Typewriter" w:semiHidden="1" w:unhideWhenUsed="1"/>
     <w:lsdException w:name="HTML Variable" w:semiHidden="1" w:unhideWhenUsed="1"/>
-    <w:lsdException w:name="Normal Table" w:semiHidden="1" w:unhideWhenUsed="1"/>
     <w:lsdException w:name="annotation subject" w:semiHidden="1" w:unhideWhenUsed="1"/>
     <w:lsdException w:name="No List" w:semiHidden="1" w:unhideWhenUsed="1"/>
     <w:lsdException w:name="Outline List 1" w:semiHidden="1" w:unhideWhenUsed="1"/>
@@ -3604,10 +3717,8 @@
     <w:lsdException w:name="Table Subtle 2" w:semiHidden="1" w:unhideWhenUsed="1"/>
     <w:lsdException w:name="Table Web 1" w:semiHidden="1" w:unhideWhenUsed="1"/>
     <w:lsdException w:name="Table Web 2" w:semiHidden="1" w:unhideWhenUsed="1"/>
-    <w:lsdException w:name="Table Web 3" w:semiHidden="1" w:unhideWhenUsed="1"/>
     <w:lsdException w:name="Balloon Text" w:semiHidden="1" w:unhideWhenUsed="1"/>
     <w:lsdException w:name="Table Grid" w:uiPriority="39"/>
-    <w:lsdException w:name="Table Theme" w:semiHidden="1" w:unhideWhenUsed="1"/>
     <w:lsdException w:name="Placeholder Text" w:semiHidden="1"/>
     <w:lsdException w:name="No Spacing" w:uiPriority="1" w:qFormat="1"/>
     <w:lsdException w:name="Light Shading" w:uiPriority="60"/>
@@ -3823,6 +3934,7 @@
     <w:lsdException w:name="List Table 5 Dark Accent 6" w:uiPriority="50"/>
     <w:lsdException w:name="List Table 6 Colorful Accent 6" w:uiPriority="51"/>
     <w:lsdException w:name="List Table 7 Colorful Accent 6" w:uiPriority="52"/>
+    <w:lsdException w:name="Mention" w:semiHidden="1" w:unhideWhenUsed="1"/>
   </w:latentStyles>
   <w:style w:type="paragraph" w:default="1" w:styleId="Standaard">
     <w:name w:val="Normal"/>
@@ -4179,7 +4291,7 @@
 </file>
 
 <file path=customXml/itemProps1.xml><?xml version="1.0" encoding="utf-8"?>
-<ds:datastoreItem xmlns:ds="http://schemas.openxmlformats.org/officeDocument/2006/customXml" ds:itemID="{EDD41A12-4AE9-454B-ABEF-668ECE4741A7}">
+<ds:datastoreItem xmlns:ds="http://schemas.openxmlformats.org/officeDocument/2006/customXml" ds:itemID="{C7E5F390-FB44-4F73-ABEB-1AAA7EB945C0}">
   <ds:schemaRefs>
     <ds:schemaRef ds:uri="http://schemas.openxmlformats.org/officeDocument/2006/bibliography"/>
   </ds:schemaRefs>

</xml_diff>

<commit_message>
Hernieuwde opdracht offerte info
</commit_message>
<xml_diff>
--- a/Project documents/inception-phase/Hernieuwde opdracht.docx
+++ b/Project documents/inception-phase/Hernieuwde opdracht.docx
@@ -230,556 +230,6 @@
     <w:p>
       <w:pPr>
         <w:pStyle w:val="Lijstalinea"/>
-        <w:rPr>
-          <w:sz w:val="24"/>
-          <w:szCs w:val="28"/>
-          <w:lang w:val="en-US"/>
-        </w:rPr>
-      </w:pPr>
-    </w:p>
-    <w:p>
-      <w:pPr>
-        <w:pStyle w:val="Lijstalinea"/>
-        <w:rPr>
-          <w:sz w:val="24"/>
-          <w:szCs w:val="28"/>
-          <w:lang w:val="en-US"/>
-        </w:rPr>
-      </w:pPr>
-      <w:r>
-        <w:rPr>
-          <w:sz w:val="24"/>
-          <w:szCs w:val="28"/>
-          <w:lang w:val="en-US"/>
-        </w:rPr>
-        <w:t>In the database the sales department wants to see and edit the following data:</w:t>
-      </w:r>
-    </w:p>
-    <w:p>
-      <w:pPr>
-        <w:pStyle w:val="Lijstalinea"/>
-        <w:rPr>
-          <w:sz w:val="24"/>
-          <w:szCs w:val="28"/>
-          <w:lang w:val="en-US"/>
-        </w:rPr>
-      </w:pPr>
-    </w:p>
-    <w:p>
-      <w:pPr>
-        <w:pStyle w:val="Lijstalinea"/>
-        <w:numPr>
-          <w:ilvl w:val="0"/>
-          <w:numId w:val="10"/>
-        </w:numPr>
-        <w:rPr>
-          <w:sz w:val="24"/>
-          <w:szCs w:val="28"/>
-          <w:lang w:val="en-US"/>
-        </w:rPr>
-      </w:pPr>
-      <w:r>
-        <w:rPr>
-          <w:sz w:val="24"/>
-          <w:szCs w:val="28"/>
-          <w:lang w:val="en-US"/>
-        </w:rPr>
-        <w:t>Company name</w:t>
-      </w:r>
-    </w:p>
-    <w:p>
-      <w:pPr>
-        <w:pStyle w:val="Lijstalinea"/>
-        <w:numPr>
-          <w:ilvl w:val="0"/>
-          <w:numId w:val="10"/>
-        </w:numPr>
-        <w:rPr>
-          <w:sz w:val="24"/>
-          <w:szCs w:val="28"/>
-          <w:lang w:val="en-US"/>
-        </w:rPr>
-      </w:pPr>
-      <w:r>
-        <w:rPr>
-          <w:sz w:val="24"/>
-          <w:szCs w:val="28"/>
-          <w:lang w:val="en-US"/>
-        </w:rPr>
-        <w:t>Adress 1</w:t>
-      </w:r>
-    </w:p>
-    <w:p>
-      <w:pPr>
-        <w:pStyle w:val="Lijstalinea"/>
-        <w:numPr>
-          <w:ilvl w:val="0"/>
-          <w:numId w:val="10"/>
-        </w:numPr>
-        <w:rPr>
-          <w:sz w:val="24"/>
-          <w:szCs w:val="28"/>
-          <w:lang w:val="en-US"/>
-        </w:rPr>
-      </w:pPr>
-      <w:r>
-        <w:rPr>
-          <w:sz w:val="24"/>
-          <w:szCs w:val="28"/>
-          <w:lang w:val="en-US"/>
-        </w:rPr>
-        <w:t>Housenumber 1</w:t>
-      </w:r>
-    </w:p>
-    <w:p>
-      <w:pPr>
-        <w:pStyle w:val="Lijstalinea"/>
-        <w:numPr>
-          <w:ilvl w:val="0"/>
-          <w:numId w:val="10"/>
-        </w:numPr>
-        <w:rPr>
-          <w:sz w:val="24"/>
-          <w:szCs w:val="28"/>
-          <w:lang w:val="en-US"/>
-        </w:rPr>
-      </w:pPr>
-      <w:r>
-        <w:rPr>
-          <w:sz w:val="24"/>
-          <w:szCs w:val="28"/>
-          <w:lang w:val="en-US"/>
-        </w:rPr>
-        <w:t>Postcode1 (zip code)</w:t>
-      </w:r>
-    </w:p>
-    <w:p>
-      <w:pPr>
-        <w:pStyle w:val="Lijstalinea"/>
-        <w:numPr>
-          <w:ilvl w:val="0"/>
-          <w:numId w:val="10"/>
-        </w:numPr>
-        <w:rPr>
-          <w:sz w:val="24"/>
-          <w:szCs w:val="28"/>
-          <w:lang w:val="en-US"/>
-        </w:rPr>
-      </w:pPr>
-      <w:r>
-        <w:rPr>
-          <w:sz w:val="24"/>
-          <w:szCs w:val="28"/>
-          <w:lang w:val="en-US"/>
-        </w:rPr>
-        <w:t>City 1</w:t>
-      </w:r>
-    </w:p>
-    <w:p>
-      <w:pPr>
-        <w:pStyle w:val="Lijstalinea"/>
-        <w:numPr>
-          <w:ilvl w:val="0"/>
-          <w:numId w:val="10"/>
-        </w:numPr>
-        <w:rPr>
-          <w:sz w:val="24"/>
-          <w:szCs w:val="28"/>
-          <w:lang w:val="en-US"/>
-        </w:rPr>
-      </w:pPr>
-      <w:r>
-        <w:rPr>
-          <w:sz w:val="24"/>
-          <w:szCs w:val="28"/>
-          <w:lang w:val="en-US"/>
-        </w:rPr>
-        <w:t>Housenumber 2</w:t>
-      </w:r>
-    </w:p>
-    <w:p>
-      <w:pPr>
-        <w:pStyle w:val="Lijstalinea"/>
-        <w:numPr>
-          <w:ilvl w:val="0"/>
-          <w:numId w:val="10"/>
-        </w:numPr>
-        <w:rPr>
-          <w:sz w:val="24"/>
-          <w:szCs w:val="28"/>
-          <w:lang w:val="en-US"/>
-        </w:rPr>
-      </w:pPr>
-      <w:r>
-        <w:rPr>
-          <w:sz w:val="24"/>
-          <w:szCs w:val="28"/>
-          <w:lang w:val="en-US"/>
-        </w:rPr>
-        <w:t>Zipcode 2</w:t>
-      </w:r>
-    </w:p>
-    <w:p>
-      <w:pPr>
-        <w:pStyle w:val="Lijstalinea"/>
-        <w:numPr>
-          <w:ilvl w:val="0"/>
-          <w:numId w:val="10"/>
-        </w:numPr>
-        <w:rPr>
-          <w:sz w:val="24"/>
-          <w:szCs w:val="28"/>
-          <w:lang w:val="en-US"/>
-        </w:rPr>
-      </w:pPr>
-      <w:r>
-        <w:rPr>
-          <w:sz w:val="24"/>
-          <w:szCs w:val="28"/>
-          <w:lang w:val="en-US"/>
-        </w:rPr>
-        <w:t>City 2</w:t>
-      </w:r>
-    </w:p>
-    <w:p>
-      <w:pPr>
-        <w:pStyle w:val="Lijstalinea"/>
-        <w:numPr>
-          <w:ilvl w:val="0"/>
-          <w:numId w:val="10"/>
-        </w:numPr>
-        <w:rPr>
-          <w:sz w:val="24"/>
-          <w:szCs w:val="28"/>
-          <w:lang w:val="en-US"/>
-        </w:rPr>
-      </w:pPr>
-      <w:r>
-        <w:rPr>
-          <w:sz w:val="24"/>
-          <w:szCs w:val="28"/>
-          <w:lang w:val="en-US"/>
-        </w:rPr>
-        <w:t>Contact person</w:t>
-      </w:r>
-    </w:p>
-    <w:p>
-      <w:pPr>
-        <w:pStyle w:val="Lijstalinea"/>
-        <w:numPr>
-          <w:ilvl w:val="0"/>
-          <w:numId w:val="10"/>
-        </w:numPr>
-        <w:rPr>
-          <w:sz w:val="24"/>
-          <w:szCs w:val="28"/>
-          <w:lang w:val="en-US"/>
-        </w:rPr>
-      </w:pPr>
-      <w:r>
-        <w:rPr>
-          <w:sz w:val="24"/>
-          <w:szCs w:val="28"/>
-          <w:lang w:val="en-US"/>
-        </w:rPr>
-        <w:t>Initials</w:t>
-      </w:r>
-    </w:p>
-    <w:p>
-      <w:pPr>
-        <w:pStyle w:val="Lijstalinea"/>
-        <w:numPr>
-          <w:ilvl w:val="0"/>
-          <w:numId w:val="10"/>
-        </w:numPr>
-        <w:rPr>
-          <w:sz w:val="24"/>
-          <w:szCs w:val="28"/>
-          <w:lang w:val="en-US"/>
-        </w:rPr>
-      </w:pPr>
-      <w:r>
-        <w:rPr>
-          <w:sz w:val="24"/>
-          <w:szCs w:val="28"/>
-          <w:lang w:val="en-US"/>
-        </w:rPr>
-        <w:t>Phone number 1</w:t>
-      </w:r>
-    </w:p>
-    <w:p>
-      <w:pPr>
-        <w:pStyle w:val="Lijstalinea"/>
-        <w:numPr>
-          <w:ilvl w:val="0"/>
-          <w:numId w:val="10"/>
-        </w:numPr>
-        <w:rPr>
-          <w:sz w:val="24"/>
-          <w:szCs w:val="28"/>
-          <w:lang w:val="en-US"/>
-        </w:rPr>
-      </w:pPr>
-      <w:r>
-        <w:rPr>
-          <w:sz w:val="24"/>
-          <w:szCs w:val="28"/>
-          <w:lang w:val="en-US"/>
-        </w:rPr>
-        <w:t>Phone number 2</w:t>
-      </w:r>
-    </w:p>
-    <w:p>
-      <w:pPr>
-        <w:pStyle w:val="Lijstalinea"/>
-        <w:numPr>
-          <w:ilvl w:val="0"/>
-          <w:numId w:val="10"/>
-        </w:numPr>
-        <w:rPr>
-          <w:sz w:val="24"/>
-          <w:szCs w:val="28"/>
-          <w:lang w:val="en-US"/>
-        </w:rPr>
-      </w:pPr>
-      <w:r>
-        <w:rPr>
-          <w:sz w:val="24"/>
-          <w:szCs w:val="28"/>
-          <w:lang w:val="en-US"/>
-        </w:rPr>
-        <w:t>Fax</w:t>
-      </w:r>
-    </w:p>
-    <w:p>
-      <w:pPr>
-        <w:pStyle w:val="Lijstalinea"/>
-        <w:numPr>
-          <w:ilvl w:val="0"/>
-          <w:numId w:val="10"/>
-        </w:numPr>
-        <w:rPr>
-          <w:sz w:val="24"/>
-          <w:szCs w:val="28"/>
-          <w:lang w:val="en-US"/>
-        </w:rPr>
-      </w:pPr>
-      <w:r>
-        <w:rPr>
-          <w:sz w:val="24"/>
-          <w:szCs w:val="28"/>
-          <w:lang w:val="en-US"/>
-        </w:rPr>
-        <w:t>Email</w:t>
-      </w:r>
-    </w:p>
-    <w:p>
-      <w:pPr>
-        <w:ind w:firstLine="708"/>
-        <w:rPr>
-          <w:sz w:val="24"/>
-          <w:szCs w:val="28"/>
-          <w:lang w:val="en-US"/>
-        </w:rPr>
-      </w:pPr>
-      <w:r>
-        <w:rPr>
-          <w:sz w:val="24"/>
-          <w:szCs w:val="28"/>
-          <w:lang w:val="en-US"/>
-        </w:rPr>
-        <w:t>They also want to be able to see:</w:t>
-      </w:r>
-    </w:p>
-    <w:p>
-      <w:pPr>
-        <w:pStyle w:val="Lijstalinea"/>
-        <w:numPr>
-          <w:ilvl w:val="0"/>
-          <w:numId w:val="11"/>
-        </w:numPr>
-        <w:rPr>
-          <w:sz w:val="24"/>
-          <w:szCs w:val="28"/>
-          <w:lang w:val="en-US"/>
-        </w:rPr>
-      </w:pPr>
-      <w:r>
-        <w:rPr>
-          <w:sz w:val="24"/>
-          <w:szCs w:val="28"/>
-          <w:lang w:val="en-US"/>
-        </w:rPr>
-        <w:t>Invoicenumber</w:t>
-      </w:r>
-    </w:p>
-    <w:p>
-      <w:pPr>
-        <w:pStyle w:val="Lijstalinea"/>
-        <w:numPr>
-          <w:ilvl w:val="0"/>
-          <w:numId w:val="11"/>
-        </w:numPr>
-        <w:rPr>
-          <w:sz w:val="24"/>
-          <w:szCs w:val="28"/>
-          <w:lang w:val="en-US"/>
-        </w:rPr>
-      </w:pPr>
-      <w:r>
-        <w:rPr>
-          <w:sz w:val="24"/>
-          <w:szCs w:val="28"/>
-          <w:lang w:val="en-US"/>
-        </w:rPr>
-        <w:t>Offer status</w:t>
-      </w:r>
-    </w:p>
-    <w:p>
-      <w:pPr>
-        <w:pStyle w:val="Lijstalinea"/>
-        <w:numPr>
-          <w:ilvl w:val="0"/>
-          <w:numId w:val="11"/>
-        </w:numPr>
-        <w:rPr>
-          <w:sz w:val="24"/>
-          <w:szCs w:val="28"/>
-          <w:lang w:val="en-US"/>
-        </w:rPr>
-      </w:pPr>
-      <w:r>
-        <w:rPr>
-          <w:sz w:val="24"/>
-          <w:szCs w:val="28"/>
-          <w:lang w:val="en-US"/>
-        </w:rPr>
-        <w:t>Potential customer y/n</w:t>
-      </w:r>
-    </w:p>
-    <w:p>
-      <w:pPr>
-        <w:pStyle w:val="Lijstalinea"/>
-        <w:numPr>
-          <w:ilvl w:val="0"/>
-          <w:numId w:val="11"/>
-        </w:numPr>
-        <w:rPr>
-          <w:sz w:val="24"/>
-          <w:szCs w:val="28"/>
-          <w:lang w:val="en-US"/>
-        </w:rPr>
-      </w:pPr>
-      <w:r>
-        <w:rPr>
-          <w:sz w:val="24"/>
-          <w:szCs w:val="28"/>
-          <w:lang w:val="en-US"/>
-        </w:rPr>
-        <w:t>Appointment day</w:t>
-      </w:r>
-    </w:p>
-    <w:p>
-      <w:pPr>
-        <w:pStyle w:val="Lijstalinea"/>
-        <w:numPr>
-          <w:ilvl w:val="0"/>
-          <w:numId w:val="11"/>
-        </w:numPr>
-        <w:rPr>
-          <w:sz w:val="24"/>
-          <w:szCs w:val="28"/>
-          <w:lang w:val="en-US"/>
-        </w:rPr>
-      </w:pPr>
-      <w:r>
-        <w:rPr>
-          <w:sz w:val="24"/>
-          <w:szCs w:val="28"/>
-          <w:lang w:val="en-US"/>
-        </w:rPr>
-        <w:t>Last contact date</w:t>
-      </w:r>
-    </w:p>
-    <w:p>
-      <w:pPr>
-        <w:pStyle w:val="Lijstalinea"/>
-        <w:numPr>
-          <w:ilvl w:val="0"/>
-          <w:numId w:val="11"/>
-        </w:numPr>
-        <w:rPr>
-          <w:sz w:val="24"/>
-          <w:szCs w:val="28"/>
-          <w:lang w:val="en-US"/>
-        </w:rPr>
-      </w:pPr>
-      <w:r>
-        <w:rPr>
-          <w:sz w:val="24"/>
-          <w:szCs w:val="28"/>
-          <w:lang w:val="en-US"/>
-        </w:rPr>
-        <w:t>Next action</w:t>
-      </w:r>
-    </w:p>
-    <w:p>
-      <w:pPr>
-        <w:pStyle w:val="Lijstalinea"/>
-        <w:numPr>
-          <w:ilvl w:val="0"/>
-          <w:numId w:val="11"/>
-        </w:numPr>
-        <w:rPr>
-          <w:sz w:val="24"/>
-          <w:szCs w:val="28"/>
-          <w:lang w:val="en-US"/>
-        </w:rPr>
-      </w:pPr>
-      <w:r>
-        <w:rPr>
-          <w:sz w:val="24"/>
-          <w:szCs w:val="28"/>
-          <w:lang w:val="en-US"/>
-        </w:rPr>
-        <w:t>Sales percentage</w:t>
-      </w:r>
-    </w:p>
-    <w:p>
-      <w:pPr>
-        <w:pStyle w:val="Lijstalinea"/>
-        <w:numPr>
-          <w:ilvl w:val="0"/>
-          <w:numId w:val="11"/>
-        </w:numPr>
-        <w:rPr>
-          <w:sz w:val="24"/>
-          <w:szCs w:val="28"/>
-          <w:lang w:val="en-US"/>
-        </w:rPr>
-      </w:pPr>
-      <w:r>
-        <w:rPr>
-          <w:sz w:val="24"/>
-          <w:szCs w:val="28"/>
-          <w:lang w:val="en-US"/>
-        </w:rPr>
-        <w:t>Credit worthy y/n</w:t>
-      </w:r>
-    </w:p>
-    <w:p>
-      <w:pPr>
-        <w:pStyle w:val="Lijstalinea"/>
-        <w:rPr>
-          <w:sz w:val="24"/>
-          <w:szCs w:val="28"/>
-          <w:lang w:val="en-US"/>
-        </w:rPr>
-      </w:pPr>
-    </w:p>
-    <w:p>
-      <w:pPr>
-        <w:pStyle w:val="Lijstalinea"/>
         <w:numPr>
           <w:ilvl w:val="0"/>
           <w:numId w:val="1"/>
@@ -796,98 +246,671 @@
           <w:szCs w:val="28"/>
           <w:lang w:val="en-US"/>
         </w:rPr>
-        <w:t>The chief executive said in the interview that he isn’t really going to use the application, but it will probably come in handy to give him access to all the data the other departments have access to.</w:t>
-      </w:r>
-    </w:p>
-    <w:p>
-      <w:pPr>
-        <w:pStyle w:val="Lijstalinea"/>
-        <w:rPr>
-          <w:sz w:val="24"/>
-          <w:szCs w:val="28"/>
-          <w:lang w:val="en-US"/>
-        </w:rPr>
-      </w:pPr>
-    </w:p>
-    <w:p>
-      <w:pPr>
-        <w:pStyle w:val="Lijstalinea"/>
-        <w:numPr>
-          <w:ilvl w:val="0"/>
-          <w:numId w:val="1"/>
-        </w:numPr>
-        <w:rPr>
-          <w:sz w:val="24"/>
-          <w:szCs w:val="28"/>
-          <w:lang w:val="en-US"/>
-        </w:rPr>
-      </w:pPr>
-      <w:r>
-        <w:rPr>
-          <w:sz w:val="24"/>
-          <w:szCs w:val="28"/>
-          <w:lang w:val="en-US"/>
-        </w:rPr>
-        <w:t>The finance department</w:t>
-      </w:r>
-      <w:r>
-        <w:rPr>
-          <w:sz w:val="24"/>
-          <w:szCs w:val="28"/>
-          <w:lang w:val="en-US"/>
-        </w:rPr>
-        <w:t xml:space="preserve"> </w:t>
-      </w:r>
-      <w:r>
-        <w:rPr>
-          <w:sz w:val="24"/>
-          <w:szCs w:val="28"/>
-          <w:lang w:val="en-US"/>
-        </w:rPr>
-        <w:t>needs to see if a customer is in debt, and needs the information below to test if a customer is credit worthy.</w:t>
-      </w:r>
-    </w:p>
-    <w:p>
-      <w:pPr>
-        <w:pStyle w:val="Lijstalinea"/>
-        <w:rPr>
-          <w:sz w:val="24"/>
-          <w:szCs w:val="28"/>
-          <w:lang w:val="en-US"/>
-        </w:rPr>
-      </w:pPr>
-    </w:p>
-    <w:p>
-      <w:pPr>
-        <w:pStyle w:val="Lijstalinea"/>
-        <w:numPr>
-          <w:ilvl w:val="0"/>
-          <w:numId w:val="1"/>
-        </w:numPr>
-        <w:rPr>
-          <w:sz w:val="24"/>
-          <w:szCs w:val="28"/>
-          <w:lang w:val="en-US"/>
-        </w:rPr>
-      </w:pPr>
-      <w:r>
-        <w:rPr>
-          <w:sz w:val="24"/>
-          <w:szCs w:val="28"/>
-          <w:lang w:val="en-US"/>
-        </w:rPr>
-        <w:t>The finance department needs to make an invoice and send it to the customer so the customer can pay.</w:t>
-      </w:r>
-      <w:r>
-        <w:rPr>
-          <w:sz w:val="24"/>
-          <w:szCs w:val="28"/>
-          <w:lang w:val="en-US"/>
-        </w:rPr>
-        <w:t xml:space="preserve"> They want to do this in the application itself.</w:t>
+        <w:t>The sales department has make quotations for the customer. This has to be done in the application itself.</w:t>
       </w:r>
       <w:bookmarkStart w:id="0" w:name="_GoBack"/>
       <w:bookmarkEnd w:id="0"/>
+    </w:p>
+    <w:p>
+      <w:pPr>
+        <w:pStyle w:val="Lijstalinea"/>
+        <w:rPr>
+          <w:sz w:val="24"/>
+          <w:szCs w:val="28"/>
+          <w:lang w:val="en-US"/>
+        </w:rPr>
+      </w:pPr>
+    </w:p>
+    <w:p>
+      <w:pPr>
+        <w:pStyle w:val="Lijstalinea"/>
+        <w:rPr>
+          <w:sz w:val="24"/>
+          <w:szCs w:val="28"/>
+          <w:lang w:val="en-US"/>
+        </w:rPr>
+      </w:pPr>
+      <w:r>
+        <w:rPr>
+          <w:sz w:val="24"/>
+          <w:szCs w:val="28"/>
+          <w:lang w:val="en-US"/>
+        </w:rPr>
+        <w:t>In the database the sales department wants to see and edit the following data:</w:t>
+      </w:r>
+    </w:p>
+    <w:p>
+      <w:pPr>
+        <w:pStyle w:val="Lijstalinea"/>
+        <w:rPr>
+          <w:sz w:val="24"/>
+          <w:szCs w:val="28"/>
+          <w:lang w:val="en-US"/>
+        </w:rPr>
+      </w:pPr>
+    </w:p>
+    <w:p>
+      <w:pPr>
+        <w:pStyle w:val="Lijstalinea"/>
+        <w:numPr>
+          <w:ilvl w:val="0"/>
+          <w:numId w:val="10"/>
+        </w:numPr>
+        <w:rPr>
+          <w:sz w:val="24"/>
+          <w:szCs w:val="28"/>
+          <w:lang w:val="en-US"/>
+        </w:rPr>
+      </w:pPr>
+      <w:r>
+        <w:rPr>
+          <w:sz w:val="24"/>
+          <w:szCs w:val="28"/>
+          <w:lang w:val="en-US"/>
+        </w:rPr>
+        <w:t>Company name</w:t>
+      </w:r>
+    </w:p>
+    <w:p>
+      <w:pPr>
+        <w:pStyle w:val="Lijstalinea"/>
+        <w:numPr>
+          <w:ilvl w:val="0"/>
+          <w:numId w:val="10"/>
+        </w:numPr>
+        <w:rPr>
+          <w:sz w:val="24"/>
+          <w:szCs w:val="28"/>
+          <w:lang w:val="en-US"/>
+        </w:rPr>
+      </w:pPr>
+      <w:r>
+        <w:rPr>
+          <w:sz w:val="24"/>
+          <w:szCs w:val="28"/>
+          <w:lang w:val="en-US"/>
+        </w:rPr>
+        <w:t>Adress 1</w:t>
+      </w:r>
+    </w:p>
+    <w:p>
+      <w:pPr>
+        <w:pStyle w:val="Lijstalinea"/>
+        <w:numPr>
+          <w:ilvl w:val="0"/>
+          <w:numId w:val="10"/>
+        </w:numPr>
+        <w:rPr>
+          <w:sz w:val="24"/>
+          <w:szCs w:val="28"/>
+          <w:lang w:val="en-US"/>
+        </w:rPr>
+      </w:pPr>
+      <w:r>
+        <w:rPr>
+          <w:sz w:val="24"/>
+          <w:szCs w:val="28"/>
+          <w:lang w:val="en-US"/>
+        </w:rPr>
+        <w:t>Housenumber 1</w:t>
+      </w:r>
+    </w:p>
+    <w:p>
+      <w:pPr>
+        <w:pStyle w:val="Lijstalinea"/>
+        <w:numPr>
+          <w:ilvl w:val="0"/>
+          <w:numId w:val="10"/>
+        </w:numPr>
+        <w:rPr>
+          <w:sz w:val="24"/>
+          <w:szCs w:val="28"/>
+          <w:lang w:val="en-US"/>
+        </w:rPr>
+      </w:pPr>
+      <w:r>
+        <w:rPr>
+          <w:sz w:val="24"/>
+          <w:szCs w:val="28"/>
+          <w:lang w:val="en-US"/>
+        </w:rPr>
+        <w:t>Postcode1 (zip code)</w:t>
+      </w:r>
+    </w:p>
+    <w:p>
+      <w:pPr>
+        <w:pStyle w:val="Lijstalinea"/>
+        <w:numPr>
+          <w:ilvl w:val="0"/>
+          <w:numId w:val="10"/>
+        </w:numPr>
+        <w:rPr>
+          <w:sz w:val="24"/>
+          <w:szCs w:val="28"/>
+          <w:lang w:val="en-US"/>
+        </w:rPr>
+      </w:pPr>
+      <w:r>
+        <w:rPr>
+          <w:sz w:val="24"/>
+          <w:szCs w:val="28"/>
+          <w:lang w:val="en-US"/>
+        </w:rPr>
+        <w:t>City 1</w:t>
+      </w:r>
+    </w:p>
+    <w:p>
+      <w:pPr>
+        <w:pStyle w:val="Lijstalinea"/>
+        <w:numPr>
+          <w:ilvl w:val="0"/>
+          <w:numId w:val="10"/>
+        </w:numPr>
+        <w:rPr>
+          <w:sz w:val="24"/>
+          <w:szCs w:val="28"/>
+          <w:lang w:val="en-US"/>
+        </w:rPr>
+      </w:pPr>
+      <w:r>
+        <w:rPr>
+          <w:sz w:val="24"/>
+          <w:szCs w:val="28"/>
+          <w:lang w:val="en-US"/>
+        </w:rPr>
+        <w:t>Housenumber 2</w:t>
+      </w:r>
+    </w:p>
+    <w:p>
+      <w:pPr>
+        <w:pStyle w:val="Lijstalinea"/>
+        <w:numPr>
+          <w:ilvl w:val="0"/>
+          <w:numId w:val="10"/>
+        </w:numPr>
+        <w:rPr>
+          <w:sz w:val="24"/>
+          <w:szCs w:val="28"/>
+          <w:lang w:val="en-US"/>
+        </w:rPr>
+      </w:pPr>
+      <w:r>
+        <w:rPr>
+          <w:sz w:val="24"/>
+          <w:szCs w:val="28"/>
+          <w:lang w:val="en-US"/>
+        </w:rPr>
+        <w:t>Zipcode 2</w:t>
+      </w:r>
+    </w:p>
+    <w:p>
+      <w:pPr>
+        <w:pStyle w:val="Lijstalinea"/>
+        <w:numPr>
+          <w:ilvl w:val="0"/>
+          <w:numId w:val="10"/>
+        </w:numPr>
+        <w:rPr>
+          <w:sz w:val="24"/>
+          <w:szCs w:val="28"/>
+          <w:lang w:val="en-US"/>
+        </w:rPr>
+      </w:pPr>
+      <w:r>
+        <w:rPr>
+          <w:sz w:val="24"/>
+          <w:szCs w:val="28"/>
+          <w:lang w:val="en-US"/>
+        </w:rPr>
+        <w:t>City 2</w:t>
+      </w:r>
+    </w:p>
+    <w:p>
+      <w:pPr>
+        <w:pStyle w:val="Lijstalinea"/>
+        <w:numPr>
+          <w:ilvl w:val="0"/>
+          <w:numId w:val="10"/>
+        </w:numPr>
+        <w:rPr>
+          <w:sz w:val="24"/>
+          <w:szCs w:val="28"/>
+          <w:lang w:val="en-US"/>
+        </w:rPr>
+      </w:pPr>
+      <w:r>
+        <w:rPr>
+          <w:sz w:val="24"/>
+          <w:szCs w:val="28"/>
+          <w:lang w:val="en-US"/>
+        </w:rPr>
+        <w:t>Contact person</w:t>
+      </w:r>
+    </w:p>
+    <w:p>
+      <w:pPr>
+        <w:pStyle w:val="Lijstalinea"/>
+        <w:numPr>
+          <w:ilvl w:val="0"/>
+          <w:numId w:val="10"/>
+        </w:numPr>
+        <w:rPr>
+          <w:sz w:val="24"/>
+          <w:szCs w:val="28"/>
+          <w:lang w:val="en-US"/>
+        </w:rPr>
+      </w:pPr>
+      <w:r>
+        <w:rPr>
+          <w:sz w:val="24"/>
+          <w:szCs w:val="28"/>
+          <w:lang w:val="en-US"/>
+        </w:rPr>
+        <w:t>Initials</w:t>
+      </w:r>
+    </w:p>
+    <w:p>
+      <w:pPr>
+        <w:pStyle w:val="Lijstalinea"/>
+        <w:numPr>
+          <w:ilvl w:val="0"/>
+          <w:numId w:val="10"/>
+        </w:numPr>
+        <w:rPr>
+          <w:sz w:val="24"/>
+          <w:szCs w:val="28"/>
+          <w:lang w:val="en-US"/>
+        </w:rPr>
+      </w:pPr>
+      <w:r>
+        <w:rPr>
+          <w:sz w:val="24"/>
+          <w:szCs w:val="28"/>
+          <w:lang w:val="en-US"/>
+        </w:rPr>
+        <w:t>Phone number 1</w:t>
+      </w:r>
+    </w:p>
+    <w:p>
+      <w:pPr>
+        <w:pStyle w:val="Lijstalinea"/>
+        <w:numPr>
+          <w:ilvl w:val="0"/>
+          <w:numId w:val="10"/>
+        </w:numPr>
+        <w:rPr>
+          <w:sz w:val="24"/>
+          <w:szCs w:val="28"/>
+          <w:lang w:val="en-US"/>
+        </w:rPr>
+      </w:pPr>
+      <w:r>
+        <w:rPr>
+          <w:sz w:val="24"/>
+          <w:szCs w:val="28"/>
+          <w:lang w:val="en-US"/>
+        </w:rPr>
+        <w:t>Phone number 2</w:t>
+      </w:r>
+    </w:p>
+    <w:p>
+      <w:pPr>
+        <w:pStyle w:val="Lijstalinea"/>
+        <w:numPr>
+          <w:ilvl w:val="0"/>
+          <w:numId w:val="10"/>
+        </w:numPr>
+        <w:rPr>
+          <w:sz w:val="24"/>
+          <w:szCs w:val="28"/>
+          <w:lang w:val="en-US"/>
+        </w:rPr>
+      </w:pPr>
+      <w:r>
+        <w:rPr>
+          <w:sz w:val="24"/>
+          <w:szCs w:val="28"/>
+          <w:lang w:val="en-US"/>
+        </w:rPr>
+        <w:t>Fax</w:t>
+      </w:r>
+    </w:p>
+    <w:p>
+      <w:pPr>
+        <w:pStyle w:val="Lijstalinea"/>
+        <w:numPr>
+          <w:ilvl w:val="0"/>
+          <w:numId w:val="10"/>
+        </w:numPr>
+        <w:rPr>
+          <w:sz w:val="24"/>
+          <w:szCs w:val="28"/>
+          <w:lang w:val="en-US"/>
+        </w:rPr>
+      </w:pPr>
+      <w:r>
+        <w:rPr>
+          <w:sz w:val="24"/>
+          <w:szCs w:val="28"/>
+          <w:lang w:val="en-US"/>
+        </w:rPr>
+        <w:t>Email</w:t>
+      </w:r>
+    </w:p>
+    <w:p>
+      <w:pPr>
+        <w:ind w:firstLine="708"/>
+        <w:rPr>
+          <w:sz w:val="24"/>
+          <w:szCs w:val="28"/>
+          <w:lang w:val="en-US"/>
+        </w:rPr>
+      </w:pPr>
+      <w:r>
+        <w:rPr>
+          <w:sz w:val="24"/>
+          <w:szCs w:val="28"/>
+          <w:lang w:val="en-US"/>
+        </w:rPr>
+        <w:t>They also want to be able to see:</w:t>
+      </w:r>
+    </w:p>
+    <w:p>
+      <w:pPr>
+        <w:pStyle w:val="Lijstalinea"/>
+        <w:numPr>
+          <w:ilvl w:val="0"/>
+          <w:numId w:val="11"/>
+        </w:numPr>
+        <w:rPr>
+          <w:sz w:val="24"/>
+          <w:szCs w:val="28"/>
+          <w:lang w:val="en-US"/>
+        </w:rPr>
+      </w:pPr>
+      <w:r>
+        <w:rPr>
+          <w:sz w:val="24"/>
+          <w:szCs w:val="28"/>
+          <w:lang w:val="en-US"/>
+        </w:rPr>
+        <w:t>Invoicenumber</w:t>
+      </w:r>
+    </w:p>
+    <w:p>
+      <w:pPr>
+        <w:pStyle w:val="Lijstalinea"/>
+        <w:numPr>
+          <w:ilvl w:val="0"/>
+          <w:numId w:val="11"/>
+        </w:numPr>
+        <w:rPr>
+          <w:sz w:val="24"/>
+          <w:szCs w:val="28"/>
+          <w:lang w:val="en-US"/>
+        </w:rPr>
+      </w:pPr>
+      <w:r>
+        <w:rPr>
+          <w:sz w:val="24"/>
+          <w:szCs w:val="28"/>
+          <w:lang w:val="en-US"/>
+        </w:rPr>
+        <w:t>Offer status</w:t>
+      </w:r>
+    </w:p>
+    <w:p>
+      <w:pPr>
+        <w:pStyle w:val="Lijstalinea"/>
+        <w:numPr>
+          <w:ilvl w:val="0"/>
+          <w:numId w:val="11"/>
+        </w:numPr>
+        <w:rPr>
+          <w:sz w:val="24"/>
+          <w:szCs w:val="28"/>
+          <w:lang w:val="en-US"/>
+        </w:rPr>
+      </w:pPr>
+      <w:r>
+        <w:rPr>
+          <w:sz w:val="24"/>
+          <w:szCs w:val="28"/>
+          <w:lang w:val="en-US"/>
+        </w:rPr>
+        <w:t>Potential customer y/n</w:t>
+      </w:r>
+    </w:p>
+    <w:p>
+      <w:pPr>
+        <w:pStyle w:val="Lijstalinea"/>
+        <w:numPr>
+          <w:ilvl w:val="0"/>
+          <w:numId w:val="11"/>
+        </w:numPr>
+        <w:rPr>
+          <w:sz w:val="24"/>
+          <w:szCs w:val="28"/>
+          <w:lang w:val="en-US"/>
+        </w:rPr>
+      </w:pPr>
+      <w:r>
+        <w:rPr>
+          <w:sz w:val="24"/>
+          <w:szCs w:val="28"/>
+          <w:lang w:val="en-US"/>
+        </w:rPr>
+        <w:t>Appointment day</w:t>
+      </w:r>
+    </w:p>
+    <w:p>
+      <w:pPr>
+        <w:pStyle w:val="Lijstalinea"/>
+        <w:numPr>
+          <w:ilvl w:val="0"/>
+          <w:numId w:val="11"/>
+        </w:numPr>
+        <w:rPr>
+          <w:sz w:val="24"/>
+          <w:szCs w:val="28"/>
+          <w:lang w:val="en-US"/>
+        </w:rPr>
+      </w:pPr>
+      <w:r>
+        <w:rPr>
+          <w:sz w:val="24"/>
+          <w:szCs w:val="28"/>
+          <w:lang w:val="en-US"/>
+        </w:rPr>
+        <w:t>Last contact date</w:t>
+      </w:r>
+    </w:p>
+    <w:p>
+      <w:pPr>
+        <w:pStyle w:val="Lijstalinea"/>
+        <w:numPr>
+          <w:ilvl w:val="0"/>
+          <w:numId w:val="11"/>
+        </w:numPr>
+        <w:rPr>
+          <w:sz w:val="24"/>
+          <w:szCs w:val="28"/>
+          <w:lang w:val="en-US"/>
+        </w:rPr>
+      </w:pPr>
+      <w:r>
+        <w:rPr>
+          <w:sz w:val="24"/>
+          <w:szCs w:val="28"/>
+          <w:lang w:val="en-US"/>
+        </w:rPr>
+        <w:t>Next action</w:t>
+      </w:r>
+    </w:p>
+    <w:p>
+      <w:pPr>
+        <w:pStyle w:val="Lijstalinea"/>
+        <w:numPr>
+          <w:ilvl w:val="0"/>
+          <w:numId w:val="11"/>
+        </w:numPr>
+        <w:rPr>
+          <w:sz w:val="24"/>
+          <w:szCs w:val="28"/>
+          <w:lang w:val="en-US"/>
+        </w:rPr>
+      </w:pPr>
+      <w:r>
+        <w:rPr>
+          <w:sz w:val="24"/>
+          <w:szCs w:val="28"/>
+          <w:lang w:val="en-US"/>
+        </w:rPr>
+        <w:lastRenderedPageBreak/>
+        <w:t>Sales percentage</w:t>
+      </w:r>
+    </w:p>
+    <w:p>
+      <w:pPr>
+        <w:pStyle w:val="Lijstalinea"/>
+        <w:numPr>
+          <w:ilvl w:val="0"/>
+          <w:numId w:val="11"/>
+        </w:numPr>
+        <w:rPr>
+          <w:sz w:val="24"/>
+          <w:szCs w:val="28"/>
+          <w:lang w:val="en-US"/>
+        </w:rPr>
+      </w:pPr>
+      <w:r>
+        <w:rPr>
+          <w:sz w:val="24"/>
+          <w:szCs w:val="28"/>
+          <w:lang w:val="en-US"/>
+        </w:rPr>
+        <w:t>Credit worthy y/n</w:t>
+      </w:r>
+    </w:p>
+    <w:p>
+      <w:pPr>
+        <w:pStyle w:val="Lijstalinea"/>
+        <w:rPr>
+          <w:sz w:val="24"/>
+          <w:szCs w:val="28"/>
+          <w:lang w:val="en-US"/>
+        </w:rPr>
+      </w:pPr>
+    </w:p>
+    <w:p>
+      <w:pPr>
+        <w:pStyle w:val="Lijstalinea"/>
+        <w:numPr>
+          <w:ilvl w:val="0"/>
+          <w:numId w:val="1"/>
+        </w:numPr>
+        <w:rPr>
+          <w:sz w:val="24"/>
+          <w:szCs w:val="28"/>
+          <w:lang w:val="en-US"/>
+        </w:rPr>
+      </w:pPr>
+      <w:r>
+        <w:rPr>
+          <w:sz w:val="24"/>
+          <w:szCs w:val="28"/>
+          <w:lang w:val="en-US"/>
+        </w:rPr>
+        <w:t>The chief executive said in the interview that he isn’t really going to use the application, but it will probably come in handy to give him access to all the data the other departments have access to.</w:t>
+      </w:r>
+    </w:p>
+    <w:p>
+      <w:pPr>
+        <w:pStyle w:val="Lijstalinea"/>
+        <w:rPr>
+          <w:sz w:val="24"/>
+          <w:szCs w:val="28"/>
+          <w:lang w:val="en-US"/>
+        </w:rPr>
+      </w:pPr>
+    </w:p>
+    <w:p>
+      <w:pPr>
+        <w:pStyle w:val="Lijstalinea"/>
+        <w:numPr>
+          <w:ilvl w:val="0"/>
+          <w:numId w:val="1"/>
+        </w:numPr>
+        <w:rPr>
+          <w:sz w:val="24"/>
+          <w:szCs w:val="28"/>
+          <w:lang w:val="en-US"/>
+        </w:rPr>
+      </w:pPr>
+      <w:r>
+        <w:rPr>
+          <w:sz w:val="24"/>
+          <w:szCs w:val="28"/>
+          <w:lang w:val="en-US"/>
+        </w:rPr>
+        <w:t>The finance department</w:t>
+      </w:r>
+      <w:r>
+        <w:rPr>
+          <w:sz w:val="24"/>
+          <w:szCs w:val="28"/>
+          <w:lang w:val="en-US"/>
+        </w:rPr>
+        <w:t xml:space="preserve"> </w:t>
+      </w:r>
+      <w:r>
+        <w:rPr>
+          <w:sz w:val="24"/>
+          <w:szCs w:val="28"/>
+          <w:lang w:val="en-US"/>
+        </w:rPr>
+        <w:t>needs to see if a customer is in debt, and needs the information below to test if a customer is credit worthy.</w:t>
+      </w:r>
+    </w:p>
+    <w:p>
+      <w:pPr>
+        <w:pStyle w:val="Lijstalinea"/>
+        <w:rPr>
+          <w:sz w:val="24"/>
+          <w:szCs w:val="28"/>
+          <w:lang w:val="en-US"/>
+        </w:rPr>
+      </w:pPr>
+    </w:p>
+    <w:p>
+      <w:pPr>
+        <w:pStyle w:val="Lijstalinea"/>
+        <w:numPr>
+          <w:ilvl w:val="0"/>
+          <w:numId w:val="1"/>
+        </w:numPr>
+        <w:rPr>
+          <w:sz w:val="24"/>
+          <w:szCs w:val="28"/>
+          <w:lang w:val="en-US"/>
+        </w:rPr>
+      </w:pPr>
+      <w:r>
+        <w:rPr>
+          <w:sz w:val="24"/>
+          <w:szCs w:val="28"/>
+          <w:lang w:val="en-US"/>
+        </w:rPr>
+        <w:t>The finance department needs to make an invoice and send it to the customer so the customer can pay.</w:t>
+      </w:r>
+      <w:r>
+        <w:rPr>
+          <w:sz w:val="24"/>
+          <w:szCs w:val="28"/>
+          <w:lang w:val="en-US"/>
+        </w:rPr>
+        <w:t xml:space="preserve"> They want to do this in the application itself.</w:t>
+      </w:r>
       <w:r>
         <w:rPr>
           <w:sz w:val="24"/>
@@ -1516,6 +1539,7 @@
           <w:szCs w:val="28"/>
           <w:lang w:val="en-US"/>
         </w:rPr>
+        <w:lastRenderedPageBreak/>
         <w:t>Residence</w:t>
       </w:r>
     </w:p>
@@ -1560,599 +1584,599 @@
           <w:szCs w:val="28"/>
           <w:lang w:val="en-US"/>
         </w:rPr>
+        <w:t>Telephone number</w:t>
+      </w:r>
+    </w:p>
+    <w:p>
+      <w:pPr>
+        <w:pStyle w:val="Lijstalinea"/>
+        <w:numPr>
+          <w:ilvl w:val="0"/>
+          <w:numId w:val="5"/>
+        </w:numPr>
+        <w:rPr>
+          <w:sz w:val="24"/>
+          <w:szCs w:val="28"/>
+          <w:lang w:val="en-US"/>
+        </w:rPr>
+      </w:pPr>
+      <w:r>
+        <w:rPr>
+          <w:sz w:val="24"/>
+          <w:szCs w:val="28"/>
+          <w:lang w:val="en-US"/>
+        </w:rPr>
+        <w:t>Fax number</w:t>
+      </w:r>
+    </w:p>
+    <w:p>
+      <w:pPr>
+        <w:pStyle w:val="Lijstalinea"/>
+        <w:numPr>
+          <w:ilvl w:val="0"/>
+          <w:numId w:val="5"/>
+        </w:numPr>
+        <w:rPr>
+          <w:sz w:val="24"/>
+          <w:szCs w:val="28"/>
+          <w:lang w:val="en-US"/>
+        </w:rPr>
+      </w:pPr>
+      <w:r>
+        <w:rPr>
+          <w:sz w:val="24"/>
+          <w:szCs w:val="28"/>
+          <w:lang w:val="en-US"/>
+        </w:rPr>
+        <w:t>E-mail</w:t>
+      </w:r>
+    </w:p>
+    <w:p>
+      <w:pPr>
+        <w:ind w:left="720"/>
+        <w:rPr>
+          <w:sz w:val="24"/>
+          <w:szCs w:val="28"/>
+          <w:lang w:val="en-US"/>
+        </w:rPr>
+      </w:pPr>
+      <w:r>
+        <w:rPr>
+          <w:sz w:val="24"/>
+          <w:szCs w:val="28"/>
+          <w:lang w:val="en-US"/>
+        </w:rPr>
+        <w:t>The data they only want to see is:</w:t>
+      </w:r>
+    </w:p>
+    <w:p>
+      <w:pPr>
+        <w:pStyle w:val="Lijstalinea"/>
+        <w:numPr>
+          <w:ilvl w:val="0"/>
+          <w:numId w:val="8"/>
+        </w:numPr>
+        <w:rPr>
+          <w:sz w:val="24"/>
+          <w:szCs w:val="28"/>
+          <w:lang w:val="en-US"/>
+        </w:rPr>
+      </w:pPr>
+      <w:r>
+        <w:rPr>
+          <w:sz w:val="24"/>
+          <w:szCs w:val="28"/>
+          <w:lang w:val="en-US"/>
+        </w:rPr>
+        <w:t>Maintenance contract</w:t>
+      </w:r>
+    </w:p>
+    <w:p>
+      <w:pPr>
+        <w:pStyle w:val="Lijstalinea"/>
+        <w:numPr>
+          <w:ilvl w:val="0"/>
+          <w:numId w:val="8"/>
+        </w:numPr>
+        <w:rPr>
+          <w:sz w:val="24"/>
+          <w:szCs w:val="28"/>
+          <w:lang w:val="en-US"/>
+        </w:rPr>
+      </w:pPr>
+      <w:r>
+        <w:rPr>
+          <w:sz w:val="24"/>
+          <w:szCs w:val="28"/>
+          <w:lang w:val="en-US"/>
+        </w:rPr>
+        <w:t>Open projects</w:t>
+      </w:r>
+    </w:p>
+    <w:p>
+      <w:pPr>
+        <w:pStyle w:val="Lijstalinea"/>
+        <w:numPr>
+          <w:ilvl w:val="0"/>
+          <w:numId w:val="8"/>
+        </w:numPr>
+        <w:rPr>
+          <w:sz w:val="24"/>
+          <w:szCs w:val="28"/>
+          <w:lang w:val="en-US"/>
+        </w:rPr>
+      </w:pPr>
+      <w:r>
+        <w:rPr>
+          <w:sz w:val="24"/>
+          <w:szCs w:val="28"/>
+          <w:lang w:val="en-US"/>
+        </w:rPr>
+        <w:t>Applications</w:t>
+      </w:r>
+    </w:p>
+    <w:p>
+      <w:pPr>
+        <w:pStyle w:val="Lijstalinea"/>
+        <w:numPr>
+          <w:ilvl w:val="0"/>
+          <w:numId w:val="8"/>
+        </w:numPr>
+        <w:rPr>
+          <w:sz w:val="24"/>
+          <w:szCs w:val="28"/>
+          <w:lang w:val="en-US"/>
+        </w:rPr>
+      </w:pPr>
+      <w:r>
+        <w:rPr>
+          <w:sz w:val="24"/>
+          <w:szCs w:val="28"/>
+          <w:lang w:val="en-US"/>
+        </w:rPr>
+        <w:t>Hardware</w:t>
+      </w:r>
+    </w:p>
+    <w:p>
+      <w:pPr>
+        <w:pStyle w:val="Lijstalinea"/>
+        <w:numPr>
+          <w:ilvl w:val="0"/>
+          <w:numId w:val="8"/>
+        </w:numPr>
+        <w:rPr>
+          <w:sz w:val="24"/>
+          <w:szCs w:val="28"/>
+          <w:lang w:val="en-US"/>
+        </w:rPr>
+      </w:pPr>
+      <w:r>
+        <w:rPr>
+          <w:sz w:val="24"/>
+          <w:szCs w:val="28"/>
+          <w:lang w:val="en-US"/>
+        </w:rPr>
+        <w:t>Operating system</w:t>
+      </w:r>
+    </w:p>
+    <w:p>
+      <w:pPr>
+        <w:pStyle w:val="Lijstalinea"/>
+        <w:numPr>
+          <w:ilvl w:val="0"/>
+          <w:numId w:val="8"/>
+        </w:numPr>
+        <w:rPr>
+          <w:sz w:val="24"/>
+          <w:szCs w:val="28"/>
+          <w:lang w:val="en-US"/>
+        </w:rPr>
+      </w:pPr>
+      <w:r>
+        <w:rPr>
+          <w:sz w:val="24"/>
+          <w:szCs w:val="28"/>
+          <w:lang w:val="en-US"/>
+        </w:rPr>
+        <w:t>Appointments</w:t>
+      </w:r>
+    </w:p>
+    <w:p>
+      <w:pPr>
+        <w:pStyle w:val="Lijstalinea"/>
+        <w:numPr>
+          <w:ilvl w:val="0"/>
+          <w:numId w:val="8"/>
+        </w:numPr>
+        <w:rPr>
+          <w:sz w:val="24"/>
+          <w:szCs w:val="28"/>
+          <w:lang w:val="en-US"/>
+        </w:rPr>
+      </w:pPr>
+      <w:r>
+        <w:rPr>
+          <w:sz w:val="24"/>
+          <w:szCs w:val="28"/>
+          <w:lang w:val="en-US"/>
+        </w:rPr>
+        <w:t>Internal contact person</w:t>
+      </w:r>
+    </w:p>
+    <w:p>
+      <w:pPr>
+        <w:rPr>
+          <w:sz w:val="24"/>
+          <w:szCs w:val="28"/>
+          <w:lang w:val="en-US"/>
+        </w:rPr>
+      </w:pPr>
+    </w:p>
+    <w:p>
+      <w:pPr>
+        <w:rPr>
+          <w:sz w:val="24"/>
+          <w:szCs w:val="28"/>
+          <w:lang w:val="en-US"/>
+        </w:rPr>
+      </w:pPr>
+    </w:p>
+    <w:p>
+      <w:pPr>
+        <w:rPr>
+          <w:sz w:val="24"/>
+          <w:szCs w:val="28"/>
+          <w:lang w:val="en-US"/>
+        </w:rPr>
+      </w:pPr>
+      <w:r>
+        <w:rPr>
+          <w:sz w:val="24"/>
+          <w:szCs w:val="28"/>
+          <w:lang w:val="en-US"/>
+        </w:rPr>
+        <w:t>The application’s layout needs to follow Barroc-IT’s own style that is displayed on their website. The application itself can just have a simple compact layout, because it would probably be more clear to understand it like that.</w:t>
+      </w:r>
+    </w:p>
+    <w:p>
+      <w:pPr>
+        <w:rPr>
+          <w:sz w:val="24"/>
+          <w:szCs w:val="28"/>
+          <w:lang w:val="en-US"/>
+        </w:rPr>
+      </w:pPr>
+    </w:p>
+    <w:p>
+      <w:pPr>
+        <w:rPr>
+          <w:b/>
+          <w:sz w:val="24"/>
+          <w:szCs w:val="28"/>
+          <w:lang w:val="en-US"/>
+        </w:rPr>
+      </w:pPr>
+      <w:r>
+        <w:rPr>
+          <w:b/>
+          <w:sz w:val="24"/>
+          <w:szCs w:val="28"/>
+          <w:lang w:val="en-US"/>
+        </w:rPr>
+        <w:t>There are also a few requirements for the system:</w:t>
+      </w:r>
+    </w:p>
+    <w:p>
+      <w:pPr>
+        <w:pStyle w:val="Lijstalinea"/>
+        <w:numPr>
+          <w:ilvl w:val="0"/>
+          <w:numId w:val="1"/>
+        </w:numPr>
+        <w:rPr>
+          <w:sz w:val="24"/>
+          <w:szCs w:val="28"/>
+          <w:lang w:val="en-US"/>
+        </w:rPr>
+      </w:pPr>
+      <w:r>
+        <w:rPr>
+          <w:sz w:val="24"/>
+          <w:szCs w:val="28"/>
+          <w:lang w:val="en-US"/>
+        </w:rPr>
+        <w:t>All departments need</w:t>
+      </w:r>
+      <w:r>
+        <w:rPr>
+          <w:sz w:val="24"/>
+          <w:szCs w:val="28"/>
+          <w:lang w:val="en-US"/>
+        </w:rPr>
+        <w:t xml:space="preserve"> to </w:t>
+      </w:r>
+      <w:r>
+        <w:rPr>
+          <w:sz w:val="24"/>
+          <w:szCs w:val="28"/>
+          <w:lang w:val="en-US"/>
+        </w:rPr>
+        <w:t xml:space="preserve">be able to </w:t>
+      </w:r>
+      <w:r>
+        <w:rPr>
+          <w:sz w:val="24"/>
+          <w:szCs w:val="28"/>
+          <w:lang w:val="en-US"/>
+        </w:rPr>
+        <w:t>choose a customer</w:t>
+      </w:r>
+    </w:p>
+    <w:p>
+      <w:pPr>
+        <w:pStyle w:val="Lijstalinea"/>
+        <w:numPr>
+          <w:ilvl w:val="0"/>
+          <w:numId w:val="1"/>
+        </w:numPr>
+        <w:rPr>
+          <w:sz w:val="24"/>
+          <w:szCs w:val="28"/>
+          <w:lang w:val="en-US"/>
+        </w:rPr>
+      </w:pPr>
+      <w:r>
+        <w:rPr>
+          <w:sz w:val="24"/>
+          <w:szCs w:val="28"/>
+          <w:lang w:val="en-US"/>
+        </w:rPr>
+        <w:t>The sales department needs to be able to add an invoice and</w:t>
+      </w:r>
+    </w:p>
+    <w:p>
+      <w:pPr>
+        <w:pStyle w:val="Lijstalinea"/>
+        <w:rPr>
+          <w:sz w:val="24"/>
+          <w:szCs w:val="28"/>
+          <w:lang w:val="en-US"/>
+        </w:rPr>
+      </w:pPr>
+      <w:r>
+        <w:rPr>
+          <w:sz w:val="24"/>
+          <w:szCs w:val="28"/>
+          <w:lang w:val="en-US"/>
+        </w:rPr>
+        <w:t>Select payed bills</w:t>
+      </w:r>
+    </w:p>
+    <w:p>
+      <w:pPr>
+        <w:pStyle w:val="Lijstalinea"/>
+        <w:rPr>
+          <w:sz w:val="24"/>
+          <w:szCs w:val="28"/>
+          <w:lang w:val="en-US"/>
+        </w:rPr>
+      </w:pPr>
+    </w:p>
+    <w:p>
+      <w:pPr>
+        <w:pStyle w:val="Lijstalinea"/>
+        <w:numPr>
+          <w:ilvl w:val="0"/>
+          <w:numId w:val="1"/>
+        </w:numPr>
+        <w:rPr>
+          <w:sz w:val="24"/>
+          <w:szCs w:val="28"/>
+          <w:lang w:val="en-US"/>
+        </w:rPr>
+      </w:pPr>
+      <w:r>
+        <w:rPr>
+          <w:sz w:val="24"/>
+          <w:szCs w:val="28"/>
+          <w:lang w:val="en-US"/>
+        </w:rPr>
+        <w:t>If a customer is not credit worthy or a project is done, the development and finance department need to be able to d</w:t>
+      </w:r>
+      <w:r>
+        <w:rPr>
+          <w:sz w:val="24"/>
+          <w:szCs w:val="28"/>
+          <w:lang w:val="en-US"/>
+        </w:rPr>
+        <w:t>eactivate customers(not deleting them)</w:t>
+      </w:r>
+    </w:p>
+    <w:p>
+      <w:pPr>
+        <w:pStyle w:val="Lijstalinea"/>
+        <w:rPr>
+          <w:sz w:val="24"/>
+          <w:szCs w:val="28"/>
+          <w:lang w:val="en-US"/>
+        </w:rPr>
+      </w:pPr>
+    </w:p>
+    <w:p>
+      <w:pPr>
+        <w:pStyle w:val="Lijstalinea"/>
+        <w:numPr>
+          <w:ilvl w:val="0"/>
+          <w:numId w:val="1"/>
+        </w:numPr>
+        <w:rPr>
+          <w:sz w:val="24"/>
+          <w:szCs w:val="28"/>
+          <w:lang w:val="en-US"/>
+        </w:rPr>
+      </w:pPr>
+      <w:r>
+        <w:rPr>
+          <w:sz w:val="24"/>
+          <w:szCs w:val="28"/>
+          <w:lang w:val="en-US"/>
+        </w:rPr>
+        <w:t>The system needs to calculate if a customer is over their limit</w:t>
+      </w:r>
+    </w:p>
+    <w:p>
+      <w:pPr>
+        <w:pStyle w:val="Lijstalinea"/>
+        <w:numPr>
+          <w:ilvl w:val="0"/>
+          <w:numId w:val="1"/>
+        </w:numPr>
+        <w:rPr>
+          <w:sz w:val="24"/>
+          <w:szCs w:val="28"/>
+          <w:lang w:val="en-US"/>
+        </w:rPr>
+      </w:pPr>
+      <w:r>
+        <w:rPr>
+          <w:sz w:val="24"/>
+          <w:szCs w:val="28"/>
+          <w:lang w:val="en-US"/>
+        </w:rPr>
+        <w:t>If the bill isn’t paid in time, the application needs to stop their current project</w:t>
+      </w:r>
+      <w:r>
+        <w:rPr>
+          <w:sz w:val="24"/>
+          <w:szCs w:val="28"/>
+          <w:lang w:val="en-US"/>
+        </w:rPr>
+        <w:t>. The project can be resumed if the bill is payed</w:t>
+      </w:r>
+    </w:p>
+    <w:p>
+      <w:pPr>
+        <w:pStyle w:val="Lijstalinea"/>
+        <w:rPr>
+          <w:sz w:val="24"/>
+          <w:szCs w:val="28"/>
+          <w:lang w:val="en-US"/>
+        </w:rPr>
+      </w:pPr>
+    </w:p>
+    <w:p>
+      <w:pPr>
+        <w:pStyle w:val="Lijstalinea"/>
+        <w:numPr>
+          <w:ilvl w:val="0"/>
+          <w:numId w:val="1"/>
+        </w:numPr>
+        <w:rPr>
+          <w:sz w:val="24"/>
+          <w:szCs w:val="28"/>
+          <w:lang w:val="en-US"/>
+        </w:rPr>
+      </w:pPr>
+      <w:r>
+        <w:rPr>
+          <w:sz w:val="24"/>
+          <w:szCs w:val="28"/>
+          <w:lang w:val="en-US"/>
+        </w:rPr>
+        <w:t>When the bill is paid, the customer gets deactivated at sales and activated at development.</w:t>
+      </w:r>
+    </w:p>
+    <w:p>
+      <w:pPr>
+        <w:pStyle w:val="Lijstalinea"/>
+        <w:rPr>
+          <w:sz w:val="24"/>
+          <w:szCs w:val="28"/>
+          <w:lang w:val="en-US"/>
+        </w:rPr>
+      </w:pPr>
+    </w:p>
+    <w:p>
+      <w:pPr>
+        <w:rPr>
+          <w:b/>
+          <w:sz w:val="24"/>
+          <w:szCs w:val="28"/>
+          <w:lang w:val="en-US"/>
+        </w:rPr>
+      </w:pPr>
+      <w:r>
+        <w:rPr>
+          <w:b/>
+          <w:sz w:val="24"/>
+          <w:szCs w:val="28"/>
+          <w:lang w:val="en-US"/>
+        </w:rPr>
+        <w:t>There are also some could haves for the system:</w:t>
+      </w:r>
+    </w:p>
+    <w:p>
+      <w:pPr>
+        <w:pStyle w:val="Lijstalinea"/>
+        <w:numPr>
+          <w:ilvl w:val="0"/>
+          <w:numId w:val="4"/>
+        </w:numPr>
+        <w:rPr>
+          <w:b/>
+          <w:sz w:val="24"/>
+          <w:szCs w:val="28"/>
+          <w:lang w:val="en-US"/>
+        </w:rPr>
+      </w:pPr>
+      <w:r>
+        <w:rPr>
+          <w:sz w:val="24"/>
+          <w:szCs w:val="28"/>
+          <w:lang w:val="en-US"/>
+        </w:rPr>
+        <w:t>A search function</w:t>
+      </w:r>
+    </w:p>
+    <w:p>
+      <w:pPr>
+        <w:pStyle w:val="Lijstalinea"/>
+        <w:numPr>
+          <w:ilvl w:val="0"/>
+          <w:numId w:val="4"/>
+        </w:numPr>
+        <w:rPr>
+          <w:b/>
+          <w:sz w:val="24"/>
+          <w:szCs w:val="28"/>
+          <w:lang w:val="en-US"/>
+        </w:rPr>
+      </w:pPr>
+      <w:r>
+        <w:rPr>
+          <w:sz w:val="24"/>
+          <w:szCs w:val="28"/>
+          <w:lang w:val="en-US"/>
+        </w:rPr>
+        <w:t>A filter function</w:t>
+      </w:r>
+    </w:p>
+    <w:p>
+      <w:pPr>
+        <w:rPr>
+          <w:sz w:val="24"/>
+          <w:szCs w:val="28"/>
+          <w:lang w:val="en-US"/>
+        </w:rPr>
+      </w:pPr>
+      <w:r>
+        <w:rPr>
+          <w:b/>
+          <w:sz w:val="24"/>
+          <w:szCs w:val="28"/>
+          <w:lang w:val="en-US"/>
+        </w:rPr>
         <w:lastRenderedPageBreak/>
-        <w:t>Telephone number</w:t>
-      </w:r>
-    </w:p>
-    <w:p>
-      <w:pPr>
-        <w:pStyle w:val="Lijstalinea"/>
-        <w:numPr>
-          <w:ilvl w:val="0"/>
-          <w:numId w:val="5"/>
-        </w:numPr>
-        <w:rPr>
-          <w:sz w:val="24"/>
-          <w:szCs w:val="28"/>
-          <w:lang w:val="en-US"/>
-        </w:rPr>
-      </w:pPr>
-      <w:r>
-        <w:rPr>
-          <w:sz w:val="24"/>
-          <w:szCs w:val="28"/>
-          <w:lang w:val="en-US"/>
-        </w:rPr>
-        <w:t>Fax number</w:t>
-      </w:r>
-    </w:p>
-    <w:p>
-      <w:pPr>
-        <w:pStyle w:val="Lijstalinea"/>
-        <w:numPr>
-          <w:ilvl w:val="0"/>
-          <w:numId w:val="5"/>
-        </w:numPr>
-        <w:rPr>
-          <w:sz w:val="24"/>
-          <w:szCs w:val="28"/>
-          <w:lang w:val="en-US"/>
-        </w:rPr>
-      </w:pPr>
-      <w:r>
-        <w:rPr>
-          <w:sz w:val="24"/>
-          <w:szCs w:val="28"/>
-          <w:lang w:val="en-US"/>
-        </w:rPr>
-        <w:t>E-mail</w:t>
-      </w:r>
-    </w:p>
-    <w:p>
-      <w:pPr>
-        <w:ind w:left="720"/>
-        <w:rPr>
-          <w:sz w:val="24"/>
-          <w:szCs w:val="28"/>
-          <w:lang w:val="en-US"/>
-        </w:rPr>
-      </w:pPr>
-      <w:r>
-        <w:rPr>
-          <w:sz w:val="24"/>
-          <w:szCs w:val="28"/>
-          <w:lang w:val="en-US"/>
-        </w:rPr>
-        <w:t>The data they only want to see is:</w:t>
-      </w:r>
-    </w:p>
-    <w:p>
-      <w:pPr>
-        <w:pStyle w:val="Lijstalinea"/>
-        <w:numPr>
-          <w:ilvl w:val="0"/>
-          <w:numId w:val="8"/>
-        </w:numPr>
-        <w:rPr>
-          <w:sz w:val="24"/>
-          <w:szCs w:val="28"/>
-          <w:lang w:val="en-US"/>
-        </w:rPr>
-      </w:pPr>
-      <w:r>
-        <w:rPr>
-          <w:sz w:val="24"/>
-          <w:szCs w:val="28"/>
-          <w:lang w:val="en-US"/>
-        </w:rPr>
-        <w:t>Maintenance contract</w:t>
-      </w:r>
-    </w:p>
-    <w:p>
-      <w:pPr>
-        <w:pStyle w:val="Lijstalinea"/>
-        <w:numPr>
-          <w:ilvl w:val="0"/>
-          <w:numId w:val="8"/>
-        </w:numPr>
-        <w:rPr>
-          <w:sz w:val="24"/>
-          <w:szCs w:val="28"/>
-          <w:lang w:val="en-US"/>
-        </w:rPr>
-      </w:pPr>
-      <w:r>
-        <w:rPr>
-          <w:sz w:val="24"/>
-          <w:szCs w:val="28"/>
-          <w:lang w:val="en-US"/>
-        </w:rPr>
-        <w:t>Open projects</w:t>
-      </w:r>
-    </w:p>
-    <w:p>
-      <w:pPr>
-        <w:pStyle w:val="Lijstalinea"/>
-        <w:numPr>
-          <w:ilvl w:val="0"/>
-          <w:numId w:val="8"/>
-        </w:numPr>
-        <w:rPr>
-          <w:sz w:val="24"/>
-          <w:szCs w:val="28"/>
-          <w:lang w:val="en-US"/>
-        </w:rPr>
-      </w:pPr>
-      <w:r>
-        <w:rPr>
-          <w:sz w:val="24"/>
-          <w:szCs w:val="28"/>
-          <w:lang w:val="en-US"/>
-        </w:rPr>
-        <w:t>Applications</w:t>
-      </w:r>
-    </w:p>
-    <w:p>
-      <w:pPr>
-        <w:pStyle w:val="Lijstalinea"/>
-        <w:numPr>
-          <w:ilvl w:val="0"/>
-          <w:numId w:val="8"/>
-        </w:numPr>
-        <w:rPr>
-          <w:sz w:val="24"/>
-          <w:szCs w:val="28"/>
-          <w:lang w:val="en-US"/>
-        </w:rPr>
-      </w:pPr>
-      <w:r>
-        <w:rPr>
-          <w:sz w:val="24"/>
-          <w:szCs w:val="28"/>
-          <w:lang w:val="en-US"/>
-        </w:rPr>
-        <w:t>Hardware</w:t>
-      </w:r>
-    </w:p>
-    <w:p>
-      <w:pPr>
-        <w:pStyle w:val="Lijstalinea"/>
-        <w:numPr>
-          <w:ilvl w:val="0"/>
-          <w:numId w:val="8"/>
-        </w:numPr>
-        <w:rPr>
-          <w:sz w:val="24"/>
-          <w:szCs w:val="28"/>
-          <w:lang w:val="en-US"/>
-        </w:rPr>
-      </w:pPr>
-      <w:r>
-        <w:rPr>
-          <w:sz w:val="24"/>
-          <w:szCs w:val="28"/>
-          <w:lang w:val="en-US"/>
-        </w:rPr>
-        <w:t>Operating system</w:t>
-      </w:r>
-    </w:p>
-    <w:p>
-      <w:pPr>
-        <w:pStyle w:val="Lijstalinea"/>
-        <w:numPr>
-          <w:ilvl w:val="0"/>
-          <w:numId w:val="8"/>
-        </w:numPr>
-        <w:rPr>
-          <w:sz w:val="24"/>
-          <w:szCs w:val="28"/>
-          <w:lang w:val="en-US"/>
-        </w:rPr>
-      </w:pPr>
-      <w:r>
-        <w:rPr>
-          <w:sz w:val="24"/>
-          <w:szCs w:val="28"/>
-          <w:lang w:val="en-US"/>
-        </w:rPr>
-        <w:t>Appointments</w:t>
-      </w:r>
-    </w:p>
-    <w:p>
-      <w:pPr>
-        <w:pStyle w:val="Lijstalinea"/>
-        <w:numPr>
-          <w:ilvl w:val="0"/>
-          <w:numId w:val="8"/>
-        </w:numPr>
-        <w:rPr>
-          <w:sz w:val="24"/>
-          <w:szCs w:val="28"/>
-          <w:lang w:val="en-US"/>
-        </w:rPr>
-      </w:pPr>
-      <w:r>
-        <w:rPr>
-          <w:sz w:val="24"/>
-          <w:szCs w:val="28"/>
-          <w:lang w:val="en-US"/>
-        </w:rPr>
-        <w:t>Internal contact person</w:t>
-      </w:r>
-    </w:p>
-    <w:p>
-      <w:pPr>
-        <w:rPr>
-          <w:sz w:val="24"/>
-          <w:szCs w:val="28"/>
-          <w:lang w:val="en-US"/>
-        </w:rPr>
-      </w:pPr>
-    </w:p>
-    <w:p>
-      <w:pPr>
-        <w:rPr>
-          <w:sz w:val="24"/>
-          <w:szCs w:val="28"/>
-          <w:lang w:val="en-US"/>
-        </w:rPr>
-      </w:pPr>
-    </w:p>
-    <w:p>
-      <w:pPr>
-        <w:rPr>
-          <w:sz w:val="24"/>
-          <w:szCs w:val="28"/>
-          <w:lang w:val="en-US"/>
-        </w:rPr>
-      </w:pPr>
-      <w:r>
-        <w:rPr>
-          <w:sz w:val="24"/>
-          <w:szCs w:val="28"/>
-          <w:lang w:val="en-US"/>
-        </w:rPr>
-        <w:t>The application’s layout needs to follow Barroc-IT’s own style that is displayed on their website. The application itself can just have a simple compact layout, because it would probably be more clear to understand it like that.</w:t>
-      </w:r>
-    </w:p>
-    <w:p>
-      <w:pPr>
-        <w:rPr>
-          <w:sz w:val="24"/>
-          <w:szCs w:val="28"/>
-          <w:lang w:val="en-US"/>
-        </w:rPr>
-      </w:pPr>
-    </w:p>
-    <w:p>
-      <w:pPr>
-        <w:rPr>
-          <w:b/>
-          <w:sz w:val="24"/>
-          <w:szCs w:val="28"/>
-          <w:lang w:val="en-US"/>
-        </w:rPr>
-      </w:pPr>
-      <w:r>
-        <w:rPr>
-          <w:b/>
-          <w:sz w:val="24"/>
-          <w:szCs w:val="28"/>
-          <w:lang w:val="en-US"/>
-        </w:rPr>
-        <w:t>There are also a few requirements for the system:</w:t>
-      </w:r>
-    </w:p>
-    <w:p>
-      <w:pPr>
-        <w:pStyle w:val="Lijstalinea"/>
-        <w:numPr>
-          <w:ilvl w:val="0"/>
-          <w:numId w:val="1"/>
-        </w:numPr>
-        <w:rPr>
-          <w:sz w:val="24"/>
-          <w:szCs w:val="28"/>
-          <w:lang w:val="en-US"/>
-        </w:rPr>
-      </w:pPr>
-      <w:r>
-        <w:rPr>
-          <w:sz w:val="24"/>
-          <w:szCs w:val="28"/>
-          <w:lang w:val="en-US"/>
-        </w:rPr>
-        <w:t>All departments need</w:t>
-      </w:r>
-      <w:r>
-        <w:rPr>
-          <w:sz w:val="24"/>
-          <w:szCs w:val="28"/>
-          <w:lang w:val="en-US"/>
-        </w:rPr>
-        <w:t xml:space="preserve"> to </w:t>
-      </w:r>
-      <w:r>
-        <w:rPr>
-          <w:sz w:val="24"/>
-          <w:szCs w:val="28"/>
-          <w:lang w:val="en-US"/>
-        </w:rPr>
-        <w:t xml:space="preserve">be able to </w:t>
-      </w:r>
-      <w:r>
-        <w:rPr>
-          <w:sz w:val="24"/>
-          <w:szCs w:val="28"/>
-          <w:lang w:val="en-US"/>
-        </w:rPr>
-        <w:t>choose a customer</w:t>
-      </w:r>
-    </w:p>
-    <w:p>
-      <w:pPr>
-        <w:pStyle w:val="Lijstalinea"/>
-        <w:numPr>
-          <w:ilvl w:val="0"/>
-          <w:numId w:val="1"/>
-        </w:numPr>
-        <w:rPr>
-          <w:sz w:val="24"/>
-          <w:szCs w:val="28"/>
-          <w:lang w:val="en-US"/>
-        </w:rPr>
-      </w:pPr>
-      <w:r>
-        <w:rPr>
-          <w:sz w:val="24"/>
-          <w:szCs w:val="28"/>
-          <w:lang w:val="en-US"/>
-        </w:rPr>
-        <w:t>The sales department needs to be able to add an invoice and</w:t>
-      </w:r>
-    </w:p>
-    <w:p>
-      <w:pPr>
-        <w:pStyle w:val="Lijstalinea"/>
-        <w:rPr>
-          <w:sz w:val="24"/>
-          <w:szCs w:val="28"/>
-          <w:lang w:val="en-US"/>
-        </w:rPr>
-      </w:pPr>
-      <w:r>
-        <w:rPr>
-          <w:sz w:val="24"/>
-          <w:szCs w:val="28"/>
-          <w:lang w:val="en-US"/>
-        </w:rPr>
-        <w:t>Select payed bills</w:t>
-      </w:r>
-    </w:p>
-    <w:p>
-      <w:pPr>
-        <w:pStyle w:val="Lijstalinea"/>
-        <w:rPr>
-          <w:sz w:val="24"/>
-          <w:szCs w:val="28"/>
-          <w:lang w:val="en-US"/>
-        </w:rPr>
-      </w:pPr>
-    </w:p>
-    <w:p>
-      <w:pPr>
-        <w:pStyle w:val="Lijstalinea"/>
-        <w:numPr>
-          <w:ilvl w:val="0"/>
-          <w:numId w:val="1"/>
-        </w:numPr>
-        <w:rPr>
-          <w:sz w:val="24"/>
-          <w:szCs w:val="28"/>
-          <w:lang w:val="en-US"/>
-        </w:rPr>
-      </w:pPr>
-      <w:r>
-        <w:rPr>
-          <w:sz w:val="24"/>
-          <w:szCs w:val="28"/>
-          <w:lang w:val="en-US"/>
-        </w:rPr>
-        <w:t>If a customer is not credit worthy or a project is done, the development and finance department need to be able to d</w:t>
-      </w:r>
-      <w:r>
-        <w:rPr>
-          <w:sz w:val="24"/>
-          <w:szCs w:val="28"/>
-          <w:lang w:val="en-US"/>
-        </w:rPr>
-        <w:t>eactivate customers(not deleting them)</w:t>
-      </w:r>
-    </w:p>
-    <w:p>
-      <w:pPr>
-        <w:pStyle w:val="Lijstalinea"/>
-        <w:rPr>
-          <w:sz w:val="24"/>
-          <w:szCs w:val="28"/>
-          <w:lang w:val="en-US"/>
-        </w:rPr>
-      </w:pPr>
-    </w:p>
-    <w:p>
-      <w:pPr>
-        <w:pStyle w:val="Lijstalinea"/>
-        <w:numPr>
-          <w:ilvl w:val="0"/>
-          <w:numId w:val="1"/>
-        </w:numPr>
-        <w:rPr>
-          <w:sz w:val="24"/>
-          <w:szCs w:val="28"/>
-          <w:lang w:val="en-US"/>
-        </w:rPr>
-      </w:pPr>
-      <w:r>
-        <w:rPr>
-          <w:sz w:val="24"/>
-          <w:szCs w:val="28"/>
-          <w:lang w:val="en-US"/>
-        </w:rPr>
-        <w:t>The system needs to calculate if a customer is over their limit</w:t>
-      </w:r>
-    </w:p>
-    <w:p>
-      <w:pPr>
-        <w:pStyle w:val="Lijstalinea"/>
-        <w:numPr>
-          <w:ilvl w:val="0"/>
-          <w:numId w:val="1"/>
-        </w:numPr>
-        <w:rPr>
-          <w:sz w:val="24"/>
-          <w:szCs w:val="28"/>
-          <w:lang w:val="en-US"/>
-        </w:rPr>
-      </w:pPr>
-      <w:r>
-        <w:rPr>
-          <w:sz w:val="24"/>
-          <w:szCs w:val="28"/>
-          <w:lang w:val="en-US"/>
-        </w:rPr>
-        <w:t>If the bill isn’t paid in time, the application needs to stop their current project</w:t>
-      </w:r>
-      <w:r>
-        <w:rPr>
-          <w:sz w:val="24"/>
-          <w:szCs w:val="28"/>
-          <w:lang w:val="en-US"/>
-        </w:rPr>
-        <w:t>. The project can be resumed if the bill is payed</w:t>
-      </w:r>
-    </w:p>
-    <w:p>
-      <w:pPr>
-        <w:pStyle w:val="Lijstalinea"/>
-        <w:rPr>
-          <w:sz w:val="24"/>
-          <w:szCs w:val="28"/>
-          <w:lang w:val="en-US"/>
-        </w:rPr>
-      </w:pPr>
-    </w:p>
-    <w:p>
-      <w:pPr>
-        <w:pStyle w:val="Lijstalinea"/>
-        <w:numPr>
-          <w:ilvl w:val="0"/>
-          <w:numId w:val="1"/>
-        </w:numPr>
-        <w:rPr>
-          <w:sz w:val="24"/>
-          <w:szCs w:val="28"/>
-          <w:lang w:val="en-US"/>
-        </w:rPr>
-      </w:pPr>
-      <w:r>
-        <w:rPr>
-          <w:sz w:val="24"/>
-          <w:szCs w:val="28"/>
-          <w:lang w:val="en-US"/>
-        </w:rPr>
-        <w:t>When the bill is paid, the customer gets deactivated at sales and activated at development.</w:t>
-      </w:r>
-    </w:p>
-    <w:p>
-      <w:pPr>
-        <w:pStyle w:val="Lijstalinea"/>
-        <w:rPr>
-          <w:sz w:val="24"/>
-          <w:szCs w:val="28"/>
-          <w:lang w:val="en-US"/>
-        </w:rPr>
-      </w:pPr>
-    </w:p>
-    <w:p>
-      <w:pPr>
-        <w:rPr>
-          <w:b/>
-          <w:sz w:val="24"/>
-          <w:szCs w:val="28"/>
-          <w:lang w:val="en-US"/>
-        </w:rPr>
-      </w:pPr>
-      <w:r>
-        <w:rPr>
-          <w:b/>
-          <w:sz w:val="24"/>
-          <w:szCs w:val="28"/>
-          <w:lang w:val="en-US"/>
-        </w:rPr>
-        <w:t>There are also some could haves for the system:</w:t>
-      </w:r>
-    </w:p>
-    <w:p>
-      <w:pPr>
-        <w:pStyle w:val="Lijstalinea"/>
-        <w:numPr>
-          <w:ilvl w:val="0"/>
-          <w:numId w:val="4"/>
-        </w:numPr>
-        <w:rPr>
-          <w:b/>
-          <w:sz w:val="24"/>
-          <w:szCs w:val="28"/>
-          <w:lang w:val="en-US"/>
-        </w:rPr>
-      </w:pPr>
-      <w:r>
-        <w:rPr>
-          <w:sz w:val="24"/>
-          <w:szCs w:val="28"/>
-          <w:lang w:val="en-US"/>
-        </w:rPr>
-        <w:t>A search function</w:t>
-      </w:r>
-    </w:p>
-    <w:p>
-      <w:pPr>
-        <w:pStyle w:val="Lijstalinea"/>
-        <w:numPr>
-          <w:ilvl w:val="0"/>
-          <w:numId w:val="4"/>
-        </w:numPr>
-        <w:rPr>
-          <w:b/>
-          <w:sz w:val="24"/>
-          <w:szCs w:val="28"/>
-          <w:lang w:val="en-US"/>
-        </w:rPr>
-      </w:pPr>
-      <w:r>
-        <w:rPr>
-          <w:sz w:val="24"/>
-          <w:szCs w:val="28"/>
-          <w:lang w:val="en-US"/>
-        </w:rPr>
-        <w:t>A filter function</w:t>
-      </w:r>
-    </w:p>
-    <w:p>
-      <w:pPr>
-        <w:rPr>
-          <w:sz w:val="24"/>
-          <w:szCs w:val="28"/>
-          <w:lang w:val="en-US"/>
-        </w:rPr>
-      </w:pPr>
-      <w:r>
-        <w:rPr>
-          <w:b/>
-          <w:sz w:val="24"/>
-          <w:szCs w:val="28"/>
-          <w:lang w:val="en-US"/>
-        </w:rPr>
         <w:br/>
       </w:r>
       <w:r>
@@ -2283,7 +2307,7 @@
         <v:path o:extrusionok="f" gradientshapeok="t" o:connecttype="rect"/>
         <o:lock v:ext="edit" aspectratio="t"/>
       </v:shapetype>
-      <v:shape id="_x0000_i1029" type="#_x0000_t75" style="width:11.25pt;height:11.25pt" o:bullet="t">
+      <v:shape id="_x0000_i1027" type="#_x0000_t75" style="width:11.25pt;height:11.25pt" o:bullet="t">
         <v:imagedata r:id="rId1" o:title="mso9006"/>
       </v:shape>
     </w:pict>
@@ -3671,6 +3695,7 @@
     <w:lsdException w:name="HTML Sample" w:semiHidden="1" w:unhideWhenUsed="1"/>
     <w:lsdException w:name="HTML Typewriter" w:semiHidden="1" w:unhideWhenUsed="1"/>
     <w:lsdException w:name="HTML Variable" w:semiHidden="1" w:unhideWhenUsed="1"/>
+    <w:lsdException w:name="Normal Table" w:semiHidden="1" w:unhideWhenUsed="1"/>
     <w:lsdException w:name="annotation subject" w:semiHidden="1" w:unhideWhenUsed="1"/>
     <w:lsdException w:name="No List" w:semiHidden="1" w:unhideWhenUsed="1"/>
     <w:lsdException w:name="Outline List 1" w:semiHidden="1" w:unhideWhenUsed="1"/>
@@ -3717,8 +3742,10 @@
     <w:lsdException w:name="Table Subtle 2" w:semiHidden="1" w:unhideWhenUsed="1"/>
     <w:lsdException w:name="Table Web 1" w:semiHidden="1" w:unhideWhenUsed="1"/>
     <w:lsdException w:name="Table Web 2" w:semiHidden="1" w:unhideWhenUsed="1"/>
+    <w:lsdException w:name="Table Web 3" w:semiHidden="1" w:unhideWhenUsed="1"/>
     <w:lsdException w:name="Balloon Text" w:semiHidden="1" w:unhideWhenUsed="1"/>
     <w:lsdException w:name="Table Grid" w:uiPriority="39"/>
+    <w:lsdException w:name="Table Theme" w:semiHidden="1" w:unhideWhenUsed="1"/>
     <w:lsdException w:name="Placeholder Text" w:semiHidden="1"/>
     <w:lsdException w:name="No Spacing" w:uiPriority="1" w:qFormat="1"/>
     <w:lsdException w:name="Light Shading" w:uiPriority="60"/>
@@ -4291,7 +4318,7 @@
 </file>
 
 <file path=customXml/itemProps1.xml><?xml version="1.0" encoding="utf-8"?>
-<ds:datastoreItem xmlns:ds="http://schemas.openxmlformats.org/officeDocument/2006/customXml" ds:itemID="{C7E5F390-FB44-4F73-ABEB-1AAA7EB945C0}">
+<ds:datastoreItem xmlns:ds="http://schemas.openxmlformats.org/officeDocument/2006/customXml" ds:itemID="{4E01D643-6E90-4A4A-95A6-A1D2FBB57AB5}">
   <ds:schemaRefs>
     <ds:schemaRef ds:uri="http://schemas.openxmlformats.org/officeDocument/2006/bibliography"/>
   </ds:schemaRefs>

</xml_diff>

<commit_message>
datadictionary + kleine extra veranderingen
</commit_message>
<xml_diff>
--- a/Project documents/inception-phase/Hernieuwde opdracht.docx
+++ b/Project documents/inception-phase/Hernieuwde opdracht.docx
@@ -290,7 +290,7 @@
           <w:szCs w:val="28"/>
           <w:lang w:val="en-US"/>
         </w:rPr>
-        <w:t>In the database the sales department wants to see and edit the following data:</w:t>
+        <w:t>In the database the sales department wants to see the following data:</w:t>
       </w:r>
     </w:p>
     <w:p>
@@ -626,7 +626,23 @@
           <w:szCs w:val="28"/>
           <w:lang w:val="en-US"/>
         </w:rPr>
-        <w:t>They also want to be able to see:</w:t>
+        <w:t xml:space="preserve">They also want to be able to </w:t>
+      </w:r>
+      <w:r>
+        <w:rPr>
+          <w:sz w:val="24"/>
+          <w:szCs w:val="28"/>
+          <w:lang w:val="en-US"/>
+        </w:rPr>
+        <w:t>edit</w:t>
+      </w:r>
+      <w:r>
+        <w:rPr>
+          <w:sz w:val="24"/>
+          <w:szCs w:val="28"/>
+          <w:lang w:val="en-US"/>
+        </w:rPr>
+        <w:t>:</w:t>
       </w:r>
     </w:p>
     <w:p>
@@ -957,15 +973,15 @@
           <w:szCs w:val="28"/>
           <w:lang w:val="en-US"/>
         </w:rPr>
-        <w:t xml:space="preserve">see and </w:t>
-      </w:r>
-      <w:r>
-        <w:rPr>
-          <w:sz w:val="24"/>
-          <w:szCs w:val="28"/>
-          <w:lang w:val="en-US"/>
-        </w:rPr>
-        <w:t>edit:</w:t>
+        <w:t>see</w:t>
+      </w:r>
+      <w:r>
+        <w:rPr>
+          <w:sz w:val="24"/>
+          <w:szCs w:val="28"/>
+          <w:lang w:val="en-US"/>
+        </w:rPr>
+        <w:t>:</w:t>
       </w:r>
       <w:r>
         <w:rPr>
@@ -1189,7 +1205,23 @@
           <w:szCs w:val="28"/>
           <w:lang w:val="en-US"/>
         </w:rPr>
-        <w:t xml:space="preserve">They want to be able to see: </w:t>
+        <w:t xml:space="preserve">They want to be able to </w:t>
+      </w:r>
+      <w:r>
+        <w:rPr>
+          <w:sz w:val="24"/>
+          <w:szCs w:val="28"/>
+          <w:lang w:val="en-US"/>
+        </w:rPr>
+        <w:t>edit</w:t>
+      </w:r>
+      <w:r>
+        <w:rPr>
+          <w:sz w:val="24"/>
+          <w:szCs w:val="28"/>
+          <w:lang w:val="en-US"/>
+        </w:rPr>
+        <w:t xml:space="preserve">: </w:t>
       </w:r>
     </w:p>
     <w:p>
@@ -1435,15 +1467,15 @@
           <w:szCs w:val="28"/>
           <w:lang w:val="en-US"/>
         </w:rPr>
-        <w:t xml:space="preserve"> and edit</w:t>
-      </w:r>
-      <w:r>
-        <w:rPr>
-          <w:sz w:val="24"/>
-          <w:szCs w:val="28"/>
-          <w:lang w:val="en-US"/>
-        </w:rPr>
-        <w:t xml:space="preserve"> the following data in the database:</w:t>
+        <w:t xml:space="preserve"> </w:t>
+      </w:r>
+      <w:r>
+        <w:rPr>
+          <w:sz w:val="24"/>
+          <w:szCs w:val="28"/>
+          <w:lang w:val="en-US"/>
+        </w:rPr>
+        <w:t>the following data in the database:</w:t>
       </w:r>
     </w:p>
     <w:p>
@@ -1660,284 +1692,15 @@
           <w:szCs w:val="28"/>
           <w:lang w:val="en-US"/>
         </w:rPr>
-        <w:t>The data they only want to see is:</w:t>
-      </w:r>
-    </w:p>
-    <w:p>
-      <w:pPr>
-        <w:pStyle w:val="Lijstalinea"/>
-        <w:numPr>
-          <w:ilvl w:val="0"/>
-          <w:numId w:val="8"/>
-        </w:numPr>
-        <w:rPr>
-          <w:sz w:val="24"/>
-          <w:szCs w:val="28"/>
-          <w:lang w:val="en-US"/>
-        </w:rPr>
-      </w:pPr>
-      <w:r>
-        <w:rPr>
-          <w:sz w:val="24"/>
-          <w:szCs w:val="28"/>
-          <w:lang w:val="en-US"/>
-        </w:rPr>
-        <w:t>Maintenance contract</w:t>
-      </w:r>
-    </w:p>
-    <w:p>
-      <w:pPr>
-        <w:pStyle w:val="Lijstalinea"/>
-        <w:numPr>
-          <w:ilvl w:val="0"/>
-          <w:numId w:val="8"/>
-        </w:numPr>
-        <w:rPr>
-          <w:sz w:val="24"/>
-          <w:szCs w:val="28"/>
-          <w:lang w:val="en-US"/>
-        </w:rPr>
-      </w:pPr>
-      <w:r>
-        <w:rPr>
-          <w:sz w:val="24"/>
-          <w:szCs w:val="28"/>
-          <w:lang w:val="en-US"/>
-        </w:rPr>
-        <w:t>Open projects</w:t>
-      </w:r>
-    </w:p>
-    <w:p>
-      <w:pPr>
-        <w:pStyle w:val="Lijstalinea"/>
-        <w:numPr>
-          <w:ilvl w:val="0"/>
-          <w:numId w:val="8"/>
-        </w:numPr>
-        <w:rPr>
-          <w:sz w:val="24"/>
-          <w:szCs w:val="28"/>
-          <w:lang w:val="en-US"/>
-        </w:rPr>
-      </w:pPr>
-      <w:r>
-        <w:rPr>
-          <w:sz w:val="24"/>
-          <w:szCs w:val="28"/>
-          <w:lang w:val="en-US"/>
-        </w:rPr>
-        <w:t>Applications</w:t>
-      </w:r>
-    </w:p>
-    <w:p>
-      <w:pPr>
-        <w:pStyle w:val="Lijstalinea"/>
-        <w:numPr>
-          <w:ilvl w:val="0"/>
-          <w:numId w:val="8"/>
-        </w:numPr>
-        <w:rPr>
-          <w:sz w:val="24"/>
-          <w:szCs w:val="28"/>
-          <w:lang w:val="en-US"/>
-        </w:rPr>
-      </w:pPr>
-      <w:r>
-        <w:rPr>
-          <w:sz w:val="24"/>
-          <w:szCs w:val="28"/>
-          <w:lang w:val="en-US"/>
-        </w:rPr>
-        <w:t>Hardware</w:t>
-      </w:r>
-    </w:p>
-    <w:p>
-      <w:pPr>
-        <w:pStyle w:val="Lijstalinea"/>
-        <w:numPr>
-          <w:ilvl w:val="0"/>
-          <w:numId w:val="8"/>
-        </w:numPr>
-        <w:rPr>
-          <w:sz w:val="24"/>
-          <w:szCs w:val="28"/>
-          <w:lang w:val="en-US"/>
-        </w:rPr>
-      </w:pPr>
-      <w:r>
-        <w:rPr>
-          <w:sz w:val="24"/>
-          <w:szCs w:val="28"/>
-          <w:lang w:val="en-US"/>
-        </w:rPr>
-        <w:t>Operating system</w:t>
-      </w:r>
-    </w:p>
-    <w:p>
-      <w:pPr>
-        <w:pStyle w:val="Lijstalinea"/>
-        <w:numPr>
-          <w:ilvl w:val="0"/>
-          <w:numId w:val="8"/>
-        </w:numPr>
-        <w:rPr>
-          <w:sz w:val="24"/>
-          <w:szCs w:val="28"/>
-          <w:lang w:val="en-US"/>
-        </w:rPr>
-      </w:pPr>
-      <w:r>
-        <w:rPr>
-          <w:sz w:val="24"/>
-          <w:szCs w:val="28"/>
-          <w:lang w:val="en-US"/>
-        </w:rPr>
-        <w:t>Appointments</w:t>
-      </w:r>
-    </w:p>
-    <w:p>
-      <w:pPr>
-        <w:pStyle w:val="Lijstalinea"/>
-        <w:numPr>
-          <w:ilvl w:val="0"/>
-          <w:numId w:val="8"/>
-        </w:numPr>
-        <w:rPr>
-          <w:sz w:val="24"/>
-          <w:szCs w:val="28"/>
-          <w:lang w:val="en-US"/>
-        </w:rPr>
-      </w:pPr>
-      <w:r>
-        <w:rPr>
-          <w:sz w:val="24"/>
-          <w:szCs w:val="28"/>
-          <w:lang w:val="en-US"/>
-        </w:rPr>
-        <w:t>Internal contact person</w:t>
-      </w:r>
-    </w:p>
-    <w:p>
-      <w:pPr>
-        <w:rPr>
-          <w:sz w:val="24"/>
-          <w:szCs w:val="28"/>
-          <w:lang w:val="en-US"/>
-        </w:rPr>
-      </w:pPr>
-    </w:p>
-    <w:p>
-      <w:pPr>
-        <w:rPr>
-          <w:sz w:val="24"/>
-          <w:szCs w:val="28"/>
-          <w:lang w:val="en-US"/>
-        </w:rPr>
-      </w:pPr>
-      <w:r>
-        <w:rPr>
-          <w:sz w:val="24"/>
-          <w:szCs w:val="28"/>
-          <w:lang w:val="en-US"/>
-        </w:rPr>
-        <w:t>The application’s layout needs to follow Barroc-IT’s own style that is displayed on their website. The application itself can just have a simple compact layout, because it would probably be more clear to understand it like that.</w:t>
-      </w:r>
-    </w:p>
-    <w:p>
-      <w:pPr>
-        <w:spacing w:after="0"/>
-        <w:rPr>
-          <w:sz w:val="24"/>
-          <w:szCs w:val="28"/>
-          <w:lang w:val="en-US"/>
-        </w:rPr>
-      </w:pPr>
-    </w:p>
-    <w:p>
-      <w:pPr>
-        <w:rPr>
-          <w:b/>
-          <w:sz w:val="24"/>
-          <w:szCs w:val="28"/>
-          <w:lang w:val="en-US"/>
-        </w:rPr>
-      </w:pPr>
-      <w:r>
-        <w:rPr>
-          <w:b/>
-          <w:sz w:val="24"/>
-          <w:szCs w:val="28"/>
-          <w:lang w:val="en-US"/>
-        </w:rPr>
-        <w:t>There are also a few requirements for the system:</w:t>
-      </w:r>
-    </w:p>
-    <w:p>
-      <w:pPr>
-        <w:pStyle w:val="Lijstalinea"/>
-        <w:numPr>
-          <w:ilvl w:val="0"/>
-          <w:numId w:val="1"/>
-        </w:numPr>
-        <w:rPr>
-          <w:sz w:val="24"/>
-          <w:szCs w:val="28"/>
-          <w:lang w:val="en-US"/>
-        </w:rPr>
-      </w:pPr>
-      <w:r>
-        <w:rPr>
-          <w:sz w:val="24"/>
-          <w:szCs w:val="28"/>
-          <w:lang w:val="en-US"/>
-        </w:rPr>
-        <w:t>All departments need</w:t>
-      </w:r>
-      <w:r>
-        <w:rPr>
-          <w:sz w:val="24"/>
-          <w:szCs w:val="28"/>
-          <w:lang w:val="en-US"/>
-        </w:rPr>
-        <w:t xml:space="preserve"> to </w:t>
-      </w:r>
-      <w:r>
-        <w:rPr>
-          <w:sz w:val="24"/>
-          <w:szCs w:val="28"/>
-          <w:lang w:val="en-US"/>
-        </w:rPr>
-        <w:t xml:space="preserve">be able to </w:t>
-      </w:r>
-      <w:r>
-        <w:rPr>
-          <w:sz w:val="24"/>
-          <w:szCs w:val="28"/>
-          <w:lang w:val="en-US"/>
-        </w:rPr>
-        <w:t>choose a customer</w:t>
-      </w:r>
-    </w:p>
-    <w:p>
-      <w:pPr>
-        <w:pStyle w:val="Lijstalinea"/>
-        <w:numPr>
-          <w:ilvl w:val="0"/>
-          <w:numId w:val="1"/>
-        </w:numPr>
-        <w:rPr>
-          <w:sz w:val="24"/>
-          <w:szCs w:val="28"/>
-          <w:lang w:val="en-US"/>
-        </w:rPr>
-      </w:pPr>
-      <w:r>
-        <w:rPr>
-          <w:sz w:val="24"/>
-          <w:szCs w:val="28"/>
-          <w:lang w:val="en-US"/>
-        </w:rPr>
-        <w:t>The sales de</w:t>
+        <w:t>The</w:t>
+      </w:r>
+      <w:r>
+        <w:rPr>
+          <w:sz w:val="24"/>
+          <w:szCs w:val="28"/>
+          <w:lang w:val="en-US"/>
+        </w:rPr>
+        <w:t>y also want to edit the following data</w:t>
       </w:r>
       <w:bookmarkStart w:id="0" w:name="_GoBack"/>
       <w:bookmarkEnd w:id="0"/>
@@ -1947,7 +1710,284 @@
           <w:szCs w:val="28"/>
           <w:lang w:val="en-US"/>
         </w:rPr>
-        <w:t>partment needs to be able to add an invoice and</w:t>
+        <w:t>:</w:t>
+      </w:r>
+    </w:p>
+    <w:p>
+      <w:pPr>
+        <w:pStyle w:val="Lijstalinea"/>
+        <w:numPr>
+          <w:ilvl w:val="0"/>
+          <w:numId w:val="8"/>
+        </w:numPr>
+        <w:rPr>
+          <w:sz w:val="24"/>
+          <w:szCs w:val="28"/>
+          <w:lang w:val="en-US"/>
+        </w:rPr>
+      </w:pPr>
+      <w:r>
+        <w:rPr>
+          <w:sz w:val="24"/>
+          <w:szCs w:val="28"/>
+          <w:lang w:val="en-US"/>
+        </w:rPr>
+        <w:t>Maintenance contract</w:t>
+      </w:r>
+    </w:p>
+    <w:p>
+      <w:pPr>
+        <w:pStyle w:val="Lijstalinea"/>
+        <w:numPr>
+          <w:ilvl w:val="0"/>
+          <w:numId w:val="8"/>
+        </w:numPr>
+        <w:rPr>
+          <w:sz w:val="24"/>
+          <w:szCs w:val="28"/>
+          <w:lang w:val="en-US"/>
+        </w:rPr>
+      </w:pPr>
+      <w:r>
+        <w:rPr>
+          <w:sz w:val="24"/>
+          <w:szCs w:val="28"/>
+          <w:lang w:val="en-US"/>
+        </w:rPr>
+        <w:t>Open projects</w:t>
+      </w:r>
+    </w:p>
+    <w:p>
+      <w:pPr>
+        <w:pStyle w:val="Lijstalinea"/>
+        <w:numPr>
+          <w:ilvl w:val="0"/>
+          <w:numId w:val="8"/>
+        </w:numPr>
+        <w:rPr>
+          <w:sz w:val="24"/>
+          <w:szCs w:val="28"/>
+          <w:lang w:val="en-US"/>
+        </w:rPr>
+      </w:pPr>
+      <w:r>
+        <w:rPr>
+          <w:sz w:val="24"/>
+          <w:szCs w:val="28"/>
+          <w:lang w:val="en-US"/>
+        </w:rPr>
+        <w:t>Applications</w:t>
+      </w:r>
+    </w:p>
+    <w:p>
+      <w:pPr>
+        <w:pStyle w:val="Lijstalinea"/>
+        <w:numPr>
+          <w:ilvl w:val="0"/>
+          <w:numId w:val="8"/>
+        </w:numPr>
+        <w:rPr>
+          <w:sz w:val="24"/>
+          <w:szCs w:val="28"/>
+          <w:lang w:val="en-US"/>
+        </w:rPr>
+      </w:pPr>
+      <w:r>
+        <w:rPr>
+          <w:sz w:val="24"/>
+          <w:szCs w:val="28"/>
+          <w:lang w:val="en-US"/>
+        </w:rPr>
+        <w:t>Hardware</w:t>
+      </w:r>
+    </w:p>
+    <w:p>
+      <w:pPr>
+        <w:pStyle w:val="Lijstalinea"/>
+        <w:numPr>
+          <w:ilvl w:val="0"/>
+          <w:numId w:val="8"/>
+        </w:numPr>
+        <w:rPr>
+          <w:sz w:val="24"/>
+          <w:szCs w:val="28"/>
+          <w:lang w:val="en-US"/>
+        </w:rPr>
+      </w:pPr>
+      <w:r>
+        <w:rPr>
+          <w:sz w:val="24"/>
+          <w:szCs w:val="28"/>
+          <w:lang w:val="en-US"/>
+        </w:rPr>
+        <w:t>Operating system</w:t>
+      </w:r>
+    </w:p>
+    <w:p>
+      <w:pPr>
+        <w:pStyle w:val="Lijstalinea"/>
+        <w:numPr>
+          <w:ilvl w:val="0"/>
+          <w:numId w:val="8"/>
+        </w:numPr>
+        <w:rPr>
+          <w:sz w:val="24"/>
+          <w:szCs w:val="28"/>
+          <w:lang w:val="en-US"/>
+        </w:rPr>
+      </w:pPr>
+      <w:r>
+        <w:rPr>
+          <w:sz w:val="24"/>
+          <w:szCs w:val="28"/>
+          <w:lang w:val="en-US"/>
+        </w:rPr>
+        <w:t>Appointments</w:t>
+      </w:r>
+    </w:p>
+    <w:p>
+      <w:pPr>
+        <w:pStyle w:val="Lijstalinea"/>
+        <w:numPr>
+          <w:ilvl w:val="0"/>
+          <w:numId w:val="8"/>
+        </w:numPr>
+        <w:rPr>
+          <w:sz w:val="24"/>
+          <w:szCs w:val="28"/>
+          <w:lang w:val="en-US"/>
+        </w:rPr>
+      </w:pPr>
+      <w:r>
+        <w:rPr>
+          <w:sz w:val="24"/>
+          <w:szCs w:val="28"/>
+          <w:lang w:val="en-US"/>
+        </w:rPr>
+        <w:t>Internal contact person</w:t>
+      </w:r>
+    </w:p>
+    <w:p>
+      <w:pPr>
+        <w:rPr>
+          <w:sz w:val="24"/>
+          <w:szCs w:val="28"/>
+          <w:lang w:val="en-US"/>
+        </w:rPr>
+      </w:pPr>
+    </w:p>
+    <w:p>
+      <w:pPr>
+        <w:rPr>
+          <w:sz w:val="24"/>
+          <w:szCs w:val="28"/>
+          <w:lang w:val="en-US"/>
+        </w:rPr>
+      </w:pPr>
+      <w:r>
+        <w:rPr>
+          <w:sz w:val="24"/>
+          <w:szCs w:val="28"/>
+          <w:lang w:val="en-US"/>
+        </w:rPr>
+        <w:t>The application’s layout needs to follow Barroc-IT’s own style that is displayed on their website. The application itself can just have a simple compact layout, because it would probably be more clear to understand it like that.</w:t>
+      </w:r>
+    </w:p>
+    <w:p>
+      <w:pPr>
+        <w:spacing w:after="0"/>
+        <w:rPr>
+          <w:sz w:val="24"/>
+          <w:szCs w:val="28"/>
+          <w:lang w:val="en-US"/>
+        </w:rPr>
+      </w:pPr>
+    </w:p>
+    <w:p>
+      <w:pPr>
+        <w:rPr>
+          <w:b/>
+          <w:sz w:val="24"/>
+          <w:szCs w:val="28"/>
+          <w:lang w:val="en-US"/>
+        </w:rPr>
+      </w:pPr>
+      <w:r>
+        <w:rPr>
+          <w:b/>
+          <w:sz w:val="24"/>
+          <w:szCs w:val="28"/>
+          <w:lang w:val="en-US"/>
+        </w:rPr>
+        <w:t>There are also a few requirements for the system:</w:t>
+      </w:r>
+    </w:p>
+    <w:p>
+      <w:pPr>
+        <w:pStyle w:val="Lijstalinea"/>
+        <w:numPr>
+          <w:ilvl w:val="0"/>
+          <w:numId w:val="1"/>
+        </w:numPr>
+        <w:rPr>
+          <w:sz w:val="24"/>
+          <w:szCs w:val="28"/>
+          <w:lang w:val="en-US"/>
+        </w:rPr>
+      </w:pPr>
+      <w:r>
+        <w:rPr>
+          <w:sz w:val="24"/>
+          <w:szCs w:val="28"/>
+          <w:lang w:val="en-US"/>
+        </w:rPr>
+        <w:t>All departments need</w:t>
+      </w:r>
+      <w:r>
+        <w:rPr>
+          <w:sz w:val="24"/>
+          <w:szCs w:val="28"/>
+          <w:lang w:val="en-US"/>
+        </w:rPr>
+        <w:t xml:space="preserve"> to </w:t>
+      </w:r>
+      <w:r>
+        <w:rPr>
+          <w:sz w:val="24"/>
+          <w:szCs w:val="28"/>
+          <w:lang w:val="en-US"/>
+        </w:rPr>
+        <w:t xml:space="preserve">be able to </w:t>
+      </w:r>
+      <w:r>
+        <w:rPr>
+          <w:sz w:val="24"/>
+          <w:szCs w:val="28"/>
+          <w:lang w:val="en-US"/>
+        </w:rPr>
+        <w:t>choose a customer</w:t>
+      </w:r>
+    </w:p>
+    <w:p>
+      <w:pPr>
+        <w:pStyle w:val="Lijstalinea"/>
+        <w:numPr>
+          <w:ilvl w:val="0"/>
+          <w:numId w:val="1"/>
+        </w:numPr>
+        <w:rPr>
+          <w:sz w:val="24"/>
+          <w:szCs w:val="28"/>
+          <w:lang w:val="en-US"/>
+        </w:rPr>
+      </w:pPr>
+      <w:r>
+        <w:rPr>
+          <w:sz w:val="24"/>
+          <w:szCs w:val="28"/>
+          <w:lang w:val="en-US"/>
+        </w:rPr>
+        <w:t>The sales department needs to be able to add an invoice and</w:t>
       </w:r>
     </w:p>
     <w:p>
@@ -2301,7 +2341,7 @@
         <v:path o:extrusionok="f" gradientshapeok="t" o:connecttype="rect"/>
         <o:lock v:ext="edit" aspectratio="t"/>
       </v:shapetype>
-      <v:shape id="_x0000_i1029" type="#_x0000_t75" style="width:11.25pt;height:11.25pt" o:bullet="t">
+      <v:shape id="_x0000_i1027" type="#_x0000_t75" style="width:11.4pt;height:11.4pt" o:bullet="t">
         <v:imagedata r:id="rId1" o:title="mso9006"/>
       </v:shape>
     </w:pict>
@@ -4311,7 +4351,7 @@
 </file>
 
 <file path=customXml/itemProps1.xml><?xml version="1.0" encoding="utf-8"?>
-<ds:datastoreItem xmlns:ds="http://schemas.openxmlformats.org/officeDocument/2006/customXml" ds:itemID="{4E44C5D6-02B7-4938-8DAD-0EB820C8730D}">
+<ds:datastoreItem xmlns:ds="http://schemas.openxmlformats.org/officeDocument/2006/customXml" ds:itemID="{1A938ACA-F7AE-46B1-B8E4-AFFF0ADF0521}">
   <ds:schemaRefs>
     <ds:schemaRef ds:uri="http://schemas.openxmlformats.org/officeDocument/2006/bibliography"/>
   </ds:schemaRefs>

</xml_diff>